<commit_message>
Updated the document to question number 4
</commit_message>
<xml_diff>
--- a/CodeTestDoc/NIIT Unity Developer Test.docx
+++ b/CodeTestDoc/NIIT Unity Developer Test.docx
@@ -1,6 +1,6 @@
 
 <file path=word/document.xml><?xml version="1.0" encoding="utf-8"?>
-<w:document xmlns:wpc="http://schemas.microsoft.com/office/word/2010/wordprocessingCanvas" xmlns:cx="http://schemas.microsoft.com/office/drawing/2014/chartex" xmlns:cx1="http://schemas.microsoft.com/office/drawing/2015/9/8/chartex" xmlns:cx2="http://schemas.microsoft.com/office/drawing/2015/10/21/chartex" xmlns:cx3="http://schemas.microsoft.com/office/drawing/2016/5/9/chartex" xmlns:cx4="http://schemas.microsoft.com/office/drawing/2016/5/10/chartex" xmlns:cx5="http://schemas.microsoft.com/office/drawing/2016/5/11/chartex" xmlns:cx6="http://schemas.microsoft.com/office/drawing/2016/5/12/chartex" xmlns:cx7="http://schemas.microsoft.com/office/drawing/2016/5/13/chartex" xmlns:cx8="http://schemas.microsoft.com/office/drawing/2016/5/14/chartex" xmlns:mc="http://schemas.openxmlformats.org/markup-compatibility/2006" xmlns:aink="http://schemas.microsoft.com/office/drawing/2016/ink" xmlns:am3d="http://schemas.microsoft.com/office/drawing/2017/model3d" xmlns:o="urn:schemas-microsoft-com:office:office" xmlns:r="http://schemas.openxmlformats.org/officeDocument/2006/relationships" xmlns:m="http://schemas.openxmlformats.org/officeDocument/2006/math" xmlns:v="urn:schemas-microsoft-com:vml" xmlns:wp14="http://schemas.microsoft.com/office/word/2010/wordprocessingDrawing" xmlns:wp="http://schemas.openxmlformats.org/drawingml/2006/wordprocessingDrawing" xmlns:w10="urn:schemas-microsoft-com:office:word" xmlns:w="http://schemas.openxmlformats.org/wordprocessingml/2006/main" xmlns:w14="http://schemas.microsoft.com/office/word/2010/wordml" xmlns:w15="http://schemas.microsoft.com/office/word/2012/wordml" xmlns:w16cid="http://schemas.microsoft.com/office/word/2016/wordml/cid" xmlns:w16se="http://schemas.microsoft.com/office/word/2015/wordml/symex" xmlns:wpg="http://schemas.microsoft.com/office/word/2010/wordprocessingGroup" xmlns:wpi="http://schemas.microsoft.com/office/word/2010/wordprocessingInk" xmlns:wne="http://schemas.microsoft.com/office/word/2006/wordml" xmlns:wps="http://schemas.microsoft.com/office/word/2010/wordprocessingShape" mc:Ignorable="w14 w15 w16se w16cid wp14">
+<w:document xmlns:wpc="http://schemas.microsoft.com/office/word/2010/wordprocessingCanvas" xmlns:cx="http://schemas.microsoft.com/office/drawing/2014/chartex" xmlns:cx1="http://schemas.microsoft.com/office/drawing/2015/9/8/chartex" xmlns:cx2="http://schemas.microsoft.com/office/drawing/2015/10/21/chartex" xmlns:cx3="http://schemas.microsoft.com/office/drawing/2016/5/9/chartex" xmlns:cx4="http://schemas.microsoft.com/office/drawing/2016/5/10/chartex" xmlns:cx5="http://schemas.microsoft.com/office/drawing/2016/5/11/chartex" xmlns:cx6="http://schemas.microsoft.com/office/drawing/2016/5/12/chartex" xmlns:cx7="http://schemas.microsoft.com/office/drawing/2016/5/13/chartex" xmlns:cx8="http://schemas.microsoft.com/office/drawing/2016/5/14/chartex" xmlns:mc="http://schemas.openxmlformats.org/markup-compatibility/2006" xmlns:aink="http://schemas.microsoft.com/office/drawing/2016/ink" xmlns:am3d="http://schemas.microsoft.com/office/drawing/2017/model3d" xmlns:o="urn:schemas-microsoft-com:office:office" xmlns:r="http://schemas.openxmlformats.org/officeDocument/2006/relationships" xmlns:m="http://schemas.openxmlformats.org/officeDocument/2006/math" xmlns:v="urn:schemas-microsoft-com:vml" xmlns:wp14="http://schemas.microsoft.com/office/word/2010/wordprocessingDrawing" xmlns:wp="http://schemas.openxmlformats.org/drawingml/2006/wordprocessingDrawing" xmlns:w10="urn:schemas-microsoft-com:office:word" xmlns:w="http://schemas.openxmlformats.org/wordprocessingml/2006/main" xmlns:w14="http://schemas.microsoft.com/office/word/2010/wordml" xmlns:w15="http://schemas.microsoft.com/office/word/2012/wordml" xmlns:w16cex="http://schemas.microsoft.com/office/word/2018/wordml/cex" xmlns:w16cid="http://schemas.microsoft.com/office/word/2016/wordml/cid" xmlns:w16="http://schemas.microsoft.com/office/word/2018/wordml" xmlns:w16sdtdh="http://schemas.microsoft.com/office/word/2020/wordml/sdtdatahash" xmlns:w16se="http://schemas.microsoft.com/office/word/2015/wordml/symex" xmlns:wpg="http://schemas.microsoft.com/office/word/2010/wordprocessingGroup" xmlns:wpi="http://schemas.microsoft.com/office/word/2010/wordprocessingInk" xmlns:wne="http://schemas.microsoft.com/office/word/2006/wordml" xmlns:wps="http://schemas.microsoft.com/office/word/2010/wordprocessingShape" mc:Ignorable="w14 w15 w16se w16cid w16 w16cex w16sdtdh wp14">
   <w:body>
     <w:p>
       <w:pPr>
@@ -326,6 +326,282 @@
     <w:p>
       <w:pPr>
         <w:pStyle w:val="ListParagraph"/>
+        <w:rPr>
+          <w:rStyle w:val="IntenseEmphasis"/>
+          <w:b/>
+          <w:bCs/>
+          <w:i w:val="0"/>
+          <w:iCs w:val="0"/>
+          <w:color w:val="auto"/>
+        </w:rPr>
+      </w:pPr>
+      <w:r>
+        <w:rPr>
+          <w:b/>
+          <w:bCs/>
+          <w:u w:val="single"/>
+        </w:rPr>
+        <w:t>Ans:</w:t>
+      </w:r>
+      <w:r>
+        <w:rPr>
+          <w:rStyle w:val="IntenseEmphasis"/>
+          <w:b/>
+          <w:bCs/>
+          <w:i w:val="0"/>
+          <w:iCs w:val="0"/>
+          <w:color w:val="auto"/>
+        </w:rPr>
+        <w:t xml:space="preserve"> </w:t>
+      </w:r>
+      <w:r>
+        <w:rPr>
+          <w:rStyle w:val="IntenseEmphasis"/>
+          <w:i w:val="0"/>
+          <w:iCs w:val="0"/>
+          <w:color w:val="auto"/>
+        </w:rPr>
+        <w:t>The campfire has the “</w:t>
+      </w:r>
+      <w:r>
+        <w:rPr>
+          <w:rFonts w:ascii="Consolas" w:hAnsi="Consolas" w:cs="Consolas"/>
+          <w:color w:val="2B91AF"/>
+          <w:sz w:val="19"/>
+          <w:szCs w:val="19"/>
+        </w:rPr>
+        <w:t>ParticleSystemInteractable</w:t>
+      </w:r>
+      <w:r>
+        <w:rPr>
+          <w:rStyle w:val="IntenseEmphasis"/>
+          <w:i w:val="0"/>
+          <w:iCs w:val="0"/>
+          <w:color w:val="auto"/>
+        </w:rPr>
+        <w:t>” class component attached to it. The class is a child class of “</w:t>
+      </w:r>
+      <w:r>
+        <w:rPr>
+          <w:rFonts w:ascii="Consolas" w:hAnsi="Consolas" w:cs="Consolas"/>
+          <w:color w:val="000000"/>
+          <w:sz w:val="19"/>
+          <w:szCs w:val="19"/>
+        </w:rPr>
+        <w:t>InteractableObject</w:t>
+      </w:r>
+      <w:r>
+        <w:rPr>
+          <w:rStyle w:val="IntenseEmphasis"/>
+          <w:i w:val="0"/>
+          <w:iCs w:val="0"/>
+          <w:color w:val="auto"/>
+        </w:rPr>
+        <w:t>” which is an abstract class. All InteractableObject classes have an object called “action” of type “</w:t>
+      </w:r>
+      <w:r>
+        <w:rPr>
+          <w:rFonts w:ascii="Consolas" w:hAnsi="Consolas" w:cs="Consolas"/>
+          <w:color w:val="000000"/>
+          <w:sz w:val="19"/>
+          <w:szCs w:val="19"/>
+        </w:rPr>
+        <w:t>IInteractableAction</w:t>
+      </w:r>
+      <w:r>
+        <w:rPr>
+          <w:rStyle w:val="IntenseEmphasis"/>
+          <w:i w:val="0"/>
+          <w:iCs w:val="0"/>
+          <w:color w:val="auto"/>
+        </w:rPr>
+        <w:t>” which have empty Start(), Stop() and Update() functions which are made to be called when the player enters, exits and in Unity’s MonoBehaviour’s Update function which is called every frame respectively.</w:t>
+      </w:r>
+      <w:r>
+        <w:rPr>
+          <w:rStyle w:val="IntenseEmphasis"/>
+          <w:b/>
+          <w:bCs/>
+          <w:i w:val="0"/>
+          <w:iCs w:val="0"/>
+          <w:color w:val="auto"/>
+        </w:rPr>
+        <w:t xml:space="preserve">  </w:t>
+      </w:r>
+      <w:r>
+        <w:rPr>
+          <w:rStyle w:val="IntenseEmphasis"/>
+          <w:b/>
+          <w:bCs/>
+          <w:i w:val="0"/>
+          <w:iCs w:val="0"/>
+          <w:color w:val="auto"/>
+        </w:rPr>
+        <w:br/>
+      </w:r>
+      <w:r>
+        <w:rPr>
+          <w:rStyle w:val="IntenseEmphasis"/>
+          <w:b/>
+          <w:bCs/>
+          <w:i w:val="0"/>
+          <w:iCs w:val="0"/>
+          <w:color w:val="auto"/>
+        </w:rPr>
+        <w:br/>
+        <w:t xml:space="preserve">The </w:t>
+      </w:r>
+      <w:r>
+        <w:rPr>
+          <w:rStyle w:val="IntenseEmphasis"/>
+          <w:i w:val="0"/>
+          <w:iCs w:val="0"/>
+          <w:color w:val="auto"/>
+        </w:rPr>
+        <w:t>“</w:t>
+      </w:r>
+      <w:r>
+        <w:rPr>
+          <w:rFonts w:ascii="Consolas" w:hAnsi="Consolas" w:cs="Consolas"/>
+          <w:color w:val="2B91AF"/>
+          <w:sz w:val="19"/>
+          <w:szCs w:val="19"/>
+        </w:rPr>
+        <w:t>ParticleSystemInteractable</w:t>
+      </w:r>
+      <w:r>
+        <w:rPr>
+          <w:rStyle w:val="IntenseEmphasis"/>
+          <w:i w:val="0"/>
+          <w:iCs w:val="0"/>
+          <w:color w:val="auto"/>
+        </w:rPr>
+        <w:t>”</w:t>
+      </w:r>
+      <w:r>
+        <w:rPr>
+          <w:rStyle w:val="IntenseEmphasis"/>
+          <w:i w:val="0"/>
+          <w:iCs w:val="0"/>
+          <w:color w:val="auto"/>
+        </w:rPr>
+        <w:t xml:space="preserve"> class creates a new object of type “</w:t>
+      </w:r>
+      <w:r>
+        <w:rPr>
+          <w:rFonts w:ascii="Consolas" w:hAnsi="Consolas" w:cs="Consolas"/>
+          <w:color w:val="2B91AF"/>
+          <w:sz w:val="19"/>
+          <w:szCs w:val="19"/>
+        </w:rPr>
+        <w:t>ParticleSystemAction</w:t>
+      </w:r>
+      <w:r>
+        <w:rPr>
+          <w:rStyle w:val="IntenseEmphasis"/>
+          <w:i w:val="0"/>
+          <w:iCs w:val="0"/>
+          <w:color w:val="auto"/>
+        </w:rPr>
+        <w:t>” which implements the interface “</w:t>
+      </w:r>
+      <w:r>
+        <w:rPr>
+          <w:rFonts w:ascii="Consolas" w:hAnsi="Consolas" w:cs="Consolas"/>
+          <w:color w:val="000000"/>
+          <w:sz w:val="19"/>
+          <w:szCs w:val="19"/>
+        </w:rPr>
+        <w:t>IInteractableAction</w:t>
+      </w:r>
+      <w:r>
+        <w:rPr>
+          <w:rStyle w:val="IntenseEmphasis"/>
+          <w:i w:val="0"/>
+          <w:iCs w:val="0"/>
+          <w:color w:val="auto"/>
+        </w:rPr>
+        <w:t>” and assigns it to the “action” object which is declared in the base class “</w:t>
+      </w:r>
+      <w:r>
+        <w:rPr>
+          <w:rFonts w:ascii="Consolas" w:hAnsi="Consolas" w:cs="Consolas"/>
+          <w:color w:val="000000"/>
+          <w:sz w:val="19"/>
+          <w:szCs w:val="19"/>
+        </w:rPr>
+        <w:t>InteractableObject</w:t>
+      </w:r>
+      <w:r>
+        <w:rPr>
+          <w:rStyle w:val="IntenseEmphasis"/>
+          <w:i w:val="0"/>
+          <w:iCs w:val="0"/>
+          <w:color w:val="auto"/>
+        </w:rPr>
+        <w:t xml:space="preserve">”.  </w:t>
+      </w:r>
+      <w:r>
+        <w:rPr>
+          <w:rStyle w:val="IntenseEmphasis"/>
+          <w:i w:val="0"/>
+          <w:iCs w:val="0"/>
+          <w:color w:val="auto"/>
+        </w:rPr>
+        <w:br/>
+        <w:t xml:space="preserve">In the Start function, it the body is written to play the particle effects and in the Stop function code is written to Stop the particle effects which will be called when the player enters and </w:t>
+      </w:r>
+      <w:r>
+        <w:rPr>
+          <w:rStyle w:val="IntenseEmphasis"/>
+          <w:i w:val="0"/>
+          <w:iCs w:val="0"/>
+          <w:color w:val="auto"/>
+        </w:rPr>
+        <w:t>ex</w:t>
+      </w:r>
+      <w:r>
+        <w:rPr>
+          <w:rStyle w:val="IntenseEmphasis"/>
+          <w:i w:val="0"/>
+          <w:iCs w:val="0"/>
+          <w:color w:val="auto"/>
+        </w:rPr>
+        <w:t>its the trigger collider accordingly as defined in the “</w:t>
+      </w:r>
+      <w:r>
+        <w:rPr>
+          <w:rFonts w:ascii="Consolas" w:hAnsi="Consolas" w:cs="Consolas"/>
+          <w:color w:val="000000"/>
+          <w:sz w:val="19"/>
+          <w:szCs w:val="19"/>
+        </w:rPr>
+        <w:t>InteractableObject</w:t>
+      </w:r>
+      <w:r>
+        <w:rPr>
+          <w:rStyle w:val="IntenseEmphasis"/>
+          <w:i w:val="0"/>
+          <w:iCs w:val="0"/>
+          <w:color w:val="auto"/>
+        </w:rPr>
+        <w:t>” class.</w:t>
+      </w:r>
+      <w:r>
+        <w:rPr>
+          <w:rStyle w:val="IntenseEmphasis"/>
+          <w:b/>
+          <w:bCs/>
+          <w:i w:val="0"/>
+          <w:iCs w:val="0"/>
+          <w:color w:val="auto"/>
+        </w:rPr>
+        <w:br/>
+      </w:r>
+    </w:p>
+    <w:p>
+      <w:pPr>
+        <w:pStyle w:val="ListParagraph"/>
         <w:numPr>
           <w:ilvl w:val="0"/>
           <w:numId w:val="20"/>
@@ -427,6 +703,39 @@
     <w:p>
       <w:pPr>
         <w:pStyle w:val="ListParagraph"/>
+        <w:ind w:left="1440"/>
+        <w:rPr>
+          <w:rStyle w:val="IntenseEmphasis"/>
+          <w:i w:val="0"/>
+          <w:iCs w:val="0"/>
+          <w:color w:val="auto"/>
+        </w:rPr>
+      </w:pPr>
+      <w:r>
+        <w:rPr>
+          <w:rStyle w:val="IntenseEmphasis"/>
+          <w:b/>
+          <w:bCs/>
+          <w:i w:val="0"/>
+          <w:iCs w:val="0"/>
+          <w:color w:val="auto"/>
+          <w:u w:val="single"/>
+        </w:rPr>
+        <w:t>Ans:</w:t>
+      </w:r>
+      <w:r>
+        <w:rPr>
+          <w:rStyle w:val="IntenseEmphasis"/>
+          <w:i w:val="0"/>
+          <w:iCs w:val="0"/>
+          <w:color w:val="auto"/>
+        </w:rPr>
+        <w:t xml:space="preserve"> All of the InteractableObject classes in the project are using the Strategy pattern which utilises the interface segregation principle of the SOLID principles.</w:t>
+      </w:r>
+    </w:p>
+    <w:p>
+      <w:pPr>
+        <w:pStyle w:val="ListParagraph"/>
         <w:numPr>
           <w:ilvl w:val="1"/>
           <w:numId w:val="18"/>
@@ -474,60 +783,151 @@
         <w:t xml:space="preserve"> Mark)</w:t>
       </w:r>
     </w:p>
-    <w:p/>
     <w:p>
       <w:pPr>
-        <w:pStyle w:val="Heading1"/>
-        <w:rPr>
-          <w:b/>
-          <w:bCs/>
-        </w:rPr>
-      </w:pPr>
-      <w:r>
-        <w:rPr>
-          <w:b/>
-          <w:bCs/>
-        </w:rPr>
-        <w:t>2</w:t>
-      </w:r>
-      <w:r>
-        <w:rPr>
-          <w:b/>
-          <w:bCs/>
-        </w:rPr>
-        <w:t>.</w:t>
-      </w:r>
-      <w:r>
-        <w:rPr>
-          <w:b/>
-          <w:bCs/>
+        <w:pStyle w:val="ListParagraph"/>
+        <w:ind w:left="1440"/>
+        <w:rPr>
+          <w:rStyle w:val="IntenseEmphasis"/>
+          <w:b/>
+          <w:bCs/>
+          <w:i w:val="0"/>
+          <w:iCs w:val="0"/>
+          <w:color w:val="auto"/>
+        </w:rPr>
+      </w:pPr>
+      <w:r>
+        <w:rPr>
+          <w:rStyle w:val="IntenseEmphasis"/>
+          <w:b/>
+          <w:bCs/>
+          <w:i w:val="0"/>
+          <w:iCs w:val="0"/>
+          <w:color w:val="auto"/>
+          <w:u w:val="single"/>
+        </w:rPr>
+        <w:t>Ans:</w:t>
+      </w:r>
+      <w:r>
+        <w:rPr>
+          <w:rStyle w:val="IntenseEmphasis"/>
+          <w:b/>
+          <w:bCs/>
+          <w:i w:val="0"/>
+          <w:iCs w:val="0"/>
+          <w:color w:val="auto"/>
         </w:rPr>
         <w:t xml:space="preserve"> </w:t>
       </w:r>
       <w:r>
         <w:rPr>
-          <w:b/>
-          <w:bCs/>
-        </w:rPr>
-        <w:t>Compile Error</w:t>
-      </w:r>
-    </w:p>
-    <w:p>
-      <w:pPr>
-        <w:rPr>
-          <w:rStyle w:val="IntenseEmphasis"/>
-        </w:rPr>
-      </w:pPr>
-      <w:r>
-        <w:t xml:space="preserve">We tried to run the game earlier today but there was a compile error. Please fix this error so that our QA department can continue to test the game. </w:t>
-      </w:r>
-      <w:r>
-        <w:rPr>
-          <w:rStyle w:val="IntenseEmphasis"/>
-          <w:b/>
-          <w:bCs/>
-        </w:rPr>
-        <w:t>(1 Mark)</w:t>
+          <w:rStyle w:val="IntenseEmphasis"/>
+          <w:i w:val="0"/>
+          <w:iCs w:val="0"/>
+          <w:color w:val="auto"/>
+        </w:rPr>
+        <w:t xml:space="preserve">Strategy and interface segregation principle are the </w:t>
+      </w:r>
+      <w:r>
+        <w:rPr>
+          <w:rStyle w:val="IntenseEmphasis"/>
+          <w:i w:val="0"/>
+          <w:iCs w:val="0"/>
+          <w:color w:val="auto"/>
+        </w:rPr>
+        <w:t>most used</w:t>
+      </w:r>
+      <w:r>
+        <w:rPr>
+          <w:rStyle w:val="IntenseEmphasis"/>
+          <w:i w:val="0"/>
+          <w:iCs w:val="0"/>
+          <w:color w:val="auto"/>
+        </w:rPr>
+        <w:t xml:space="preserve"> patterns in games when developing interactables. It is mainly used because it abstracts</w:t>
+      </w:r>
+      <w:r>
+        <w:rPr>
+          <w:rStyle w:val="IntenseEmphasis"/>
+          <w:i w:val="0"/>
+          <w:iCs w:val="0"/>
+          <w:color w:val="auto"/>
+        </w:rPr>
+        <w:t xml:space="preserve"> the behaviour</w:t>
+      </w:r>
+      <w:r>
+        <w:rPr>
+          <w:rStyle w:val="IntenseEmphasis"/>
+          <w:i w:val="0"/>
+          <w:iCs w:val="0"/>
+          <w:color w:val="auto"/>
+        </w:rPr>
+        <w:t xml:space="preserve"> from the player and encapsulates</w:t>
+      </w:r>
+      <w:r>
+        <w:rPr>
+          <w:rStyle w:val="IntenseEmphasis"/>
+          <w:i w:val="0"/>
+          <w:iCs w:val="0"/>
+          <w:color w:val="auto"/>
+        </w:rPr>
+        <w:t xml:space="preserve"> the </w:t>
+      </w:r>
+      <w:r>
+        <w:rPr>
+          <w:rStyle w:val="IntenseEmphasis"/>
+          <w:i w:val="0"/>
+          <w:iCs w:val="0"/>
+          <w:color w:val="auto"/>
+        </w:rPr>
+        <w:t>behaviour</w:t>
+      </w:r>
+      <w:r>
+        <w:rPr>
+          <w:rStyle w:val="IntenseEmphasis"/>
+          <w:i w:val="0"/>
+          <w:iCs w:val="0"/>
+          <w:color w:val="auto"/>
+        </w:rPr>
+        <w:t xml:space="preserve"> to itself </w:t>
+      </w:r>
+      <w:r>
+        <w:rPr>
+          <w:rStyle w:val="IntenseEmphasis"/>
+          <w:i w:val="0"/>
+          <w:iCs w:val="0"/>
+          <w:color w:val="auto"/>
+        </w:rPr>
+        <w:t>of</w:t>
+      </w:r>
+      <w:r>
+        <w:rPr>
+          <w:rStyle w:val="IntenseEmphasis"/>
+          <w:i w:val="0"/>
+          <w:iCs w:val="0"/>
+          <w:color w:val="auto"/>
+        </w:rPr>
+        <w:t xml:space="preserve"> each interactable. For example, the player can have a function that triggers the interaction function of an interactable object. If there are two interactables such as apple and a phone, when the player goes and interacts with them, the apple will tell the player that it needs to be eaten and the phone will tell the player that it needs to be picked up. This will ensure that the player only knows that they have to interact but does not need to know how as those behaviours will be encapsulated in the interactable classes.</w:t>
+      </w:r>
+      <w:r>
+        <w:rPr>
+          <w:rStyle w:val="IntenseEmphasis"/>
+          <w:b/>
+          <w:bCs/>
+          <w:i w:val="0"/>
+          <w:iCs w:val="0"/>
+          <w:color w:val="auto"/>
+        </w:rPr>
+        <w:t xml:space="preserve"> </w:t>
+      </w:r>
+      <w:r>
+        <w:rPr>
+          <w:rStyle w:val="IntenseEmphasis"/>
+          <w:i w:val="0"/>
+          <w:iCs w:val="0"/>
+          <w:color w:val="auto"/>
+        </w:rPr>
+        <w:t xml:space="preserve">If this approach is not used, the player will need to have a huge function to check what interactable are they trying to interact with and how to proceed accordingly. </w:t>
       </w:r>
     </w:p>
     <w:p/>
@@ -544,6 +944,96 @@
           <w:b/>
           <w:bCs/>
         </w:rPr>
+        <w:t>2</w:t>
+      </w:r>
+      <w:r>
+        <w:rPr>
+          <w:b/>
+          <w:bCs/>
+        </w:rPr>
+        <w:t>.</w:t>
+      </w:r>
+      <w:r>
+        <w:rPr>
+          <w:b/>
+          <w:bCs/>
+        </w:rPr>
+        <w:t xml:space="preserve"> </w:t>
+      </w:r>
+      <w:r>
+        <w:rPr>
+          <w:b/>
+          <w:bCs/>
+        </w:rPr>
+        <w:t>Compile Error</w:t>
+      </w:r>
+    </w:p>
+    <w:p>
+      <w:pPr>
+        <w:rPr>
+          <w:rStyle w:val="IntenseEmphasis"/>
+          <w:b/>
+          <w:bCs/>
+        </w:rPr>
+      </w:pPr>
+      <w:r>
+        <w:t xml:space="preserve">We tried to run the game earlier today but there was a compile error. Please fix this error so that our QA department can continue to test the game. </w:t>
+      </w:r>
+      <w:r>
+        <w:rPr>
+          <w:rStyle w:val="IntenseEmphasis"/>
+          <w:b/>
+          <w:bCs/>
+        </w:rPr>
+        <w:t>(1 Mark)</w:t>
+      </w:r>
+    </w:p>
+    <w:p>
+      <w:pPr>
+        <w:rPr>
+          <w:rStyle w:val="IntenseEmphasis"/>
+          <w:i w:val="0"/>
+          <w:iCs w:val="0"/>
+          <w:color w:val="000000" w:themeColor="text1"/>
+        </w:rPr>
+      </w:pPr>
+      <w:r>
+        <w:rPr>
+          <w:rStyle w:val="IntenseEmphasis"/>
+          <w:b/>
+          <w:bCs/>
+          <w:i w:val="0"/>
+          <w:iCs w:val="0"/>
+          <w:color w:val="000000" w:themeColor="text1"/>
+          <w:u w:val="single"/>
+        </w:rPr>
+        <w:t>Ans:</w:t>
+      </w:r>
+      <w:r>
+        <w:rPr>
+          <w:rStyle w:val="IntenseEmphasis"/>
+          <w:i w:val="0"/>
+          <w:iCs w:val="0"/>
+          <w:color w:val="000000" w:themeColor="text1"/>
+        </w:rPr>
+        <w:t xml:space="preserve"> The compilation error was in the CameraController.cs class. This was caused because the class was attempting to modify the individual axis of the position. This is not possible and the whole position needs to be modified instead of trying to change one axis.</w:t>
+      </w:r>
+    </w:p>
+    <w:p/>
+    <w:p>
+      <w:pPr>
+        <w:pStyle w:val="Heading1"/>
+        <w:rPr>
+          <w:b/>
+          <w:bCs/>
+        </w:rPr>
+      </w:pPr>
+      <w:r>
+        <w:rPr>
+          <w:b/>
+          <w:bCs/>
+        </w:rPr>
+        <w:lastRenderedPageBreak/>
         <w:t>3</w:t>
       </w:r>
       <w:r>
@@ -924,7 +1414,750 @@
     <w:p>
       <w:pPr>
         <w:pStyle w:val="Heading2"/>
-      </w:pPr>
+        <w:rPr>
+          <w:rFonts w:asciiTheme="minorHAnsi" w:hAnsiTheme="minorHAnsi" w:cstheme="minorHAnsi"/>
+          <w:color w:val="000000" w:themeColor="text1"/>
+          <w:sz w:val="22"/>
+          <w:szCs w:val="22"/>
+        </w:rPr>
+      </w:pPr>
+      <w:r>
+        <w:rPr>
+          <w:rFonts w:asciiTheme="minorHAnsi" w:hAnsiTheme="minorHAnsi" w:cstheme="minorHAnsi"/>
+          <w:b/>
+          <w:bCs/>
+          <w:color w:val="000000" w:themeColor="text1"/>
+          <w:sz w:val="22"/>
+          <w:szCs w:val="22"/>
+          <w:u w:val="single"/>
+        </w:rPr>
+        <w:t>Answer:</w:t>
+      </w:r>
+      <w:r>
+        <w:rPr>
+          <w:rFonts w:asciiTheme="minorHAnsi" w:hAnsiTheme="minorHAnsi" w:cstheme="minorHAnsi"/>
+          <w:color w:val="000000" w:themeColor="text1"/>
+          <w:sz w:val="22"/>
+          <w:szCs w:val="22"/>
+        </w:rPr>
+        <w:t xml:space="preserve"> I found that the class component “NavMeshModifier” had the Boolean “Override Area” ticked and set the Area Type to “Not Walkable” in the Path gameobject. This was causing the dirth path to be not walkable. </w:t>
+      </w:r>
+      <w:r>
+        <w:rPr>
+          <w:rFonts w:asciiTheme="minorHAnsi" w:hAnsiTheme="minorHAnsi" w:cstheme="minorHAnsi"/>
+          <w:color w:val="000000" w:themeColor="text1"/>
+          <w:sz w:val="22"/>
+          <w:szCs w:val="22"/>
+        </w:rPr>
+        <w:br/>
+        <w:t>To fix it, I simply turned off the “Override Area” Boolean in the “NavMeshModifier” class component.</w:t>
+      </w:r>
+    </w:p>
+    <w:p/>
+    <w:tbl>
+      <w:tblPr>
+        <w:tblStyle w:val="ListTable4-Accent3"/>
+        <w:tblW w:w="0" w:type="auto"/>
+        <w:tblLook w:val="04A0" w:firstRow="1" w:lastRow="0" w:firstColumn="1" w:lastColumn="0" w:noHBand="0" w:noVBand="1"/>
+      </w:tblPr>
+      <w:tblGrid>
+        <w:gridCol w:w="9016"/>
+      </w:tblGrid>
+      <w:tr>
+        <w:trPr>
+          <w:cnfStyle w:val="100000000000" w:firstRow="1" w:lastRow="0" w:firstColumn="0" w:lastColumn="0" w:oddVBand="0" w:evenVBand="0" w:oddHBand="0" w:evenHBand="0" w:firstRowFirstColumn="0" w:firstRowLastColumn="0" w:lastRowFirstColumn="0" w:lastRowLastColumn="0"/>
+        </w:trPr>
+        <w:tc>
+          <w:tcPr>
+            <w:cnfStyle w:val="001000000000" w:firstRow="0" w:lastRow="0" w:firstColumn="1" w:lastColumn="0" w:oddVBand="0" w:evenVBand="0" w:oddHBand="0" w:evenHBand="0" w:firstRowFirstColumn="0" w:firstRowLastColumn="0" w:lastRowFirstColumn="0" w:lastRowLastColumn="0"/>
+            <w:tcW w:w="9016" w:type="dxa"/>
+          </w:tcPr>
+          <w:p>
+            <w:r>
+              <w:t>Bug Report</w:t>
+            </w:r>
+            <w:r>
+              <w:t xml:space="preserve"> </w:t>
+            </w:r>
+            <w:r>
+              <w:rPr>
+                <w:rStyle w:val="IntenseEmphasis"/>
+              </w:rPr>
+              <w:t>(2 Marks)</w:t>
+            </w:r>
+          </w:p>
+        </w:tc>
+      </w:tr>
+      <w:tr>
+        <w:trPr>
+          <w:cnfStyle w:val="000000100000" w:firstRow="0" w:lastRow="0" w:firstColumn="0" w:lastColumn="0" w:oddVBand="0" w:evenVBand="0" w:oddHBand="1" w:evenHBand="0" w:firstRowFirstColumn="0" w:firstRowLastColumn="0" w:lastRowFirstColumn="0" w:lastRowLastColumn="0"/>
+        </w:trPr>
+        <w:tc>
+          <w:tcPr>
+            <w:cnfStyle w:val="001000000000" w:firstRow="0" w:lastRow="0" w:firstColumn="1" w:lastColumn="0" w:oddVBand="0" w:evenVBand="0" w:oddHBand="0" w:evenHBand="0" w:firstRowFirstColumn="0" w:firstRowLastColumn="0" w:lastRowFirstColumn="0" w:lastRowLastColumn="0"/>
+            <w:tcW w:w="9016" w:type="dxa"/>
+          </w:tcPr>
+          <w:p>
+            <w:r>
+              <w:t>Description</w:t>
+            </w:r>
+          </w:p>
+        </w:tc>
+      </w:tr>
+      <w:tr>
+        <w:tc>
+          <w:tcPr>
+            <w:cnfStyle w:val="001000000000" w:firstRow="0" w:lastRow="0" w:firstColumn="1" w:lastColumn="0" w:oddVBand="0" w:evenVBand="0" w:oddHBand="0" w:evenHBand="0" w:firstRowFirstColumn="0" w:firstRowLastColumn="0" w:lastRowFirstColumn="0" w:lastRowLastColumn="0"/>
+            <w:tcW w:w="9016" w:type="dxa"/>
+          </w:tcPr>
+          <w:p>
+            <w:pPr>
+              <w:rPr>
+                <w:b w:val="0"/>
+                <w:bCs w:val="0"/>
+              </w:rPr>
+            </w:pPr>
+            <w:r>
+              <w:rPr>
+                <w:b w:val="0"/>
+                <w:bCs w:val="0"/>
+              </w:rPr>
+              <w:t xml:space="preserve">Obstacles in the environment do not block the </w:t>
+            </w:r>
+            <w:r>
+              <w:rPr>
+                <w:b w:val="0"/>
+                <w:bCs w:val="0"/>
+              </w:rPr>
+              <w:t>player</w:t>
+            </w:r>
+            <w:r>
+              <w:rPr>
+                <w:b w:val="0"/>
+                <w:bCs w:val="0"/>
+              </w:rPr>
+              <w:t xml:space="preserve"> from walking.</w:t>
+            </w:r>
+          </w:p>
+        </w:tc>
+      </w:tr>
+      <w:tr>
+        <w:trPr>
+          <w:cnfStyle w:val="000000100000" w:firstRow="0" w:lastRow="0" w:firstColumn="0" w:lastColumn="0" w:oddVBand="0" w:evenVBand="0" w:oddHBand="1" w:evenHBand="0" w:firstRowFirstColumn="0" w:firstRowLastColumn="0" w:lastRowFirstColumn="0" w:lastRowLastColumn="0"/>
+        </w:trPr>
+        <w:tc>
+          <w:tcPr>
+            <w:cnfStyle w:val="001000000000" w:firstRow="0" w:lastRow="0" w:firstColumn="1" w:lastColumn="0" w:oddVBand="0" w:evenVBand="0" w:oddHBand="0" w:evenHBand="0" w:firstRowFirstColumn="0" w:firstRowLastColumn="0" w:lastRowFirstColumn="0" w:lastRowLastColumn="0"/>
+            <w:tcW w:w="9016" w:type="dxa"/>
+          </w:tcPr>
+          <w:p>
+            <w:r>
+              <w:t>Expected Results</w:t>
+            </w:r>
+          </w:p>
+        </w:tc>
+      </w:tr>
+      <w:tr>
+        <w:tc>
+          <w:tcPr>
+            <w:cnfStyle w:val="001000000000" w:firstRow="0" w:lastRow="0" w:firstColumn="1" w:lastColumn="0" w:oddVBand="0" w:evenVBand="0" w:oddHBand="0" w:evenHBand="0" w:firstRowFirstColumn="0" w:firstRowLastColumn="0" w:lastRowFirstColumn="0" w:lastRowLastColumn="0"/>
+            <w:tcW w:w="9016" w:type="dxa"/>
+          </w:tcPr>
+          <w:p>
+            <w:pPr>
+              <w:rPr>
+                <w:b w:val="0"/>
+                <w:bCs w:val="0"/>
+              </w:rPr>
+            </w:pPr>
+            <w:r>
+              <w:rPr>
+                <w:b w:val="0"/>
+                <w:bCs w:val="0"/>
+              </w:rPr>
+              <w:t xml:space="preserve">The </w:t>
+            </w:r>
+            <w:r>
+              <w:rPr>
+                <w:b w:val="0"/>
+                <w:bCs w:val="0"/>
+              </w:rPr>
+              <w:t>Ninja</w:t>
+            </w:r>
+            <w:r>
+              <w:rPr>
+                <w:b w:val="0"/>
+                <w:bCs w:val="0"/>
+              </w:rPr>
+              <w:t xml:space="preserve"> should not be able to walk through </w:t>
+            </w:r>
+            <w:r>
+              <w:rPr>
+                <w:b w:val="0"/>
+                <w:bCs w:val="0"/>
+              </w:rPr>
+              <w:t>the pond</w:t>
+            </w:r>
+            <w:r>
+              <w:rPr>
+                <w:b w:val="0"/>
+                <w:bCs w:val="0"/>
+              </w:rPr>
+              <w:t>, tree</w:t>
+            </w:r>
+            <w:r>
+              <w:rPr>
+                <w:b w:val="0"/>
+                <w:bCs w:val="0"/>
+              </w:rPr>
+              <w:t>s</w:t>
+            </w:r>
+            <w:r>
+              <w:rPr>
+                <w:b w:val="0"/>
+                <w:bCs w:val="0"/>
+              </w:rPr>
+              <w:t>, walls etc.</w:t>
+            </w:r>
+          </w:p>
+        </w:tc>
+      </w:tr>
+      <w:tr>
+        <w:trPr>
+          <w:cnfStyle w:val="000000100000" w:firstRow="0" w:lastRow="0" w:firstColumn="0" w:lastColumn="0" w:oddVBand="0" w:evenVBand="0" w:oddHBand="1" w:evenHBand="0" w:firstRowFirstColumn="0" w:firstRowLastColumn="0" w:lastRowFirstColumn="0" w:lastRowLastColumn="0"/>
+        </w:trPr>
+        <w:tc>
+          <w:tcPr>
+            <w:cnfStyle w:val="001000000000" w:firstRow="0" w:lastRow="0" w:firstColumn="1" w:lastColumn="0" w:oddVBand="0" w:evenVBand="0" w:oddHBand="0" w:evenHBand="0" w:firstRowFirstColumn="0" w:firstRowLastColumn="0" w:lastRowFirstColumn="0" w:lastRowLastColumn="0"/>
+            <w:tcW w:w="9016" w:type="dxa"/>
+          </w:tcPr>
+          <w:p>
+            <w:r>
+              <w:t>Actual Results</w:t>
+            </w:r>
+          </w:p>
+        </w:tc>
+      </w:tr>
+      <w:tr>
+        <w:tc>
+          <w:tcPr>
+            <w:cnfStyle w:val="001000000000" w:firstRow="0" w:lastRow="0" w:firstColumn="1" w:lastColumn="0" w:oddVBand="0" w:evenVBand="0" w:oddHBand="0" w:evenHBand="0" w:firstRowFirstColumn="0" w:firstRowLastColumn="0" w:lastRowFirstColumn="0" w:lastRowLastColumn="0"/>
+            <w:tcW w:w="9016" w:type="dxa"/>
+          </w:tcPr>
+          <w:p>
+            <w:pPr>
+              <w:rPr>
+                <w:b w:val="0"/>
+                <w:bCs w:val="0"/>
+              </w:rPr>
+            </w:pPr>
+            <w:r>
+              <w:rPr>
+                <w:b w:val="0"/>
+                <w:bCs w:val="0"/>
+              </w:rPr>
+              <w:t xml:space="preserve">The </w:t>
+            </w:r>
+            <w:r>
+              <w:rPr>
+                <w:b w:val="0"/>
+                <w:bCs w:val="0"/>
+              </w:rPr>
+              <w:t>Ninja</w:t>
+            </w:r>
+            <w:r>
+              <w:rPr>
+                <w:b w:val="0"/>
+                <w:bCs w:val="0"/>
+              </w:rPr>
+              <w:t xml:space="preserve"> character can walk straight through objects that should block his way.</w:t>
+            </w:r>
+          </w:p>
+        </w:tc>
+      </w:tr>
+      <w:tr>
+        <w:trPr>
+          <w:cnfStyle w:val="000000100000" w:firstRow="0" w:lastRow="0" w:firstColumn="0" w:lastColumn="0" w:oddVBand="0" w:evenVBand="0" w:oddHBand="1" w:evenHBand="0" w:firstRowFirstColumn="0" w:firstRowLastColumn="0" w:lastRowFirstColumn="0" w:lastRowLastColumn="0"/>
+        </w:trPr>
+        <w:tc>
+          <w:tcPr>
+            <w:cnfStyle w:val="001000000000" w:firstRow="0" w:lastRow="0" w:firstColumn="1" w:lastColumn="0" w:oddVBand="0" w:evenVBand="0" w:oddHBand="0" w:evenHBand="0" w:firstRowFirstColumn="0" w:firstRowLastColumn="0" w:lastRowFirstColumn="0" w:lastRowLastColumn="0"/>
+            <w:tcW w:w="9016" w:type="dxa"/>
+          </w:tcPr>
+          <w:p>
+            <w:r>
+              <w:t>Reproduction Steps</w:t>
+            </w:r>
+          </w:p>
+        </w:tc>
+      </w:tr>
+      <w:tr>
+        <w:tc>
+          <w:tcPr>
+            <w:cnfStyle w:val="001000000000" w:firstRow="0" w:lastRow="0" w:firstColumn="1" w:lastColumn="0" w:oddVBand="0" w:evenVBand="0" w:oddHBand="0" w:evenHBand="0" w:firstRowFirstColumn="0" w:firstRowLastColumn="0" w:lastRowFirstColumn="0" w:lastRowLastColumn="0"/>
+            <w:tcW w:w="9016" w:type="dxa"/>
+          </w:tcPr>
+          <w:p>
+            <w:pPr>
+              <w:pStyle w:val="ListParagraph"/>
+              <w:numPr>
+                <w:ilvl w:val="0"/>
+                <w:numId w:val="4"/>
+              </w:numPr>
+              <w:rPr>
+                <w:b w:val="0"/>
+                <w:bCs w:val="0"/>
+              </w:rPr>
+            </w:pPr>
+            <w:r>
+              <w:rPr>
+                <w:b w:val="0"/>
+                <w:bCs w:val="0"/>
+              </w:rPr>
+              <w:t>Use the WASD controls to navigate around the environment.</w:t>
+            </w:r>
+          </w:p>
+          <w:p>
+            <w:pPr>
+              <w:pStyle w:val="ListParagraph"/>
+              <w:numPr>
+                <w:ilvl w:val="0"/>
+                <w:numId w:val="4"/>
+              </w:numPr>
+              <w:rPr>
+                <w:b w:val="0"/>
+                <w:bCs w:val="0"/>
+              </w:rPr>
+            </w:pPr>
+            <w:r>
+              <w:rPr>
+                <w:b w:val="0"/>
+                <w:bCs w:val="0"/>
+              </w:rPr>
+              <w:t xml:space="preserve">Walk towards an object that should block navigation (i.e. </w:t>
+            </w:r>
+            <w:r>
+              <w:rPr>
+                <w:b w:val="0"/>
+                <w:bCs w:val="0"/>
+              </w:rPr>
+              <w:t>the pond</w:t>
+            </w:r>
+            <w:r>
+              <w:rPr>
+                <w:b w:val="0"/>
+                <w:bCs w:val="0"/>
+              </w:rPr>
+              <w:t>, wall, tree).</w:t>
+            </w:r>
+          </w:p>
+          <w:p>
+            <w:pPr>
+              <w:pStyle w:val="ListParagraph"/>
+              <w:numPr>
+                <w:ilvl w:val="0"/>
+                <w:numId w:val="4"/>
+              </w:numPr>
+              <w:rPr>
+                <w:b w:val="0"/>
+                <w:bCs w:val="0"/>
+              </w:rPr>
+            </w:pPr>
+            <w:r>
+              <w:rPr>
+                <w:b w:val="0"/>
+                <w:bCs w:val="0"/>
+              </w:rPr>
+              <w:t>Walk straight through the object.</w:t>
+            </w:r>
+          </w:p>
+        </w:tc>
+      </w:tr>
+      <w:tr>
+        <w:trPr>
+          <w:cnfStyle w:val="000000100000" w:firstRow="0" w:lastRow="0" w:firstColumn="0" w:lastColumn="0" w:oddVBand="0" w:evenVBand="0" w:oddHBand="1" w:evenHBand="0" w:firstRowFirstColumn="0" w:firstRowLastColumn="0" w:lastRowFirstColumn="0" w:lastRowLastColumn="0"/>
+        </w:trPr>
+        <w:tc>
+          <w:tcPr>
+            <w:cnfStyle w:val="001000000000" w:firstRow="0" w:lastRow="0" w:firstColumn="1" w:lastColumn="0" w:oddVBand="0" w:evenVBand="0" w:oddHBand="0" w:evenHBand="0" w:firstRowFirstColumn="0" w:firstRowLastColumn="0" w:lastRowFirstColumn="0" w:lastRowLastColumn="0"/>
+            <w:tcW w:w="9016" w:type="dxa"/>
+          </w:tcPr>
+          <w:p>
+            <w:r>
+              <w:t>Accompanying Files</w:t>
+            </w:r>
+          </w:p>
+        </w:tc>
+      </w:tr>
+      <w:tr>
+        <w:tc>
+          <w:tcPr>
+            <w:cnfStyle w:val="001000000000" w:firstRow="0" w:lastRow="0" w:firstColumn="1" w:lastColumn="0" w:oddVBand="0" w:evenVBand="0" w:oddHBand="0" w:evenHBand="0" w:firstRowFirstColumn="0" w:firstRowLastColumn="0" w:lastRowFirstColumn="0" w:lastRowLastColumn="0"/>
+            <w:tcW w:w="9016" w:type="dxa"/>
+          </w:tcPr>
+          <w:p>
+            <w:pPr>
+              <w:rPr>
+                <w:b w:val="0"/>
+                <w:bCs w:val="0"/>
+              </w:rPr>
+            </w:pPr>
+            <w:hyperlink r:id="rId6" w:history="1">
+              <w:r>
+                <w:rPr>
+                  <w:rStyle w:val="Hyperlink"/>
+                  <w:b w:val="0"/>
+                  <w:bCs w:val="0"/>
+                </w:rPr>
+                <w:t>BugReports\CanRunThroughWalls.mp4</w:t>
+              </w:r>
+            </w:hyperlink>
+          </w:p>
+        </w:tc>
+      </w:tr>
+    </w:tbl>
+    <w:p>
+      <w:pPr>
+        <w:rPr>
+          <w:rFonts w:ascii="Calibri" w:hAnsi="Calibri" w:cs="Calibri"/>
+        </w:rPr>
+      </w:pPr>
+    </w:p>
+    <w:p>
+      <w:pPr>
+        <w:rPr>
+          <w:rFonts w:ascii="Calibri" w:hAnsi="Calibri" w:cs="Calibri"/>
+          <w:b/>
+          <w:bCs/>
+          <w:u w:val="single"/>
+        </w:rPr>
+      </w:pPr>
+      <w:r>
+        <w:rPr>
+          <w:rFonts w:ascii="Calibri" w:hAnsi="Calibri" w:cs="Calibri"/>
+          <w:b/>
+          <w:bCs/>
+          <w:u w:val="single"/>
+        </w:rPr>
+        <w:t>Answer:</w:t>
+      </w:r>
+    </w:p>
+    <w:p>
+      <w:pPr>
+        <w:rPr>
+          <w:rFonts w:ascii="Calibri" w:hAnsi="Calibri" w:cs="Calibri"/>
+        </w:rPr>
+      </w:pPr>
+      <w:r>
+        <w:rPr>
+          <w:rFonts w:ascii="Calibri" w:hAnsi="Calibri" w:cs="Calibri"/>
+        </w:rPr>
+        <w:t xml:space="preserve">The reason the player was able to walk through these objects was because none of those objects had any sort of colliders. </w:t>
+      </w:r>
+      <w:r>
+        <w:rPr>
+          <w:rFonts w:ascii="Calibri" w:hAnsi="Calibri" w:cs="Calibri"/>
+        </w:rPr>
+        <w:br/>
+        <w:t>To fix the issue, I introduced box colliders to the trees, sphere colliders to the big rocks (I did not put colliders to the small rocks as they were causing un-necessary obstruction when moving around), box collider to the pond and the castle walls</w:t>
+      </w:r>
+      <w:r>
+        <w:rPr>
+          <w:rFonts w:ascii="Calibri" w:hAnsi="Calibri" w:cs="Calibri"/>
+        </w:rPr>
+        <w:t>.</w:t>
+      </w:r>
+      <w:r>
+        <w:rPr>
+          <w:rFonts w:ascii="Calibri" w:hAnsi="Calibri" w:cs="Calibri"/>
+        </w:rPr>
+        <w:t xml:space="preserve"> </w:t>
+      </w:r>
+      <w:r>
+        <w:rPr>
+          <w:rFonts w:ascii="Calibri" w:hAnsi="Calibri" w:cs="Calibri"/>
+        </w:rPr>
+        <w:br/>
+        <w:t xml:space="preserve">I </w:t>
+      </w:r>
+      <w:r>
+        <w:rPr>
+          <w:rFonts w:ascii="Calibri" w:hAnsi="Calibri" w:cs="Calibri"/>
+        </w:rPr>
+        <w:t>have created a separate gameobject for the north, east and west walls, put a box collider on it and extended it to cover all the walls of that direction. I have done so because this will help in reducing performance issues. For the south wall, since there is a door there, I have introduced two wall colliders to block the side walls of the doors</w:t>
+      </w:r>
+    </w:p>
+    <w:p>
+      <w:pPr>
+        <w:pStyle w:val="Heading1"/>
+        <w:rPr>
+          <w:b/>
+          <w:bCs/>
+        </w:rPr>
+      </w:pPr>
+      <w:r>
+        <w:rPr>
+          <w:b/>
+          <w:bCs/>
+        </w:rPr>
+        <w:lastRenderedPageBreak/>
+        <w:t>4</w:t>
+      </w:r>
+      <w:r>
+        <w:rPr>
+          <w:b/>
+          <w:bCs/>
+        </w:rPr>
+        <w:t>.</w:t>
+      </w:r>
+      <w:r>
+        <w:rPr>
+          <w:b/>
+          <w:bCs/>
+        </w:rPr>
+        <w:t xml:space="preserve"> </w:t>
+      </w:r>
+      <w:r>
+        <w:rPr>
+          <w:b/>
+          <w:bCs/>
+        </w:rPr>
+        <w:t>Health Bar and Character Controller</w:t>
+      </w:r>
+    </w:p>
+    <w:p>
+      <w:r>
+        <w:t xml:space="preserve">The designers asked for a </w:t>
+      </w:r>
+      <w:r>
+        <w:t>“</w:t>
+      </w:r>
+      <w:r>
+        <w:t>Hard Mode</w:t>
+      </w:r>
+      <w:r>
+        <w:t xml:space="preserve">” </w:t>
+      </w:r>
+      <w:r>
+        <w:t xml:space="preserve">to be added where the </w:t>
+      </w:r>
+      <w:r>
+        <w:t>Ninja</w:t>
+      </w:r>
+      <w:r>
+        <w:t xml:space="preserve"> starts with half his maximum health. This mode can be toggled using a Boolean value in the game controller. Testers are reporting that this feature is not working and that the </w:t>
+      </w:r>
+      <w:r>
+        <w:t>Ninja</w:t>
+      </w:r>
+      <w:r>
+        <w:t>s health is always full when they start playing.</w:t>
+      </w:r>
+    </w:p>
+    <w:p>
+      <w:pPr>
+        <w:rPr>
+          <w:rStyle w:val="IntenseEmphasis"/>
+        </w:rPr>
+      </w:pPr>
+      <w:r>
+        <w:t xml:space="preserve">Can you explain why this is happening and fix it? </w:t>
+      </w:r>
+      <w:r>
+        <w:rPr>
+          <w:rStyle w:val="IntenseEmphasis"/>
+          <w:b/>
+          <w:bCs/>
+        </w:rPr>
+        <w:t>(3 Marks)</w:t>
+      </w:r>
+    </w:p>
+    <w:p>
+      <w:pPr>
+        <w:rPr>
+          <w:b/>
+          <w:bCs/>
+        </w:rPr>
+      </w:pPr>
+      <w:r>
+        <w:rPr>
+          <w:b/>
+          <w:bCs/>
+          <w:u w:val="single"/>
+        </w:rPr>
+        <w:t>Ans:</w:t>
+      </w:r>
+      <w:r>
+        <w:rPr>
+          <w:b/>
+          <w:bCs/>
+          <w:u w:val="single"/>
+        </w:rPr>
+        <w:t xml:space="preserve"> </w:t>
+      </w:r>
+      <w:r>
+        <w:t>This is happening because the value of the variable “health” is being set in Start() and the SetHealth() function of “</w:t>
+      </w:r>
+      <w:r>
+        <w:rPr>
+          <w:rFonts w:ascii="Consolas" w:hAnsi="Consolas" w:cs="Consolas"/>
+          <w:color w:val="2B91AF"/>
+          <w:sz w:val="19"/>
+          <w:szCs w:val="19"/>
+        </w:rPr>
+        <w:t>CharacterController</w:t>
+      </w:r>
+      <w:r>
+        <w:t xml:space="preserve">” class. </w:t>
+      </w:r>
+      <w:r>
+        <w:br/>
+      </w:r>
+      <w:r>
+        <w:br/>
+        <w:t>In the “</w:t>
+      </w:r>
+      <w:r>
+        <w:rPr>
+          <w:rFonts w:ascii="Consolas" w:hAnsi="Consolas" w:cs="Consolas"/>
+          <w:color w:val="2B91AF"/>
+          <w:sz w:val="19"/>
+          <w:szCs w:val="19"/>
+        </w:rPr>
+        <w:t>GameController</w:t>
+      </w:r>
+      <w:r>
+        <w:t xml:space="preserve">”  class, in Awake, the SetHealth function is called which sets the health to half of the MaxHealth. But then in the of the Start() function of the </w:t>
+      </w:r>
+      <w:r>
+        <w:t>“</w:t>
+      </w:r>
+      <w:r>
+        <w:rPr>
+          <w:rFonts w:ascii="Consolas" w:hAnsi="Consolas" w:cs="Consolas"/>
+          <w:color w:val="2B91AF"/>
+          <w:sz w:val="19"/>
+          <w:szCs w:val="19"/>
+        </w:rPr>
+        <w:t>CharacterController</w:t>
+      </w:r>
+      <w:r>
+        <w:t xml:space="preserve">” </w:t>
+      </w:r>
+      <w:r>
+        <w:t xml:space="preserve">class the health is set to the value of the max health. </w:t>
+      </w:r>
+      <w:r>
+        <w:br/>
+        <w:t xml:space="preserve">According to this </w:t>
+      </w:r>
+      <w:hyperlink r:id="rId7" w:history="1">
+        <w:r>
+          <w:rPr>
+            <w:rStyle w:val="Hyperlink"/>
+          </w:rPr>
+          <w:t>documentation</w:t>
+        </w:r>
+      </w:hyperlink>
+      <w:r>
+        <w:t xml:space="preserve">, we can see that Awake is always called before Start. So even if the value of health is being set to the half of the max health, it then later executes Start() function which sets the health back to max. </w:t>
+      </w:r>
+      <w:r>
+        <w:br/>
+        <w:t>This can be easily fixed by moving the SetHealth() function to be called in the Start function of the “</w:t>
+      </w:r>
+      <w:r>
+        <w:rPr>
+          <w:rFonts w:ascii="Consolas" w:hAnsi="Consolas" w:cs="Consolas"/>
+          <w:color w:val="2B91AF"/>
+          <w:sz w:val="19"/>
+          <w:szCs w:val="19"/>
+        </w:rPr>
+        <w:t>GameController</w:t>
+      </w:r>
+      <w:r>
+        <w:t>” class.</w:t>
+      </w:r>
+      <w:r>
+        <w:t xml:space="preserve"> As a general rule of thumb, Awake should be used to assign </w:t>
+      </w:r>
+      <w:r>
+        <w:t xml:space="preserve">class </w:t>
+      </w:r>
+      <w:r>
+        <w:t xml:space="preserve">variables and Start should be used to modify the variables of those which were assigned in awake. </w:t>
+      </w:r>
+    </w:p>
+    <w:p>
+      <w:pPr>
+        <w:pStyle w:val="Heading1"/>
+        <w:rPr>
+          <w:b/>
+          <w:bCs/>
+        </w:rPr>
+      </w:pPr>
+      <w:r>
+        <w:rPr>
+          <w:b/>
+          <w:bCs/>
+        </w:rPr>
+        <w:t>5</w:t>
+      </w:r>
+      <w:r>
+        <w:rPr>
+          <w:b/>
+          <w:bCs/>
+        </w:rPr>
+        <w:t>.</w:t>
+      </w:r>
+      <w:r>
+        <w:rPr>
+          <w:b/>
+          <w:bCs/>
+        </w:rPr>
+        <w:t xml:space="preserve"> </w:t>
+      </w:r>
+      <w:r>
+        <w:rPr>
+          <w:b/>
+          <w:bCs/>
+        </w:rPr>
+        <w:t>Collectable System</w:t>
+      </w:r>
+    </w:p>
+    <w:p>
+      <w:r>
+        <w:t xml:space="preserve">The </w:t>
+      </w:r>
+      <w:r>
+        <w:t>c</w:t>
+      </w:r>
+      <w:r>
+        <w:t xml:space="preserve">ollectable system is used for </w:t>
+      </w:r>
+      <w:r>
+        <w:t>star</w:t>
+      </w:r>
+      <w:r>
+        <w:t xml:space="preserve"> pickup</w:t>
+      </w:r>
+      <w:r>
+        <w:t>s</w:t>
+      </w:r>
+      <w:r>
+        <w:t xml:space="preserve"> and scoring as well as player hazards and health pickups.</w:t>
+      </w:r>
+    </w:p>
+    <w:p>
+      <w:r>
+        <w:t xml:space="preserve">We received the following bug reports for our QA team. Can you </w:t>
+      </w:r>
+      <w:r>
+        <w:t xml:space="preserve">investigate </w:t>
+      </w:r>
+      <w:r>
+        <w:t>and fix these issues?</w:t>
+      </w:r>
     </w:p>
     <w:tbl>
       <w:tblPr>
@@ -994,539 +2227,6 @@
                 <w:b w:val="0"/>
                 <w:bCs w:val="0"/>
               </w:rPr>
-              <w:t xml:space="preserve">Obstacles in the environment do not block the </w:t>
-            </w:r>
-            <w:r>
-              <w:rPr>
-                <w:b w:val="0"/>
-                <w:bCs w:val="0"/>
-              </w:rPr>
-              <w:t>player</w:t>
-            </w:r>
-            <w:r>
-              <w:rPr>
-                <w:b w:val="0"/>
-                <w:bCs w:val="0"/>
-              </w:rPr>
-              <w:t xml:space="preserve"> from walking.</w:t>
-            </w:r>
-          </w:p>
-        </w:tc>
-      </w:tr>
-      <w:tr>
-        <w:trPr>
-          <w:cnfStyle w:val="000000100000" w:firstRow="0" w:lastRow="0" w:firstColumn="0" w:lastColumn="0" w:oddVBand="0" w:evenVBand="0" w:oddHBand="1" w:evenHBand="0" w:firstRowFirstColumn="0" w:firstRowLastColumn="0" w:lastRowFirstColumn="0" w:lastRowLastColumn="0"/>
-        </w:trPr>
-        <w:tc>
-          <w:tcPr>
-            <w:cnfStyle w:val="001000000000" w:firstRow="0" w:lastRow="0" w:firstColumn="1" w:lastColumn="0" w:oddVBand="0" w:evenVBand="0" w:oddHBand="0" w:evenHBand="0" w:firstRowFirstColumn="0" w:firstRowLastColumn="0" w:lastRowFirstColumn="0" w:lastRowLastColumn="0"/>
-            <w:tcW w:w="9016" w:type="dxa"/>
-          </w:tcPr>
-          <w:p>
-            <w:r>
-              <w:t>Expected Results</w:t>
-            </w:r>
-          </w:p>
-        </w:tc>
-      </w:tr>
-      <w:tr>
-        <w:tc>
-          <w:tcPr>
-            <w:cnfStyle w:val="001000000000" w:firstRow="0" w:lastRow="0" w:firstColumn="1" w:lastColumn="0" w:oddVBand="0" w:evenVBand="0" w:oddHBand="0" w:evenHBand="0" w:firstRowFirstColumn="0" w:firstRowLastColumn="0" w:lastRowFirstColumn="0" w:lastRowLastColumn="0"/>
-            <w:tcW w:w="9016" w:type="dxa"/>
-          </w:tcPr>
-          <w:p>
-            <w:pPr>
-              <w:rPr>
-                <w:b w:val="0"/>
-                <w:bCs w:val="0"/>
-              </w:rPr>
-            </w:pPr>
-            <w:r>
-              <w:rPr>
-                <w:b w:val="0"/>
-                <w:bCs w:val="0"/>
-              </w:rPr>
-              <w:t xml:space="preserve">The </w:t>
-            </w:r>
-            <w:r>
-              <w:rPr>
-                <w:b w:val="0"/>
-                <w:bCs w:val="0"/>
-              </w:rPr>
-              <w:t>Ninja</w:t>
-            </w:r>
-            <w:r>
-              <w:rPr>
-                <w:b w:val="0"/>
-                <w:bCs w:val="0"/>
-              </w:rPr>
-              <w:t xml:space="preserve"> should not be able to walk through </w:t>
-            </w:r>
-            <w:r>
-              <w:rPr>
-                <w:b w:val="0"/>
-                <w:bCs w:val="0"/>
-              </w:rPr>
-              <w:t>the pond</w:t>
-            </w:r>
-            <w:r>
-              <w:rPr>
-                <w:b w:val="0"/>
-                <w:bCs w:val="0"/>
-              </w:rPr>
-              <w:t>, tree</w:t>
-            </w:r>
-            <w:r>
-              <w:rPr>
-                <w:b w:val="0"/>
-                <w:bCs w:val="0"/>
-              </w:rPr>
-              <w:t>s</w:t>
-            </w:r>
-            <w:r>
-              <w:rPr>
-                <w:b w:val="0"/>
-                <w:bCs w:val="0"/>
-              </w:rPr>
-              <w:t>, walls etc.</w:t>
-            </w:r>
-          </w:p>
-        </w:tc>
-      </w:tr>
-      <w:tr>
-        <w:trPr>
-          <w:cnfStyle w:val="000000100000" w:firstRow="0" w:lastRow="0" w:firstColumn="0" w:lastColumn="0" w:oddVBand="0" w:evenVBand="0" w:oddHBand="1" w:evenHBand="0" w:firstRowFirstColumn="0" w:firstRowLastColumn="0" w:lastRowFirstColumn="0" w:lastRowLastColumn="0"/>
-        </w:trPr>
-        <w:tc>
-          <w:tcPr>
-            <w:cnfStyle w:val="001000000000" w:firstRow="0" w:lastRow="0" w:firstColumn="1" w:lastColumn="0" w:oddVBand="0" w:evenVBand="0" w:oddHBand="0" w:evenHBand="0" w:firstRowFirstColumn="0" w:firstRowLastColumn="0" w:lastRowFirstColumn="0" w:lastRowLastColumn="0"/>
-            <w:tcW w:w="9016" w:type="dxa"/>
-          </w:tcPr>
-          <w:p>
-            <w:r>
-              <w:t>Actual Results</w:t>
-            </w:r>
-          </w:p>
-        </w:tc>
-      </w:tr>
-      <w:tr>
-        <w:tc>
-          <w:tcPr>
-            <w:cnfStyle w:val="001000000000" w:firstRow="0" w:lastRow="0" w:firstColumn="1" w:lastColumn="0" w:oddVBand="0" w:evenVBand="0" w:oddHBand="0" w:evenHBand="0" w:firstRowFirstColumn="0" w:firstRowLastColumn="0" w:lastRowFirstColumn="0" w:lastRowLastColumn="0"/>
-            <w:tcW w:w="9016" w:type="dxa"/>
-          </w:tcPr>
-          <w:p>
-            <w:pPr>
-              <w:rPr>
-                <w:b w:val="0"/>
-                <w:bCs w:val="0"/>
-              </w:rPr>
-            </w:pPr>
-            <w:r>
-              <w:rPr>
-                <w:b w:val="0"/>
-                <w:bCs w:val="0"/>
-              </w:rPr>
-              <w:t xml:space="preserve">The </w:t>
-            </w:r>
-            <w:r>
-              <w:rPr>
-                <w:b w:val="0"/>
-                <w:bCs w:val="0"/>
-              </w:rPr>
-              <w:t>Ninja</w:t>
-            </w:r>
-            <w:r>
-              <w:rPr>
-                <w:b w:val="0"/>
-                <w:bCs w:val="0"/>
-              </w:rPr>
-              <w:t xml:space="preserve"> character can walk straight through objects that should block his way.</w:t>
-            </w:r>
-          </w:p>
-        </w:tc>
-      </w:tr>
-      <w:tr>
-        <w:trPr>
-          <w:cnfStyle w:val="000000100000" w:firstRow="0" w:lastRow="0" w:firstColumn="0" w:lastColumn="0" w:oddVBand="0" w:evenVBand="0" w:oddHBand="1" w:evenHBand="0" w:firstRowFirstColumn="0" w:firstRowLastColumn="0" w:lastRowFirstColumn="0" w:lastRowLastColumn="0"/>
-        </w:trPr>
-        <w:tc>
-          <w:tcPr>
-            <w:cnfStyle w:val="001000000000" w:firstRow="0" w:lastRow="0" w:firstColumn="1" w:lastColumn="0" w:oddVBand="0" w:evenVBand="0" w:oddHBand="0" w:evenHBand="0" w:firstRowFirstColumn="0" w:firstRowLastColumn="0" w:lastRowFirstColumn="0" w:lastRowLastColumn="0"/>
-            <w:tcW w:w="9016" w:type="dxa"/>
-          </w:tcPr>
-          <w:p>
-            <w:r>
-              <w:t>Reproduction Steps</w:t>
-            </w:r>
-          </w:p>
-        </w:tc>
-      </w:tr>
-      <w:tr>
-        <w:tc>
-          <w:tcPr>
-            <w:cnfStyle w:val="001000000000" w:firstRow="0" w:lastRow="0" w:firstColumn="1" w:lastColumn="0" w:oddVBand="0" w:evenVBand="0" w:oddHBand="0" w:evenHBand="0" w:firstRowFirstColumn="0" w:firstRowLastColumn="0" w:lastRowFirstColumn="0" w:lastRowLastColumn="0"/>
-            <w:tcW w:w="9016" w:type="dxa"/>
-          </w:tcPr>
-          <w:p>
-            <w:pPr>
-              <w:pStyle w:val="ListParagraph"/>
-              <w:numPr>
-                <w:ilvl w:val="0"/>
-                <w:numId w:val="4"/>
-              </w:numPr>
-              <w:rPr>
-                <w:b w:val="0"/>
-                <w:bCs w:val="0"/>
-              </w:rPr>
-            </w:pPr>
-            <w:r>
-              <w:rPr>
-                <w:b w:val="0"/>
-                <w:bCs w:val="0"/>
-              </w:rPr>
-              <w:t>Use the WASD controls to navigate around the environment.</w:t>
-            </w:r>
-          </w:p>
-          <w:p>
-            <w:pPr>
-              <w:pStyle w:val="ListParagraph"/>
-              <w:numPr>
-                <w:ilvl w:val="0"/>
-                <w:numId w:val="4"/>
-              </w:numPr>
-              <w:rPr>
-                <w:b w:val="0"/>
-                <w:bCs w:val="0"/>
-              </w:rPr>
-            </w:pPr>
-            <w:r>
-              <w:rPr>
-                <w:b w:val="0"/>
-                <w:bCs w:val="0"/>
-              </w:rPr>
-              <w:t xml:space="preserve">Walk towards an object that should block navigation (i.e. </w:t>
-            </w:r>
-            <w:r>
-              <w:rPr>
-                <w:b w:val="0"/>
-                <w:bCs w:val="0"/>
-              </w:rPr>
-              <w:t>the pond</w:t>
-            </w:r>
-            <w:r>
-              <w:rPr>
-                <w:b w:val="0"/>
-                <w:bCs w:val="0"/>
-              </w:rPr>
-              <w:t>, wall, tree).</w:t>
-            </w:r>
-          </w:p>
-          <w:p>
-            <w:pPr>
-              <w:pStyle w:val="ListParagraph"/>
-              <w:numPr>
-                <w:ilvl w:val="0"/>
-                <w:numId w:val="4"/>
-              </w:numPr>
-              <w:rPr>
-                <w:b w:val="0"/>
-                <w:bCs w:val="0"/>
-              </w:rPr>
-            </w:pPr>
-            <w:r>
-              <w:rPr>
-                <w:b w:val="0"/>
-                <w:bCs w:val="0"/>
-              </w:rPr>
-              <w:t>Walk straight through the object.</w:t>
-            </w:r>
-          </w:p>
-        </w:tc>
-      </w:tr>
-      <w:tr>
-        <w:trPr>
-          <w:cnfStyle w:val="000000100000" w:firstRow="0" w:lastRow="0" w:firstColumn="0" w:lastColumn="0" w:oddVBand="0" w:evenVBand="0" w:oddHBand="1" w:evenHBand="0" w:firstRowFirstColumn="0" w:firstRowLastColumn="0" w:lastRowFirstColumn="0" w:lastRowLastColumn="0"/>
-        </w:trPr>
-        <w:tc>
-          <w:tcPr>
-            <w:cnfStyle w:val="001000000000" w:firstRow="0" w:lastRow="0" w:firstColumn="1" w:lastColumn="0" w:oddVBand="0" w:evenVBand="0" w:oddHBand="0" w:evenHBand="0" w:firstRowFirstColumn="0" w:firstRowLastColumn="0" w:lastRowFirstColumn="0" w:lastRowLastColumn="0"/>
-            <w:tcW w:w="9016" w:type="dxa"/>
-          </w:tcPr>
-          <w:p>
-            <w:r>
-              <w:t>Accompanying Files</w:t>
-            </w:r>
-          </w:p>
-        </w:tc>
-      </w:tr>
-      <w:tr>
-        <w:tc>
-          <w:tcPr>
-            <w:cnfStyle w:val="001000000000" w:firstRow="0" w:lastRow="0" w:firstColumn="1" w:lastColumn="0" w:oddVBand="0" w:evenVBand="0" w:oddHBand="0" w:evenHBand="0" w:firstRowFirstColumn="0" w:firstRowLastColumn="0" w:lastRowFirstColumn="0" w:lastRowLastColumn="0"/>
-            <w:tcW w:w="9016" w:type="dxa"/>
-          </w:tcPr>
-          <w:p>
-            <w:pPr>
-              <w:rPr>
-                <w:b w:val="0"/>
-                <w:bCs w:val="0"/>
-              </w:rPr>
-            </w:pPr>
-            <w:hyperlink r:id="rId6" w:history="1">
-              <w:r>
-                <w:rPr>
-                  <w:rStyle w:val="Hyperlink"/>
-                  <w:b w:val="0"/>
-                  <w:bCs w:val="0"/>
-                </w:rPr>
-                <w:t>BugReports\CanRunThroughWalls.mp4</w:t>
-              </w:r>
-            </w:hyperlink>
-          </w:p>
-        </w:tc>
-      </w:tr>
-    </w:tbl>
-    <w:p>
-      <w:pPr>
-        <w:rPr>
-          <w:rFonts w:ascii="Calibri" w:hAnsi="Calibri" w:cs="Calibri"/>
-        </w:rPr>
-      </w:pPr>
-    </w:p>
-    <w:p>
-      <w:pPr>
-        <w:rPr>
-          <w:rFonts w:ascii="Calibri" w:hAnsi="Calibri" w:cs="Calibri"/>
-        </w:rPr>
-      </w:pPr>
-    </w:p>
-    <w:p>
-      <w:pPr>
-        <w:pStyle w:val="Heading1"/>
-        <w:rPr>
-          <w:b/>
-          <w:bCs/>
-        </w:rPr>
-      </w:pPr>
-      <w:r>
-        <w:rPr>
-          <w:b/>
-          <w:bCs/>
-        </w:rPr>
-        <w:lastRenderedPageBreak/>
-        <w:t>4</w:t>
-      </w:r>
-      <w:r>
-        <w:rPr>
-          <w:b/>
-          <w:bCs/>
-        </w:rPr>
-        <w:t>.</w:t>
-      </w:r>
-      <w:r>
-        <w:rPr>
-          <w:b/>
-          <w:bCs/>
-        </w:rPr>
-        <w:t xml:space="preserve"> </w:t>
-      </w:r>
-      <w:r>
-        <w:rPr>
-          <w:b/>
-          <w:bCs/>
-        </w:rPr>
-        <w:t>Health Bar and Character Controller</w:t>
-      </w:r>
-    </w:p>
-    <w:p>
-      <w:r>
-        <w:t xml:space="preserve">The designers asked for a </w:t>
-      </w:r>
-      <w:r>
-        <w:t>“</w:t>
-      </w:r>
-      <w:r>
-        <w:t>Hard Mode</w:t>
-      </w:r>
-      <w:r>
-        <w:t xml:space="preserve">” </w:t>
-      </w:r>
-      <w:r>
-        <w:t xml:space="preserve">to be added where the </w:t>
-      </w:r>
-      <w:r>
-        <w:t>Ninja</w:t>
-      </w:r>
-      <w:r>
-        <w:t xml:space="preserve"> starts with half his maximum health. This mode can be toggled using a Boolean value in the game controller. Testers are reporting that this feature is not working and that the </w:t>
-      </w:r>
-      <w:r>
-        <w:t>Ninja</w:t>
-      </w:r>
-      <w:r>
-        <w:t>s health is always full when they start playing.</w:t>
-      </w:r>
-    </w:p>
-    <w:p>
-      <w:pPr>
-        <w:rPr>
-          <w:rStyle w:val="IntenseEmphasis"/>
-        </w:rPr>
-      </w:pPr>
-      <w:r>
-        <w:t xml:space="preserve">Can you explain why this is happening and fix it? </w:t>
-      </w:r>
-      <w:r>
-        <w:rPr>
-          <w:rStyle w:val="IntenseEmphasis"/>
-          <w:b/>
-          <w:bCs/>
-        </w:rPr>
-        <w:t>(3 Marks)</w:t>
-      </w:r>
-    </w:p>
-    <w:p/>
-    <w:p>
-      <w:pPr>
-        <w:pStyle w:val="Heading1"/>
-        <w:rPr>
-          <w:b/>
-          <w:bCs/>
-        </w:rPr>
-      </w:pPr>
-      <w:r>
-        <w:rPr>
-          <w:b/>
-          <w:bCs/>
-        </w:rPr>
-        <w:t>5</w:t>
-      </w:r>
-      <w:r>
-        <w:rPr>
-          <w:b/>
-          <w:bCs/>
-        </w:rPr>
-        <w:t>.</w:t>
-      </w:r>
-      <w:r>
-        <w:rPr>
-          <w:b/>
-          <w:bCs/>
-        </w:rPr>
-        <w:t xml:space="preserve"> </w:t>
-      </w:r>
-      <w:r>
-        <w:rPr>
-          <w:b/>
-          <w:bCs/>
-        </w:rPr>
-        <w:t>Collectable System</w:t>
-      </w:r>
-    </w:p>
-    <w:p>
-      <w:r>
-        <w:t xml:space="preserve">The </w:t>
-      </w:r>
-      <w:r>
-        <w:t>c</w:t>
-      </w:r>
-      <w:r>
-        <w:t xml:space="preserve">ollectable system is used for </w:t>
-      </w:r>
-      <w:r>
-        <w:t>star</w:t>
-      </w:r>
-      <w:r>
-        <w:t xml:space="preserve"> pickup</w:t>
-      </w:r>
-      <w:r>
-        <w:t>s</w:t>
-      </w:r>
-      <w:r>
-        <w:t xml:space="preserve"> and scoring as well as player hazards and health pickups.</w:t>
-      </w:r>
-    </w:p>
-    <w:p>
-      <w:r>
-        <w:t xml:space="preserve">We received the following bug reports for our QA team. Can you </w:t>
-      </w:r>
-      <w:r>
-        <w:t xml:space="preserve">investigate </w:t>
-      </w:r>
-      <w:r>
-        <w:t>and fix these issues?</w:t>
-      </w:r>
-    </w:p>
-    <w:tbl>
-      <w:tblPr>
-        <w:tblStyle w:val="ListTable4-Accent3"/>
-        <w:tblW w:w="0" w:type="auto"/>
-        <w:tblLook w:val="04A0" w:firstRow="1" w:lastRow="0" w:firstColumn="1" w:lastColumn="0" w:noHBand="0" w:noVBand="1"/>
-      </w:tblPr>
-      <w:tblGrid>
-        <w:gridCol w:w="9016"/>
-      </w:tblGrid>
-      <w:tr>
-        <w:trPr>
-          <w:cnfStyle w:val="100000000000" w:firstRow="1" w:lastRow="0" w:firstColumn="0" w:lastColumn="0" w:oddVBand="0" w:evenVBand="0" w:oddHBand="0" w:evenHBand="0" w:firstRowFirstColumn="0" w:firstRowLastColumn="0" w:lastRowFirstColumn="0" w:lastRowLastColumn="0"/>
-        </w:trPr>
-        <w:tc>
-          <w:tcPr>
-            <w:cnfStyle w:val="001000000000" w:firstRow="0" w:lastRow="0" w:firstColumn="1" w:lastColumn="0" w:oddVBand="0" w:evenVBand="0" w:oddHBand="0" w:evenHBand="0" w:firstRowFirstColumn="0" w:firstRowLastColumn="0" w:lastRowFirstColumn="0" w:lastRowLastColumn="0"/>
-            <w:tcW w:w="9016" w:type="dxa"/>
-          </w:tcPr>
-          <w:p>
-            <w:r>
-              <w:t>Bug Report</w:t>
-            </w:r>
-            <w:r>
-              <w:t xml:space="preserve"> </w:t>
-            </w:r>
-            <w:r>
-              <w:rPr>
-                <w:rStyle w:val="IntenseEmphasis"/>
-              </w:rPr>
-              <w:t>(2 Marks)</w:t>
-            </w:r>
-          </w:p>
-        </w:tc>
-      </w:tr>
-      <w:tr>
-        <w:trPr>
-          <w:cnfStyle w:val="000000100000" w:firstRow="0" w:lastRow="0" w:firstColumn="0" w:lastColumn="0" w:oddVBand="0" w:evenVBand="0" w:oddHBand="1" w:evenHBand="0" w:firstRowFirstColumn="0" w:firstRowLastColumn="0" w:lastRowFirstColumn="0" w:lastRowLastColumn="0"/>
-        </w:trPr>
-        <w:tc>
-          <w:tcPr>
-            <w:cnfStyle w:val="001000000000" w:firstRow="0" w:lastRow="0" w:firstColumn="1" w:lastColumn="0" w:oddVBand="0" w:evenVBand="0" w:oddHBand="0" w:evenHBand="0" w:firstRowFirstColumn="0" w:firstRowLastColumn="0" w:lastRowFirstColumn="0" w:lastRowLastColumn="0"/>
-            <w:tcW w:w="9016" w:type="dxa"/>
-          </w:tcPr>
-          <w:p>
-            <w:r>
-              <w:t>Description</w:t>
-            </w:r>
-          </w:p>
-        </w:tc>
-      </w:tr>
-      <w:tr>
-        <w:tc>
-          <w:tcPr>
-            <w:cnfStyle w:val="001000000000" w:firstRow="0" w:lastRow="0" w:firstColumn="1" w:lastColumn="0" w:oddVBand="0" w:evenVBand="0" w:oddHBand="0" w:evenHBand="0" w:firstRowFirstColumn="0" w:firstRowLastColumn="0" w:lastRowFirstColumn="0" w:lastRowLastColumn="0"/>
-            <w:tcW w:w="9016" w:type="dxa"/>
-          </w:tcPr>
-          <w:p>
-            <w:pPr>
-              <w:rPr>
-                <w:b w:val="0"/>
-                <w:bCs w:val="0"/>
-              </w:rPr>
-            </w:pPr>
-            <w:r>
-              <w:rPr>
-                <w:b w:val="0"/>
-                <w:bCs w:val="0"/>
-              </w:rPr>
               <w:t xml:space="preserve">Each </w:t>
             </w:r>
             <w:r>
@@ -1807,7 +2507,7 @@
                 <w:bCs w:val="0"/>
               </w:rPr>
             </w:pPr>
-            <w:hyperlink r:id="rId7" w:history="1">
+            <w:hyperlink r:id="rId8" w:history="1">
               <w:r>
                 <w:rPr>
                   <w:rStyle w:val="Hyperlink"/>
@@ -2114,6 +2814,7 @@
                 <w:b w:val="0"/>
                 <w:bCs w:val="0"/>
               </w:rPr>
+              <w:lastRenderedPageBreak/>
               <w:t xml:space="preserve">Run over to a </w:t>
             </w:r>
             <w:r>
@@ -2178,6 +2879,7 @@
           </w:tcPr>
           <w:p>
             <w:r>
+              <w:lastRenderedPageBreak/>
               <w:t>Accompanying Files</w:t>
             </w:r>
           </w:p>
@@ -2196,7 +2898,7 @@
                 <w:bCs w:val="0"/>
               </w:rPr>
             </w:pPr>
-            <w:hyperlink r:id="rId8" w:history="1">
+            <w:hyperlink r:id="rId9" w:history="1">
               <w:r>
                 <w:rPr>
                   <w:rStyle w:val="Hyperlink"/>
@@ -2338,7 +3040,6 @@
         </w:rPr>
       </w:pPr>
       <w:r>
-        <w:lastRenderedPageBreak/>
         <w:t xml:space="preserve">Update the collectable system to use the observer pattern to remove the circular dependencies. </w:t>
       </w:r>
       <w:r>
@@ -2946,14 +3647,7 @@
                 <w:b w:val="0"/>
                 <w:bCs w:val="0"/>
               </w:rPr>
-              <w:t>/</w:t>
-            </w:r>
-            <w:r>
-              <w:rPr>
-                <w:b w:val="0"/>
-                <w:bCs w:val="0"/>
-              </w:rPr>
-              <w:t>Sprites</w:t>
+              <w:t>/Sprites</w:t>
             </w:r>
           </w:p>
           <w:p>
@@ -3020,6 +3714,7 @@
         </w:rPr>
       </w:pPr>
       <w:r>
+        <w:lastRenderedPageBreak/>
         <w:t xml:space="preserve">The designers have now completed their final draft of the UI for the new inventory system. </w:t>
       </w:r>
       <w:r>
@@ -3037,8 +3732,6 @@
       <w:r>
         <w:t xml:space="preserve"> and aspect ratios</w:t>
       </w:r>
-      <w:bookmarkStart w:id="0" w:name="_GoBack"/>
-      <w:bookmarkEnd w:id="0"/>
       <w:r>
         <w:t xml:space="preserve"> so bear this is mind. </w:t>
       </w:r>
@@ -3149,77 +3842,11 @@
         <w:rPr>
           <w:noProof/>
         </w:rPr>
-        <w:lastRenderedPageBreak/>
         <w:drawing>
           <wp:inline distT="0" distB="0" distL="0" distR="0" wp14:anchorId="1FC43680" wp14:editId="456B9541">
             <wp:extent cx="5731510" cy="3229610"/>
             <wp:effectExtent l="0" t="0" r="2540" b="8890"/>
             <wp:docPr id="1" name="Picture 1"/>
-            <wp:cNvGraphicFramePr>
-              <a:graphicFrameLocks xmlns:a="http://schemas.openxmlformats.org/drawingml/2006/main" noChangeAspect="1"/>
-            </wp:cNvGraphicFramePr>
-            <a:graphic xmlns:a="http://schemas.openxmlformats.org/drawingml/2006/main">
-              <a:graphicData uri="http://schemas.openxmlformats.org/drawingml/2006/picture">
-                <pic:pic xmlns:pic="http://schemas.openxmlformats.org/drawingml/2006/picture">
-                  <pic:nvPicPr>
-                    <pic:cNvPr id="1" name=""/>
-                    <pic:cNvPicPr/>
-                  </pic:nvPicPr>
-                  <pic:blipFill>
-                    <a:blip r:embed="rId9"/>
-                    <a:stretch>
-                      <a:fillRect/>
-                    </a:stretch>
-                  </pic:blipFill>
-                  <pic:spPr>
-                    <a:xfrm>
-                      <a:off x="0" y="0"/>
-                      <a:ext cx="5731510" cy="3229610"/>
-                    </a:xfrm>
-                    <a:prstGeom prst="rect">
-                      <a:avLst/>
-                    </a:prstGeom>
-                  </pic:spPr>
-                </pic:pic>
-              </a:graphicData>
-            </a:graphic>
-          </wp:inline>
-        </w:drawing>
-      </w:r>
-      <w:r>
-        <w:rPr>
-          <w:i/>
-          <w:iCs/>
-          <w:noProof/>
-          <w:color w:val="4472C4" w:themeColor="accent1"/>
-        </w:rPr>
-        <w:t xml:space="preserve"> </w:t>
-      </w:r>
-    </w:p>
-    <w:p>
-      <w:pPr>
-        <w:pStyle w:val="ListParagraph"/>
-        <w:rPr>
-          <w:rStyle w:val="IntenseEmphasis"/>
-        </w:rPr>
-      </w:pPr>
-    </w:p>
-    <w:p>
-      <w:pPr>
-        <w:pStyle w:val="ListParagraph"/>
-        <w:rPr>
-          <w:rStyle w:val="IntenseEmphasis"/>
-        </w:rPr>
-      </w:pPr>
-      <w:r>
-        <w:rPr>
-          <w:noProof/>
-        </w:rPr>
-        <w:drawing>
-          <wp:inline distT="0" distB="0" distL="0" distR="0" wp14:anchorId="3135F3A9" wp14:editId="6DDB6ED1">
-            <wp:extent cx="5731510" cy="3250565"/>
-            <wp:effectExtent l="0" t="0" r="2540" b="6985"/>
-            <wp:docPr id="5" name="Picture 5"/>
             <wp:cNvGraphicFramePr>
               <a:graphicFrameLocks xmlns:a="http://schemas.openxmlformats.org/drawingml/2006/main" noChangeAspect="1"/>
             </wp:cNvGraphicFramePr>
@@ -3239,6 +3866,72 @@
                   <pic:spPr>
                     <a:xfrm>
                       <a:off x="0" y="0"/>
+                      <a:ext cx="5731510" cy="3229610"/>
+                    </a:xfrm>
+                    <a:prstGeom prst="rect">
+                      <a:avLst/>
+                    </a:prstGeom>
+                  </pic:spPr>
+                </pic:pic>
+              </a:graphicData>
+            </a:graphic>
+          </wp:inline>
+        </w:drawing>
+      </w:r>
+      <w:r>
+        <w:rPr>
+          <w:i/>
+          <w:iCs/>
+          <w:noProof/>
+          <w:color w:val="4472C4" w:themeColor="accent1"/>
+        </w:rPr>
+        <w:t xml:space="preserve"> </w:t>
+      </w:r>
+    </w:p>
+    <w:p>
+      <w:pPr>
+        <w:pStyle w:val="ListParagraph"/>
+        <w:rPr>
+          <w:rStyle w:val="IntenseEmphasis"/>
+        </w:rPr>
+      </w:pPr>
+    </w:p>
+    <w:p>
+      <w:pPr>
+        <w:pStyle w:val="ListParagraph"/>
+        <w:rPr>
+          <w:rStyle w:val="IntenseEmphasis"/>
+        </w:rPr>
+      </w:pPr>
+      <w:r>
+        <w:rPr>
+          <w:noProof/>
+        </w:rPr>
+        <w:lastRenderedPageBreak/>
+        <w:drawing>
+          <wp:inline distT="0" distB="0" distL="0" distR="0" wp14:anchorId="3135F3A9" wp14:editId="6DDB6ED1">
+            <wp:extent cx="5731510" cy="3250565"/>
+            <wp:effectExtent l="0" t="0" r="2540" b="6985"/>
+            <wp:docPr id="5" name="Picture 5"/>
+            <wp:cNvGraphicFramePr>
+              <a:graphicFrameLocks xmlns:a="http://schemas.openxmlformats.org/drawingml/2006/main" noChangeAspect="1"/>
+            </wp:cNvGraphicFramePr>
+            <a:graphic xmlns:a="http://schemas.openxmlformats.org/drawingml/2006/main">
+              <a:graphicData uri="http://schemas.openxmlformats.org/drawingml/2006/picture">
+                <pic:pic xmlns:pic="http://schemas.openxmlformats.org/drawingml/2006/picture">
+                  <pic:nvPicPr>
+                    <pic:cNvPr id="1" name=""/>
+                    <pic:cNvPicPr/>
+                  </pic:nvPicPr>
+                  <pic:blipFill>
+                    <a:blip r:embed="rId11"/>
+                    <a:stretch>
+                      <a:fillRect/>
+                    </a:stretch>
+                  </pic:blipFill>
+                  <pic:spPr>
+                    <a:xfrm>
+                      <a:off x="0" y="0"/>
                       <a:ext cx="5731510" cy="3250565"/>
                     </a:xfrm>
                     <a:prstGeom prst="rect">
@@ -3279,7 +3972,7 @@
 </file>
 
 <file path=word/numbering.xml><?xml version="1.0" encoding="utf-8"?>
-<w:numbering xmlns:wpc="http://schemas.microsoft.com/office/word/2010/wordprocessingCanvas" xmlns:cx="http://schemas.microsoft.com/office/drawing/2014/chartex" xmlns:cx1="http://schemas.microsoft.com/office/drawing/2015/9/8/chartex" xmlns:cx2="http://schemas.microsoft.com/office/drawing/2015/10/21/chartex" xmlns:cx3="http://schemas.microsoft.com/office/drawing/2016/5/9/chartex" xmlns:cx4="http://schemas.microsoft.com/office/drawing/2016/5/10/chartex" xmlns:cx5="http://schemas.microsoft.com/office/drawing/2016/5/11/chartex" xmlns:cx6="http://schemas.microsoft.com/office/drawing/2016/5/12/chartex" xmlns:cx7="http://schemas.microsoft.com/office/drawing/2016/5/13/chartex" xmlns:cx8="http://schemas.microsoft.com/office/drawing/2016/5/14/chartex" xmlns:mc="http://schemas.openxmlformats.org/markup-compatibility/2006" xmlns:aink="http://schemas.microsoft.com/office/drawing/2016/ink" xmlns:am3d="http://schemas.microsoft.com/office/drawing/2017/model3d" xmlns:o="urn:schemas-microsoft-com:office:office" xmlns:r="http://schemas.openxmlformats.org/officeDocument/2006/relationships" xmlns:m="http://schemas.openxmlformats.org/officeDocument/2006/math" xmlns:v="urn:schemas-microsoft-com:vml" xmlns:wp14="http://schemas.microsoft.com/office/word/2010/wordprocessingDrawing" xmlns:wp="http://schemas.openxmlformats.org/drawingml/2006/wordprocessingDrawing" xmlns:w10="urn:schemas-microsoft-com:office:word" xmlns:w="http://schemas.openxmlformats.org/wordprocessingml/2006/main" xmlns:w14="http://schemas.microsoft.com/office/word/2010/wordml" xmlns:w15="http://schemas.microsoft.com/office/word/2012/wordml" xmlns:w16cid="http://schemas.microsoft.com/office/word/2016/wordml/cid" xmlns:w16se="http://schemas.microsoft.com/office/word/2015/wordml/symex" xmlns:wpg="http://schemas.microsoft.com/office/word/2010/wordprocessingGroup" xmlns:wpi="http://schemas.microsoft.com/office/word/2010/wordprocessingInk" xmlns:wne="http://schemas.microsoft.com/office/word/2006/wordml" xmlns:wps="http://schemas.microsoft.com/office/word/2010/wordprocessingShape" mc:Ignorable="w14 w15 w16se w16cid wp14">
+<w:numbering xmlns:wpc="http://schemas.microsoft.com/office/word/2010/wordprocessingCanvas" xmlns:cx="http://schemas.microsoft.com/office/drawing/2014/chartex" xmlns:cx1="http://schemas.microsoft.com/office/drawing/2015/9/8/chartex" xmlns:cx2="http://schemas.microsoft.com/office/drawing/2015/10/21/chartex" xmlns:cx3="http://schemas.microsoft.com/office/drawing/2016/5/9/chartex" xmlns:cx4="http://schemas.microsoft.com/office/drawing/2016/5/10/chartex" xmlns:cx5="http://schemas.microsoft.com/office/drawing/2016/5/11/chartex" xmlns:cx6="http://schemas.microsoft.com/office/drawing/2016/5/12/chartex" xmlns:cx7="http://schemas.microsoft.com/office/drawing/2016/5/13/chartex" xmlns:cx8="http://schemas.microsoft.com/office/drawing/2016/5/14/chartex" xmlns:mc="http://schemas.openxmlformats.org/markup-compatibility/2006" xmlns:aink="http://schemas.microsoft.com/office/drawing/2016/ink" xmlns:am3d="http://schemas.microsoft.com/office/drawing/2017/model3d" xmlns:o="urn:schemas-microsoft-com:office:office" xmlns:r="http://schemas.openxmlformats.org/officeDocument/2006/relationships" xmlns:m="http://schemas.openxmlformats.org/officeDocument/2006/math" xmlns:v="urn:schemas-microsoft-com:vml" xmlns:wp14="http://schemas.microsoft.com/office/word/2010/wordprocessingDrawing" xmlns:wp="http://schemas.openxmlformats.org/drawingml/2006/wordprocessingDrawing" xmlns:w10="urn:schemas-microsoft-com:office:word" xmlns:w="http://schemas.openxmlformats.org/wordprocessingml/2006/main" xmlns:w14="http://schemas.microsoft.com/office/word/2010/wordml" xmlns:w15="http://schemas.microsoft.com/office/word/2012/wordml" xmlns:w16cex="http://schemas.microsoft.com/office/word/2018/wordml/cex" xmlns:w16cid="http://schemas.microsoft.com/office/word/2016/wordml/cid" xmlns:w16="http://schemas.microsoft.com/office/word/2018/wordml" xmlns:w16sdtdh="http://schemas.microsoft.com/office/word/2020/wordml/sdtdatahash" xmlns:w16se="http://schemas.microsoft.com/office/word/2015/wordml/symex" xmlns:wpg="http://schemas.microsoft.com/office/word/2010/wordprocessingGroup" xmlns:wpi="http://schemas.microsoft.com/office/word/2010/wordprocessingInk" xmlns:wne="http://schemas.microsoft.com/office/word/2006/wordml" xmlns:wps="http://schemas.microsoft.com/office/word/2010/wordprocessingShape" mc:Ignorable="w14 w15 w16se w16cid w16 w16cex w16sdtdh wp14">
   <w:abstractNum w:abstractNumId="0" w15:restartNumberingAfterBreak="0">
     <w:nsid w:val="00CB25E1"/>
     <w:multiLevelType w:val="hybridMultilevel"/>
@@ -5342,7 +6035,7 @@
 </file>
 
 <file path=word/styles.xml><?xml version="1.0" encoding="utf-8"?>
-<w:styles xmlns:mc="http://schemas.openxmlformats.org/markup-compatibility/2006" xmlns:r="http://schemas.openxmlformats.org/officeDocument/2006/relationships" xmlns:w="http://schemas.openxmlformats.org/wordprocessingml/2006/main" xmlns:w14="http://schemas.microsoft.com/office/word/2010/wordml" xmlns:w15="http://schemas.microsoft.com/office/word/2012/wordml" xmlns:w16cid="http://schemas.microsoft.com/office/word/2016/wordml/cid" xmlns:w16se="http://schemas.microsoft.com/office/word/2015/wordml/symex" mc:Ignorable="w14 w15 w16se w16cid">
+<w:styles xmlns:mc="http://schemas.openxmlformats.org/markup-compatibility/2006" xmlns:r="http://schemas.openxmlformats.org/officeDocument/2006/relationships" xmlns:w="http://schemas.openxmlformats.org/wordprocessingml/2006/main" xmlns:w14="http://schemas.microsoft.com/office/word/2010/wordml" xmlns:w15="http://schemas.microsoft.com/office/word/2012/wordml" xmlns:w16cex="http://schemas.microsoft.com/office/word/2018/wordml/cex" xmlns:w16cid="http://schemas.microsoft.com/office/word/2016/wordml/cid" xmlns:w16="http://schemas.microsoft.com/office/word/2018/wordml" xmlns:w16sdtdh="http://schemas.microsoft.com/office/word/2020/wordml/sdtdatahash" xmlns:w16se="http://schemas.microsoft.com/office/word/2015/wordml/symex" mc:Ignorable="w14 w15 w16se w16cid w16 w16cex w16sdtdh">
   <w:docDefaults>
     <w:rPrDefault>
       <w:rPr>

</xml_diff>

<commit_message>
Updated the document to 6
</commit_message>
<xml_diff>
--- a/CodeTestDoc/NIIT Unity Developer Test.docx
+++ b/CodeTestDoc/NIIT Unity Developer Test.docx
@@ -116,7 +116,21 @@
         <w:rPr>
           <w:rFonts w:ascii="Calibri" w:hAnsi="Calibri" w:cs="Calibri"/>
         </w:rPr>
-        <w:t>Our internally developed comedy platformer "Ninj-haha" really</w:t>
+        <w:t>Our internally developed comedy platformer "</w:t>
+      </w:r>
+      <w:proofErr w:type="spellStart"/>
+      <w:r>
+        <w:rPr>
+          <w:rFonts w:ascii="Calibri" w:hAnsi="Calibri" w:cs="Calibri"/>
+        </w:rPr>
+        <w:t>Ninj-haha</w:t>
+      </w:r>
+      <w:proofErr w:type="spellEnd"/>
+      <w:r>
+        <w:rPr>
+          <w:rFonts w:ascii="Calibri" w:hAnsi="Calibri" w:cs="Calibri"/>
+        </w:rPr>
+        <w:t>" really</w:t>
       </w:r>
       <w:r>
         <w:t xml:space="preserve"> has the client impressed but the developer who created it left the company last week before the project was complete. There are various things wrong with it and a new feature that still needs adding. Can you get the game back on track?</w:t>
@@ -363,6 +377,7 @@
         </w:rPr>
         <w:t>The campfire has the “</w:t>
       </w:r>
+      <w:proofErr w:type="spellStart"/>
       <w:r>
         <w:rPr>
           <w:rFonts w:ascii="Consolas" w:hAnsi="Consolas" w:cs="Consolas"/>
@@ -372,6 +387,7 @@
         </w:rPr>
         <w:t>ParticleSystemInteractable</w:t>
       </w:r>
+      <w:proofErr w:type="spellEnd"/>
       <w:r>
         <w:rPr>
           <w:rStyle w:val="IntenseEmphasis"/>
@@ -381,6 +397,7 @@
         </w:rPr>
         <w:t>” class component attached to it. The class is a child class of “</w:t>
       </w:r>
+      <w:proofErr w:type="spellStart"/>
       <w:r>
         <w:rPr>
           <w:rFonts w:ascii="Consolas" w:hAnsi="Consolas" w:cs="Consolas"/>
@@ -390,6 +407,7 @@
         </w:rPr>
         <w:t>InteractableObject</w:t>
       </w:r>
+      <w:proofErr w:type="spellEnd"/>
       <w:r>
         <w:rPr>
           <w:rStyle w:val="IntenseEmphasis"/>
@@ -397,8 +415,29 @@
           <w:iCs w:val="0"/>
           <w:color w:val="auto"/>
         </w:rPr>
-        <w:t>” which is an abstract class. All InteractableObject classes have an object called “action” of type “</w:t>
-      </w:r>
+        <w:t xml:space="preserve">” which is an abstract class. All </w:t>
+      </w:r>
+      <w:proofErr w:type="spellStart"/>
+      <w:r>
+        <w:rPr>
+          <w:rStyle w:val="IntenseEmphasis"/>
+          <w:i w:val="0"/>
+          <w:iCs w:val="0"/>
+          <w:color w:val="auto"/>
+        </w:rPr>
+        <w:t>InteractableObject</w:t>
+      </w:r>
+      <w:proofErr w:type="spellEnd"/>
+      <w:r>
+        <w:rPr>
+          <w:rStyle w:val="IntenseEmphasis"/>
+          <w:i w:val="0"/>
+          <w:iCs w:val="0"/>
+          <w:color w:val="auto"/>
+        </w:rPr>
+        <w:t xml:space="preserve"> classes have an object called “action” of type “</w:t>
+      </w:r>
+      <w:proofErr w:type="spellStart"/>
       <w:r>
         <w:rPr>
           <w:rFonts w:ascii="Consolas" w:hAnsi="Consolas" w:cs="Consolas"/>
@@ -408,6 +447,7 @@
         </w:rPr>
         <w:t>IInteractableAction</w:t>
       </w:r>
+      <w:proofErr w:type="spellEnd"/>
       <w:r>
         <w:rPr>
           <w:rStyle w:val="IntenseEmphasis"/>
@@ -415,42 +455,37 @@
           <w:iCs w:val="0"/>
           <w:color w:val="auto"/>
         </w:rPr>
-        <w:t>” which have empty Start(), Stop() and Update() functions which are made to be called when the player enters, exits and in Unity’s MonoBehaviour’s Update function which is called every frame respectively.</w:t>
-      </w:r>
-      <w:r>
-        <w:rPr>
-          <w:rStyle w:val="IntenseEmphasis"/>
-          <w:b/>
-          <w:bCs/>
+        <w:t>” which have empty Start(), Stop() and Update() functions which are made to be called when the player enters, exits</w:t>
+      </w:r>
+      <w:r>
+        <w:rPr>
+          <w:rStyle w:val="IntenseEmphasis"/>
           <w:i w:val="0"/>
           <w:iCs w:val="0"/>
           <w:color w:val="auto"/>
         </w:rPr>
-        <w:t xml:space="preserve">  </w:t>
-      </w:r>
-      <w:r>
-        <w:rPr>
-          <w:rStyle w:val="IntenseEmphasis"/>
-          <w:b/>
-          <w:bCs/>
+        <w:t xml:space="preserve"> trigger collision box</w:t>
+      </w:r>
+      <w:r>
+        <w:rPr>
+          <w:rStyle w:val="IntenseEmphasis"/>
           <w:i w:val="0"/>
           <w:iCs w:val="0"/>
           <w:color w:val="auto"/>
         </w:rPr>
-        <w:br/>
-      </w:r>
-      <w:r>
-        <w:rPr>
-          <w:rStyle w:val="IntenseEmphasis"/>
-          <w:b/>
-          <w:bCs/>
+        <w:t xml:space="preserve"> and in Unity’s </w:t>
+      </w:r>
+      <w:proofErr w:type="spellStart"/>
+      <w:r>
+        <w:rPr>
+          <w:rStyle w:val="IntenseEmphasis"/>
           <w:i w:val="0"/>
           <w:iCs w:val="0"/>
           <w:color w:val="auto"/>
         </w:rPr>
-        <w:br/>
-        <w:t xml:space="preserve">The </w:t>
-      </w:r>
+        <w:t>MonoBehaviour’s</w:t>
+      </w:r>
+      <w:proofErr w:type="spellEnd"/>
       <w:r>
         <w:rPr>
           <w:rStyle w:val="IntenseEmphasis"/>
@@ -458,8 +493,52 @@
           <w:iCs w:val="0"/>
           <w:color w:val="auto"/>
         </w:rPr>
+        <w:t xml:space="preserve"> Update function which is called every frame respectively.</w:t>
+      </w:r>
+      <w:r>
+        <w:rPr>
+          <w:rStyle w:val="IntenseEmphasis"/>
+          <w:b/>
+          <w:bCs/>
+          <w:i w:val="0"/>
+          <w:iCs w:val="0"/>
+          <w:color w:val="auto"/>
+        </w:rPr>
+        <w:t xml:space="preserve">  </w:t>
+      </w:r>
+      <w:r>
+        <w:rPr>
+          <w:rStyle w:val="IntenseEmphasis"/>
+          <w:b/>
+          <w:bCs/>
+          <w:i w:val="0"/>
+          <w:iCs w:val="0"/>
+          <w:color w:val="auto"/>
+        </w:rPr>
+        <w:br/>
+      </w:r>
+      <w:r>
+        <w:rPr>
+          <w:rStyle w:val="IntenseEmphasis"/>
+          <w:b/>
+          <w:bCs/>
+          <w:i w:val="0"/>
+          <w:iCs w:val="0"/>
+          <w:color w:val="auto"/>
+        </w:rPr>
+        <w:br/>
+        <w:t xml:space="preserve">The </w:t>
+      </w:r>
+      <w:r>
+        <w:rPr>
+          <w:rStyle w:val="IntenseEmphasis"/>
+          <w:i w:val="0"/>
+          <w:iCs w:val="0"/>
+          <w:color w:val="auto"/>
+        </w:rPr>
         <w:t>“</w:t>
       </w:r>
+      <w:proofErr w:type="spellStart"/>
       <w:r>
         <w:rPr>
           <w:rFonts w:ascii="Consolas" w:hAnsi="Consolas" w:cs="Consolas"/>
@@ -469,6 +548,7 @@
         </w:rPr>
         <w:t>ParticleSystemInteractable</w:t>
       </w:r>
+      <w:proofErr w:type="spellEnd"/>
       <w:r>
         <w:rPr>
           <w:rStyle w:val="IntenseEmphasis"/>
@@ -487,6 +567,7 @@
         </w:rPr>
         <w:t xml:space="preserve"> class creates a new object of type “</w:t>
       </w:r>
+      <w:proofErr w:type="spellStart"/>
       <w:r>
         <w:rPr>
           <w:rFonts w:ascii="Consolas" w:hAnsi="Consolas" w:cs="Consolas"/>
@@ -496,6 +577,7 @@
         </w:rPr>
         <w:t>ParticleSystemAction</w:t>
       </w:r>
+      <w:proofErr w:type="spellEnd"/>
       <w:r>
         <w:rPr>
           <w:rStyle w:val="IntenseEmphasis"/>
@@ -505,6 +587,7 @@
         </w:rPr>
         <w:t>” which implements the interface “</w:t>
       </w:r>
+      <w:proofErr w:type="spellStart"/>
       <w:r>
         <w:rPr>
           <w:rFonts w:ascii="Consolas" w:hAnsi="Consolas" w:cs="Consolas"/>
@@ -514,6 +597,7 @@
         </w:rPr>
         <w:t>IInteractableAction</w:t>
       </w:r>
+      <w:proofErr w:type="spellEnd"/>
       <w:r>
         <w:rPr>
           <w:rStyle w:val="IntenseEmphasis"/>
@@ -523,6 +607,7 @@
         </w:rPr>
         <w:t>” and assigns it to the “action” object which is declared in the base class “</w:t>
       </w:r>
+      <w:proofErr w:type="spellStart"/>
       <w:r>
         <w:rPr>
           <w:rFonts w:ascii="Consolas" w:hAnsi="Consolas" w:cs="Consolas"/>
@@ -532,6 +617,7 @@
         </w:rPr>
         <w:t>InteractableObject</w:t>
       </w:r>
+      <w:proofErr w:type="spellEnd"/>
       <w:r>
         <w:rPr>
           <w:rStyle w:val="IntenseEmphasis"/>
@@ -569,6 +655,7 @@
         </w:rPr>
         <w:t>its the trigger collider accordingly as defined in the “</w:t>
       </w:r>
+      <w:proofErr w:type="spellStart"/>
       <w:r>
         <w:rPr>
           <w:rFonts w:ascii="Consolas" w:hAnsi="Consolas" w:cs="Consolas"/>
@@ -578,6 +665,7 @@
         </w:rPr>
         <w:t>InteractableObject</w:t>
       </w:r>
+      <w:proofErr w:type="spellEnd"/>
       <w:r>
         <w:rPr>
           <w:rStyle w:val="IntenseEmphasis"/>
@@ -730,7 +818,27 @@
           <w:iCs w:val="0"/>
           <w:color w:val="auto"/>
         </w:rPr>
-        <w:t xml:space="preserve"> All of the InteractableObject classes in the project are using the Strategy pattern which utilises the interface segregation principle of the SOLID principles.</w:t>
+        <w:t xml:space="preserve"> All of the </w:t>
+      </w:r>
+      <w:proofErr w:type="spellStart"/>
+      <w:r>
+        <w:rPr>
+          <w:rStyle w:val="IntenseEmphasis"/>
+          <w:i w:val="0"/>
+          <w:iCs w:val="0"/>
+          <w:color w:val="auto"/>
+        </w:rPr>
+        <w:t>InteractableObject</w:t>
+      </w:r>
+      <w:proofErr w:type="spellEnd"/>
+      <w:r>
+        <w:rPr>
+          <w:rStyle w:val="IntenseEmphasis"/>
+          <w:i w:val="0"/>
+          <w:iCs w:val="0"/>
+          <w:color w:val="auto"/>
+        </w:rPr>
+        <w:t xml:space="preserve"> classes in the project are using the Strategy pattern which utilises the interface segregation principle of the SOLID principles.</w:t>
       </w:r>
     </w:p>
     <w:p>
@@ -844,8 +952,9 @@
           <w:iCs w:val="0"/>
           <w:color w:val="auto"/>
         </w:rPr>
-        <w:t xml:space="preserve"> patterns in games when developing interactables. It is mainly used because it abstracts</w:t>
-      </w:r>
+        <w:t xml:space="preserve"> patterns in games when developing </w:t>
+      </w:r>
+      <w:proofErr w:type="spellStart"/>
       <w:r>
         <w:rPr>
           <w:rStyle w:val="IntenseEmphasis"/>
@@ -853,8 +962,9 @@
           <w:iCs w:val="0"/>
           <w:color w:val="auto"/>
         </w:rPr>
-        <w:t xml:space="preserve"> the behaviour</w:t>
-      </w:r>
+        <w:t>interactables</w:t>
+      </w:r>
+      <w:proofErr w:type="spellEnd"/>
       <w:r>
         <w:rPr>
           <w:rStyle w:val="IntenseEmphasis"/>
@@ -862,7 +972,7 @@
           <w:iCs w:val="0"/>
           <w:color w:val="auto"/>
         </w:rPr>
-        <w:t xml:space="preserve"> from the player and encapsulates</w:t>
+        <w:t>. It is mainly used because it abstracts</w:t>
       </w:r>
       <w:r>
         <w:rPr>
@@ -871,7 +981,7 @@
           <w:iCs w:val="0"/>
           <w:color w:val="auto"/>
         </w:rPr>
-        <w:t xml:space="preserve"> the </w:t>
+        <w:t xml:space="preserve"> the behaviour</w:t>
       </w:r>
       <w:r>
         <w:rPr>
@@ -880,7 +990,7 @@
           <w:iCs w:val="0"/>
           <w:color w:val="auto"/>
         </w:rPr>
-        <w:t>behaviour</w:t>
+        <w:t xml:space="preserve"> from the player and encapsulates</w:t>
       </w:r>
       <w:r>
         <w:rPr>
@@ -889,7 +999,7 @@
           <w:iCs w:val="0"/>
           <w:color w:val="auto"/>
         </w:rPr>
-        <w:t xml:space="preserve"> to itself </w:t>
+        <w:t xml:space="preserve"> the </w:t>
       </w:r>
       <w:r>
         <w:rPr>
@@ -898,7 +1008,7 @@
           <w:iCs w:val="0"/>
           <w:color w:val="auto"/>
         </w:rPr>
-        <w:t>of</w:t>
+        <w:t>behaviour</w:t>
       </w:r>
       <w:r>
         <w:rPr>
@@ -907,7 +1017,45 @@
           <w:iCs w:val="0"/>
           <w:color w:val="auto"/>
         </w:rPr>
-        <w:t xml:space="preserve"> each interactable. For example, the player can have a function that triggers the interaction function of an interactable object. If there are two interactables such as apple and a phone, when the player goes and interacts with them, the apple will tell the player that it needs to be eaten and the phone will tell the player that it needs to be picked up. This will ensure that the player only knows that they have to interact but does not need to know how as those behaviours will be encapsulated in the interactable classes.</w:t>
+        <w:t xml:space="preserve"> to itself </w:t>
+      </w:r>
+      <w:r>
+        <w:rPr>
+          <w:rStyle w:val="IntenseEmphasis"/>
+          <w:i w:val="0"/>
+          <w:iCs w:val="0"/>
+          <w:color w:val="auto"/>
+        </w:rPr>
+        <w:t>of</w:t>
+      </w:r>
+      <w:r>
+        <w:rPr>
+          <w:rStyle w:val="IntenseEmphasis"/>
+          <w:i w:val="0"/>
+          <w:iCs w:val="0"/>
+          <w:color w:val="auto"/>
+        </w:rPr>
+        <w:t xml:space="preserve"> each interactable. For example, the player can have a function that triggers the interaction function of an interactable object. If there are two </w:t>
+      </w:r>
+      <w:proofErr w:type="spellStart"/>
+      <w:r>
+        <w:rPr>
+          <w:rStyle w:val="IntenseEmphasis"/>
+          <w:i w:val="0"/>
+          <w:iCs w:val="0"/>
+          <w:color w:val="auto"/>
+        </w:rPr>
+        <w:t>interactables</w:t>
+      </w:r>
+      <w:proofErr w:type="spellEnd"/>
+      <w:r>
+        <w:rPr>
+          <w:rStyle w:val="IntenseEmphasis"/>
+          <w:i w:val="0"/>
+          <w:iCs w:val="0"/>
+          <w:color w:val="auto"/>
+        </w:rPr>
+        <w:t xml:space="preserve"> such as apple and a phone, when the player goes and interacts with them, the apple will tell the player that it needs to be eaten and the phone will tell the player that it needs to be picked up. This will ensure that the player only knows that they have to interact but does not need to know how as those behaviours will be encapsulated in the interactable classes.</w:t>
       </w:r>
       <w:r>
         <w:rPr>
@@ -1016,7 +1164,27 @@
           <w:iCs w:val="0"/>
           <w:color w:val="000000" w:themeColor="text1"/>
         </w:rPr>
-        <w:t xml:space="preserve"> The compilation error was in the CameraController.cs class. This was caused because the class was attempting to modify the individual axis of the position. This is not possible and the whole position needs to be modified instead of trying to change one axis.</w:t>
+        <w:t xml:space="preserve"> The compilation error was in the </w:t>
+      </w:r>
+      <w:proofErr w:type="spellStart"/>
+      <w:r>
+        <w:rPr>
+          <w:rStyle w:val="IntenseEmphasis"/>
+          <w:i w:val="0"/>
+          <w:iCs w:val="0"/>
+          <w:color w:val="000000" w:themeColor="text1"/>
+        </w:rPr>
+        <w:t>CameraController.cs</w:t>
+      </w:r>
+      <w:proofErr w:type="spellEnd"/>
+      <w:r>
+        <w:rPr>
+          <w:rStyle w:val="IntenseEmphasis"/>
+          <w:i w:val="0"/>
+          <w:iCs w:val="0"/>
+          <w:color w:val="000000" w:themeColor="text1"/>
+        </w:rPr>
+        <w:t xml:space="preserve"> class. This was caused because the class was attempting to modify the individual axis of the position. This is not possible and the whole position needs to be modified instead of trying to change one axis.</w:t>
       </w:r>
     </w:p>
     <w:p/>
@@ -1350,13 +1518,23 @@
               </w:rPr>
             </w:pPr>
             <w:hyperlink r:id="rId5" w:history="1">
+              <w:proofErr w:type="spellStart"/>
               <w:r>
                 <w:rPr>
                   <w:rStyle w:val="Hyperlink"/>
                   <w:b w:val="0"/>
                   <w:bCs w:val="0"/>
                 </w:rPr>
-                <w:t>BugReports\Can</w:t>
+                <w:t>BugReports</w:t>
+              </w:r>
+              <w:proofErr w:type="spellEnd"/>
+              <w:r>
+                <w:rPr>
+                  <w:rStyle w:val="Hyperlink"/>
+                  <w:b w:val="0"/>
+                  <w:bCs w:val="0"/>
+                </w:rPr>
+                <w:t>\Can</w:t>
               </w:r>
               <w:r>
                 <w:rPr>
@@ -1440,8 +1618,9 @@
           <w:sz w:val="22"/>
           <w:szCs w:val="22"/>
         </w:rPr>
-        <w:t xml:space="preserve"> I found that the class component “NavMeshModifier” had the Boolean “Override Area” ticked and set the Area Type to “Not Walkable” in the Path gameobject. This was causing the dirth path to be not walkable. </w:t>
-      </w:r>
+        <w:t xml:space="preserve"> I found that the class component “</w:t>
+      </w:r>
+      <w:proofErr w:type="spellStart"/>
       <w:r>
         <w:rPr>
           <w:rFonts w:asciiTheme="minorHAnsi" w:hAnsiTheme="minorHAnsi" w:cstheme="minorHAnsi"/>
@@ -1449,8 +1628,87 @@
           <w:sz w:val="22"/>
           <w:szCs w:val="22"/>
         </w:rPr>
+        <w:t>NavMeshModifier</w:t>
+      </w:r>
+      <w:proofErr w:type="spellEnd"/>
+      <w:r>
+        <w:rPr>
+          <w:rFonts w:asciiTheme="minorHAnsi" w:hAnsiTheme="minorHAnsi" w:cstheme="minorHAnsi"/>
+          <w:color w:val="000000" w:themeColor="text1"/>
+          <w:sz w:val="22"/>
+          <w:szCs w:val="22"/>
+        </w:rPr>
+        <w:t xml:space="preserve">” had the Boolean “Override Area” ticked and set the Area Type to “Not Walkable” in the Path </w:t>
+      </w:r>
+      <w:proofErr w:type="spellStart"/>
+      <w:r>
+        <w:rPr>
+          <w:rFonts w:asciiTheme="minorHAnsi" w:hAnsiTheme="minorHAnsi" w:cstheme="minorHAnsi"/>
+          <w:color w:val="000000" w:themeColor="text1"/>
+          <w:sz w:val="22"/>
+          <w:szCs w:val="22"/>
+        </w:rPr>
+        <w:t>gameobject</w:t>
+      </w:r>
+      <w:proofErr w:type="spellEnd"/>
+      <w:r>
+        <w:rPr>
+          <w:rFonts w:asciiTheme="minorHAnsi" w:hAnsiTheme="minorHAnsi" w:cstheme="minorHAnsi"/>
+          <w:color w:val="000000" w:themeColor="text1"/>
+          <w:sz w:val="22"/>
+          <w:szCs w:val="22"/>
+        </w:rPr>
+        <w:t xml:space="preserve">. This was causing the </w:t>
+      </w:r>
+      <w:proofErr w:type="spellStart"/>
+      <w:r>
+        <w:rPr>
+          <w:rFonts w:asciiTheme="minorHAnsi" w:hAnsiTheme="minorHAnsi" w:cstheme="minorHAnsi"/>
+          <w:color w:val="000000" w:themeColor="text1"/>
+          <w:sz w:val="22"/>
+          <w:szCs w:val="22"/>
+        </w:rPr>
+        <w:t>dirth</w:t>
+      </w:r>
+      <w:proofErr w:type="spellEnd"/>
+      <w:r>
+        <w:rPr>
+          <w:rFonts w:asciiTheme="minorHAnsi" w:hAnsiTheme="minorHAnsi" w:cstheme="minorHAnsi"/>
+          <w:color w:val="000000" w:themeColor="text1"/>
+          <w:sz w:val="22"/>
+          <w:szCs w:val="22"/>
+        </w:rPr>
+        <w:t xml:space="preserve"> path to be not walkable. </w:t>
+      </w:r>
+      <w:r>
+        <w:rPr>
+          <w:rFonts w:asciiTheme="minorHAnsi" w:hAnsiTheme="minorHAnsi" w:cstheme="minorHAnsi"/>
+          <w:color w:val="000000" w:themeColor="text1"/>
+          <w:sz w:val="22"/>
+          <w:szCs w:val="22"/>
+        </w:rPr>
         <w:br/>
-        <w:t>To fix it, I simply turned off the “Override Area” Boolean in the “NavMeshModifier” class component.</w:t>
+        <w:t>To fix it, I simply turned off the “Override Area” Boolean in the “</w:t>
+      </w:r>
+      <w:proofErr w:type="spellStart"/>
+      <w:r>
+        <w:rPr>
+          <w:rFonts w:asciiTheme="minorHAnsi" w:hAnsiTheme="minorHAnsi" w:cstheme="minorHAnsi"/>
+          <w:color w:val="000000" w:themeColor="text1"/>
+          <w:sz w:val="22"/>
+          <w:szCs w:val="22"/>
+        </w:rPr>
+        <w:t>NavMeshModifier</w:t>
+      </w:r>
+      <w:proofErr w:type="spellEnd"/>
+      <w:r>
+        <w:rPr>
+          <w:rFonts w:asciiTheme="minorHAnsi" w:hAnsiTheme="minorHAnsi" w:cstheme="minorHAnsi"/>
+          <w:color w:val="000000" w:themeColor="text1"/>
+          <w:sz w:val="22"/>
+          <w:szCs w:val="22"/>
+        </w:rPr>
+        <w:t>” class component.</w:t>
       </w:r>
     </w:p>
     <w:p/>
@@ -1803,13 +2061,23 @@
               </w:rPr>
             </w:pPr>
             <w:hyperlink r:id="rId6" w:history="1">
+              <w:proofErr w:type="spellStart"/>
               <w:r>
                 <w:rPr>
                   <w:rStyle w:val="Hyperlink"/>
                   <w:b w:val="0"/>
                   <w:bCs w:val="0"/>
                 </w:rPr>
-                <w:t>BugReports\CanRunThroughWalls.mp4</w:t>
+                <w:t>BugReports</w:t>
+              </w:r>
+              <w:proofErr w:type="spellEnd"/>
+              <w:r>
+                <w:rPr>
+                  <w:rStyle w:val="Hyperlink"/>
+                  <w:b w:val="0"/>
+                  <w:bCs w:val="0"/>
+                </w:rPr>
+                <w:t>\CanRunThroughWalls.mp4</w:t>
               </w:r>
             </w:hyperlink>
           </w:p>
@@ -1884,7 +2152,21 @@
         <w:rPr>
           <w:rFonts w:ascii="Calibri" w:hAnsi="Calibri" w:cs="Calibri"/>
         </w:rPr>
-        <w:t>have created a separate gameobject for the north, east and west walls, put a box collider on it and extended it to cover all the walls of that direction. I have done so because this will help in reducing performance issues. For the south wall, since there is a door there, I have introduced two wall colliders to block the side walls of the doors</w:t>
+        <w:t xml:space="preserve">have created a separate </w:t>
+      </w:r>
+      <w:proofErr w:type="spellStart"/>
+      <w:r>
+        <w:rPr>
+          <w:rFonts w:ascii="Calibri" w:hAnsi="Calibri" w:cs="Calibri"/>
+        </w:rPr>
+        <w:t>gameobject</w:t>
+      </w:r>
+      <w:proofErr w:type="spellEnd"/>
+      <w:r>
+        <w:rPr>
+          <w:rFonts w:ascii="Calibri" w:hAnsi="Calibri" w:cs="Calibri"/>
+        </w:rPr>
+        <w:t xml:space="preserve"> for the north, east and west walls, put a box collider on it and extended it to cover all the walls of that direction. I have done so because this will help in reducing performance issues. For the south wall, since there is a door there, I have introduced two wall colliders to block the side walls of the doors</w:t>
       </w:r>
     </w:p>
     <w:p>
@@ -1996,8 +2278,17 @@
         <w:t xml:space="preserve"> </w:t>
       </w:r>
       <w:r>
-        <w:t>This is happening because the value of the variable “health” is being set in Start() and the SetHealth() function of “</w:t>
-      </w:r>
+        <w:t xml:space="preserve">This is happening because the value of the variable “health” is being set in Start() and the </w:t>
+      </w:r>
+      <w:proofErr w:type="spellStart"/>
+      <w:r>
+        <w:t>SetHealth</w:t>
+      </w:r>
+      <w:proofErr w:type="spellEnd"/>
+      <w:r>
+        <w:t>() function of “</w:t>
+      </w:r>
+      <w:proofErr w:type="spellStart"/>
       <w:r>
         <w:rPr>
           <w:rFonts w:ascii="Consolas" w:hAnsi="Consolas" w:cs="Consolas"/>
@@ -2007,6 +2298,7 @@
         </w:rPr>
         <w:t>CharacterController</w:t>
       </w:r>
+      <w:proofErr w:type="spellEnd"/>
       <w:r>
         <w:t xml:space="preserve">” class. </w:t>
       </w:r>
@@ -2017,6 +2309,7 @@
         <w:br/>
         <w:t>In the “</w:t>
       </w:r>
+      <w:proofErr w:type="spellStart"/>
       <w:r>
         <w:rPr>
           <w:rFonts w:ascii="Consolas" w:hAnsi="Consolas" w:cs="Consolas"/>
@@ -2026,12 +2319,30 @@
         </w:rPr>
         <w:t>GameController</w:t>
       </w:r>
-      <w:r>
-        <w:t xml:space="preserve">”  class, in Awake, the SetHealth function is called which sets the health to half of the MaxHealth. But then in the of the Start() function of the </w:t>
+      <w:proofErr w:type="spellEnd"/>
+      <w:r>
+        <w:t xml:space="preserve">”  class, in Awake, the </w:t>
+      </w:r>
+      <w:proofErr w:type="spellStart"/>
+      <w:r>
+        <w:t>SetHealth</w:t>
+      </w:r>
+      <w:proofErr w:type="spellEnd"/>
+      <w:r>
+        <w:t xml:space="preserve"> function is called which sets the health to half of the </w:t>
+      </w:r>
+      <w:proofErr w:type="spellStart"/>
+      <w:r>
+        <w:t>MaxHealth</w:t>
+      </w:r>
+      <w:proofErr w:type="spellEnd"/>
+      <w:r>
+        <w:t xml:space="preserve">. But then in the of the Start() function of the </w:t>
       </w:r>
       <w:r>
         <w:t>“</w:t>
       </w:r>
+      <w:proofErr w:type="spellStart"/>
       <w:r>
         <w:rPr>
           <w:rFonts w:ascii="Consolas" w:hAnsi="Consolas" w:cs="Consolas"/>
@@ -2041,6 +2352,7 @@
         </w:rPr>
         <w:t>CharacterController</w:t>
       </w:r>
+      <w:proofErr w:type="spellEnd"/>
       <w:r>
         <w:t xml:space="preserve">” </w:t>
       </w:r>
@@ -2064,8 +2376,17 @@
       </w:r>
       <w:r>
         <w:br/>
-        <w:t>This can be easily fixed by moving the SetHealth() function to be called in the Start function of the “</w:t>
-      </w:r>
+        <w:t xml:space="preserve">This can be easily fixed by moving the </w:t>
+      </w:r>
+      <w:proofErr w:type="spellStart"/>
+      <w:r>
+        <w:t>SetHealth</w:t>
+      </w:r>
+      <w:proofErr w:type="spellEnd"/>
+      <w:r>
+        <w:t>() function to be called in the Start function of the “</w:t>
+      </w:r>
+      <w:proofErr w:type="spellStart"/>
       <w:r>
         <w:rPr>
           <w:rFonts w:ascii="Consolas" w:hAnsi="Consolas" w:cs="Consolas"/>
@@ -2075,6 +2396,7 @@
         </w:rPr>
         <w:t>GameController</w:t>
       </w:r>
+      <w:proofErr w:type="spellEnd"/>
       <w:r>
         <w:t>” class.</w:t>
       </w:r>
@@ -2508,6 +2830,7 @@
               </w:rPr>
             </w:pPr>
             <w:hyperlink r:id="rId8" w:history="1">
+              <w:proofErr w:type="spellStart"/>
               <w:r>
                 <w:rPr>
                   <w:rStyle w:val="Hyperlink"/>
@@ -2515,7 +2838,17 @@
                   <w:b w:val="0"/>
                   <w:bCs w:val="0"/>
                 </w:rPr>
-                <w:t>BugReports/Doubl</w:t>
+                <w:t>BugReports</w:t>
+              </w:r>
+              <w:proofErr w:type="spellEnd"/>
+              <w:r>
+                <w:rPr>
+                  <w:rStyle w:val="Hyperlink"/>
+                  <w:rFonts w:ascii="Calibri" w:hAnsi="Calibri" w:cs="Calibri"/>
+                  <w:b w:val="0"/>
+                  <w:bCs w:val="0"/>
+                </w:rPr>
+                <w:t>/Doubl</w:t>
               </w:r>
               <w:r>
                 <w:rPr>
@@ -2899,13 +3232,23 @@
               </w:rPr>
             </w:pPr>
             <w:hyperlink r:id="rId9" w:history="1">
+              <w:proofErr w:type="spellStart"/>
               <w:r>
                 <w:rPr>
                   <w:rStyle w:val="Hyperlink"/>
                   <w:b w:val="0"/>
                   <w:bCs w:val="0"/>
                 </w:rPr>
-                <w:t>BugReports\Double</w:t>
+                <w:t>BugReports</w:t>
+              </w:r>
+              <w:proofErr w:type="spellEnd"/>
+              <w:r>
+                <w:rPr>
+                  <w:rStyle w:val="Hyperlink"/>
+                  <w:b w:val="0"/>
+                  <w:bCs w:val="0"/>
+                </w:rPr>
+                <w:t>\Double</w:t>
               </w:r>
               <w:r>
                 <w:rPr>
@@ -2954,43 +3297,105 @@
     </w:tbl>
     <w:p/>
     <w:p>
-      <w:pPr>
-        <w:pStyle w:val="Heading1"/>
-        <w:rPr>
-          <w:b/>
-          <w:bCs/>
-        </w:rPr>
-      </w:pPr>
-      <w:r>
-        <w:rPr>
-          <w:b/>
-          <w:bCs/>
-        </w:rPr>
-        <w:t>6</w:t>
-      </w:r>
-      <w:r>
-        <w:rPr>
-          <w:b/>
-          <w:bCs/>
-        </w:rPr>
-        <w:t>.</w:t>
-      </w:r>
-      <w:r>
-        <w:rPr>
-          <w:b/>
-          <w:bCs/>
-        </w:rPr>
+      <w:r>
+        <w:rPr>
+          <w:b/>
+          <w:bCs/>
+          <w:u w:val="single"/>
+        </w:rPr>
+        <w:t xml:space="preserve">Answer: </w:t>
+      </w:r>
+      <w:r>
+        <w:br/>
+        <w:t xml:space="preserve">The first bug is caused because there are two capsule colliders attached to the Player </w:t>
+      </w:r>
+      <w:proofErr w:type="spellStart"/>
+      <w:r>
+        <w:t>gameobject</w:t>
+      </w:r>
+      <w:proofErr w:type="spellEnd"/>
+      <w:r>
+        <w:t xml:space="preserve">. </w:t>
+      </w:r>
+      <w:r>
+        <w:br/>
         <w:t xml:space="preserve"> </w:t>
       </w:r>
       <w:r>
-        <w:rPr>
-          <w:b/>
-          <w:bCs/>
-        </w:rPr>
-        <w:t>Refactor</w:t>
+        <w:br/>
+        <w:t xml:space="preserve">The second bug was occurring because </w:t>
+      </w:r>
+      <w:r>
+        <w:t xml:space="preserve">when the player triggers the </w:t>
+      </w:r>
+      <w:proofErr w:type="spellStart"/>
+      <w:r>
+        <w:t>OnTriggerEnter</w:t>
+      </w:r>
+      <w:proofErr w:type="spellEnd"/>
+      <w:r>
+        <w:t xml:space="preserve"> function in the collectable class, the trigger collider is not disabled and so when the player goes out and comes back, it triggers the </w:t>
+      </w:r>
+      <w:proofErr w:type="spellStart"/>
+      <w:r>
+        <w:t>OnTriggerEnter</w:t>
+      </w:r>
+      <w:proofErr w:type="spellEnd"/>
+      <w:r>
+        <w:t xml:space="preserve"> function again. </w:t>
       </w:r>
     </w:p>
     <w:p>
+      <w:r>
+        <w:t xml:space="preserve">For both of these bug the solution was to disable the box collider inside the </w:t>
+      </w:r>
+      <w:proofErr w:type="spellStart"/>
+      <w:r>
+        <w:t>OnPickedUp</w:t>
+      </w:r>
+      <w:proofErr w:type="spellEnd"/>
+      <w:r>
+        <w:t xml:space="preserve"> function.</w:t>
+      </w:r>
+    </w:p>
+    <w:p>
+      <w:pPr>
+        <w:pStyle w:val="Heading1"/>
+        <w:rPr>
+          <w:b/>
+          <w:bCs/>
+        </w:rPr>
+      </w:pPr>
+      <w:r>
+        <w:rPr>
+          <w:b/>
+          <w:bCs/>
+        </w:rPr>
+        <w:t>6</w:t>
+      </w:r>
+      <w:r>
+        <w:rPr>
+          <w:b/>
+          <w:bCs/>
+        </w:rPr>
+        <w:t>.</w:t>
+      </w:r>
+      <w:r>
+        <w:rPr>
+          <w:b/>
+          <w:bCs/>
+        </w:rPr>
+        <w:t xml:space="preserve"> </w:t>
+      </w:r>
+      <w:r>
+        <w:rPr>
+          <w:b/>
+          <w:bCs/>
+        </w:rPr>
+        <w:t>Refactor</w:t>
+      </w:r>
+    </w:p>
+    <w:p>
       <w:pPr>
         <w:rPr>
           <w:rFonts w:ascii="Calibri" w:hAnsi="Calibri" w:cs="Calibri"/>
@@ -3000,7 +3405,21 @@
         <w:rPr>
           <w:rFonts w:ascii="Calibri" w:hAnsi="Calibri" w:cs="Calibri"/>
         </w:rPr>
-        <w:t>It has been identified that there is a circular dependency between the “Collectable” classes and the “CollectableController” class.</w:t>
+        <w:t>It has been identified that there is a circular dependency between the “Collectable” classes and the “</w:t>
+      </w:r>
+      <w:proofErr w:type="spellStart"/>
+      <w:r>
+        <w:rPr>
+          <w:rFonts w:ascii="Calibri" w:hAnsi="Calibri" w:cs="Calibri"/>
+        </w:rPr>
+        <w:t>CollectableController</w:t>
+      </w:r>
+      <w:proofErr w:type="spellEnd"/>
+      <w:r>
+        <w:rPr>
+          <w:rFonts w:ascii="Calibri" w:hAnsi="Calibri" w:cs="Calibri"/>
+        </w:rPr>
+        <w:t>” class.</w:t>
       </w:r>
     </w:p>
     <w:p>
@@ -3011,8 +3430,12 @@
           <w:numId w:val="19"/>
         </w:numPr>
         <w:rPr>
-          <w:b/>
-          <w:bCs/>
+          <w:rStyle w:val="IntenseEmphasis"/>
+          <w:b/>
+          <w:bCs/>
+          <w:i w:val="0"/>
+          <w:iCs w:val="0"/>
+          <w:color w:val="auto"/>
         </w:rPr>
       </w:pPr>
       <w:r>
@@ -3025,6 +3448,30 @@
           <w:bCs/>
         </w:rPr>
         <w:t>(3 Marks)</w:t>
+      </w:r>
+    </w:p>
+    <w:p>
+      <w:pPr>
+        <w:pStyle w:val="ListParagraph"/>
+      </w:pPr>
+      <w:r>
+        <w:rPr>
+          <w:b/>
+          <w:bCs/>
+          <w:u w:val="single"/>
+        </w:rPr>
+        <w:t>Answer:</w:t>
+      </w:r>
+      <w:r>
+        <w:rPr>
+          <w:b/>
+          <w:bCs/>
+          <w:u w:val="single"/>
+        </w:rPr>
+        <w:t xml:space="preserve"> </w:t>
+      </w:r>
+      <w:r>
+        <w:t>Circular dependency is a condition in software architecture where two modules/classes depend on each other to be setup initially. If both of them rely on each other to be set up, it will never be possible for either of them to be setup as none of them can setup without relying on the other.</w:t>
       </w:r>
     </w:p>
     <w:p>
@@ -3035,8 +3482,12 @@
           <w:numId w:val="19"/>
         </w:numPr>
         <w:rPr>
-          <w:b/>
-          <w:bCs/>
+          <w:rStyle w:val="IntenseEmphasis"/>
+          <w:b/>
+          <w:bCs/>
+          <w:i w:val="0"/>
+          <w:iCs w:val="0"/>
+          <w:color w:val="auto"/>
         </w:rPr>
       </w:pPr>
       <w:r>
@@ -3049,6 +3500,167 @@
           <w:bCs/>
         </w:rPr>
         <w:t>(5 Marks)</w:t>
+      </w:r>
+    </w:p>
+    <w:p>
+      <w:pPr>
+        <w:pStyle w:val="ListParagraph"/>
+      </w:pPr>
+      <w:r>
+        <w:rPr>
+          <w:b/>
+          <w:bCs/>
+          <w:u w:val="single"/>
+        </w:rPr>
+        <w:t xml:space="preserve">Answer: </w:t>
+      </w:r>
+      <w:r>
+        <w:t>I have introduced an interface called “</w:t>
+      </w:r>
+      <w:proofErr w:type="spellStart"/>
+      <w:r>
+        <w:rPr>
+          <w:rFonts w:ascii="Consolas" w:hAnsi="Consolas" w:cs="Consolas"/>
+          <w:color w:val="000000"/>
+          <w:sz w:val="19"/>
+          <w:szCs w:val="19"/>
+        </w:rPr>
+        <w:t>ICollectableControl</w:t>
+      </w:r>
+      <w:proofErr w:type="spellEnd"/>
+      <w:r>
+        <w:t>” which is inherited by “</w:t>
+      </w:r>
+      <w:proofErr w:type="spellStart"/>
+      <w:r>
+        <w:rPr>
+          <w:rFonts w:ascii="Consolas" w:hAnsi="Consolas" w:cs="Consolas"/>
+          <w:color w:val="2B91AF"/>
+          <w:sz w:val="19"/>
+          <w:szCs w:val="19"/>
+        </w:rPr>
+        <w:t>CollectableController</w:t>
+      </w:r>
+      <w:proofErr w:type="spellEnd"/>
+      <w:r>
+        <w:t>” class. The interface has an event and a function. When the “</w:t>
+      </w:r>
+      <w:proofErr w:type="spellStart"/>
+      <w:r>
+        <w:rPr>
+          <w:rFonts w:ascii="Consolas" w:hAnsi="Consolas" w:cs="Consolas"/>
+          <w:color w:val="2B91AF"/>
+          <w:sz w:val="19"/>
+          <w:szCs w:val="19"/>
+        </w:rPr>
+        <w:t>CollectableController</w:t>
+      </w:r>
+      <w:proofErr w:type="spellEnd"/>
+      <w:r>
+        <w:t xml:space="preserve">” class implements the interface, it fills the body of the interface function to invoke the </w:t>
+      </w:r>
+      <w:r>
+        <w:t xml:space="preserve">event. </w:t>
+      </w:r>
+      <w:r>
+        <w:br/>
+      </w:r>
+      <w:r>
+        <w:br/>
+        <w:t>The setup function of “</w:t>
+      </w:r>
+      <w:r>
+        <w:rPr>
+          <w:rFonts w:ascii="Consolas" w:hAnsi="Consolas" w:cs="Consolas"/>
+          <w:color w:val="2B91AF"/>
+          <w:sz w:val="19"/>
+          <w:szCs w:val="19"/>
+        </w:rPr>
+        <w:t>Collectable</w:t>
+      </w:r>
+      <w:r>
+        <w:t>” now is expecting the parameter of type “</w:t>
+      </w:r>
+      <w:proofErr w:type="spellStart"/>
+      <w:r>
+        <w:rPr>
+          <w:rFonts w:ascii="Consolas" w:hAnsi="Consolas" w:cs="Consolas"/>
+          <w:color w:val="000000"/>
+          <w:sz w:val="19"/>
+          <w:szCs w:val="19"/>
+        </w:rPr>
+        <w:t>ICollectableControl</w:t>
+      </w:r>
+      <w:proofErr w:type="spellEnd"/>
+      <w:r>
+        <w:t>” instead of “</w:t>
+      </w:r>
+      <w:proofErr w:type="spellStart"/>
+      <w:r>
+        <w:rPr>
+          <w:rFonts w:ascii="Consolas" w:hAnsi="Consolas" w:cs="Consolas"/>
+          <w:color w:val="2B91AF"/>
+          <w:sz w:val="19"/>
+          <w:szCs w:val="19"/>
+        </w:rPr>
+        <w:t>CollectableController</w:t>
+      </w:r>
+      <w:proofErr w:type="spellEnd"/>
+      <w:r>
+        <w:t>”</w:t>
+      </w:r>
+      <w:r>
+        <w:t xml:space="preserve"> and has a variable of type “</w:t>
+      </w:r>
+      <w:proofErr w:type="spellStart"/>
+      <w:r>
+        <w:rPr>
+          <w:rFonts w:ascii="Consolas" w:hAnsi="Consolas" w:cs="Consolas"/>
+          <w:color w:val="000000"/>
+          <w:sz w:val="19"/>
+          <w:szCs w:val="19"/>
+        </w:rPr>
+        <w:t>ICollectableControl</w:t>
+      </w:r>
+      <w:proofErr w:type="spellEnd"/>
+      <w:r>
+        <w:t>” instead of “</w:t>
+      </w:r>
+      <w:proofErr w:type="spellStart"/>
+      <w:r>
+        <w:rPr>
+          <w:rFonts w:ascii="Consolas" w:hAnsi="Consolas" w:cs="Consolas"/>
+          <w:color w:val="2B91AF"/>
+          <w:sz w:val="19"/>
+          <w:szCs w:val="19"/>
+        </w:rPr>
+        <w:t>CollectableController</w:t>
+      </w:r>
+      <w:proofErr w:type="spellEnd"/>
+      <w:r>
+        <w:t>”.</w:t>
+      </w:r>
+    </w:p>
+    <w:p>
+      <w:pPr>
+        <w:pStyle w:val="ListParagraph"/>
+      </w:pPr>
+      <w:r>
+        <w:t>In the setup function, the “Collectable” class then subscribes a function to the event of “</w:t>
+      </w:r>
+      <w:proofErr w:type="spellStart"/>
+      <w:r>
+        <w:rPr>
+          <w:rFonts w:ascii="Consolas" w:hAnsi="Consolas" w:cs="Consolas"/>
+          <w:color w:val="000000"/>
+          <w:sz w:val="19"/>
+          <w:szCs w:val="19"/>
+        </w:rPr>
+        <w:t>ICollectableControl</w:t>
+      </w:r>
+      <w:proofErr w:type="spellEnd"/>
+      <w:r>
+        <w:t>” which when triggered destroys the required object from the scene.</w:t>
       </w:r>
     </w:p>
     <w:p>
@@ -3076,6 +3688,12 @@
           <w:ilvl w:val="1"/>
           <w:numId w:val="15"/>
         </w:numPr>
+        <w:rPr>
+          <w:rStyle w:val="IntenseEmphasis"/>
+          <w:i w:val="0"/>
+          <w:iCs w:val="0"/>
+          <w:color w:val="auto"/>
+        </w:rPr>
       </w:pPr>
       <w:r>
         <w:t>Why is th</w:t>
@@ -3093,6 +3711,31 @@
           <w:bCs/>
         </w:rPr>
         <w:t>(1 Mark)</w:t>
+      </w:r>
+    </w:p>
+    <w:p>
+      <w:pPr>
+        <w:pStyle w:val="ListParagraph"/>
+        <w:ind w:left="1440"/>
+      </w:pPr>
+      <w:r>
+        <w:rPr>
+          <w:b/>
+          <w:bCs/>
+          <w:u w:val="single"/>
+        </w:rPr>
+        <w:t xml:space="preserve">Answer: </w:t>
+      </w:r>
+      <w:r>
+        <w:t xml:space="preserve">Using the observer pattern, it ensures that the </w:t>
+      </w:r>
+      <w:proofErr w:type="spellStart"/>
+      <w:r>
+        <w:t>CollectableController’s</w:t>
+      </w:r>
+      <w:proofErr w:type="spellEnd"/>
+      <w:r>
+        <w:t xml:space="preserve"> only function is to tell the collectable objects to call the function that needs to happen when it is picked up.</w:t>
       </w:r>
     </w:p>
     <w:p>
@@ -3154,6 +3797,32 @@
         <w:t>(1 Mark)</w:t>
       </w:r>
     </w:p>
+    <w:p>
+      <w:pPr>
+        <w:pStyle w:val="ListParagraph"/>
+        <w:ind w:left="1440"/>
+        <w:rPr>
+          <w:rStyle w:val="IntenseEmphasis"/>
+          <w:i w:val="0"/>
+          <w:iCs w:val="0"/>
+          <w:color w:val="auto"/>
+        </w:rPr>
+      </w:pPr>
+      <w:r>
+        <w:rPr>
+          <w:b/>
+          <w:bCs/>
+          <w:u w:val="single"/>
+        </w:rPr>
+        <w:t xml:space="preserve">Answer: </w:t>
+      </w:r>
+      <w:r>
+        <w:t>It is suitable because the controller should not be responsible for the behaviour of what each of the collectables should do after they have been picked up.</w:t>
+      </w:r>
+      <w:r>
+        <w:t xml:space="preserve"> </w:t>
+      </w:r>
+    </w:p>
     <w:p/>
     <w:p>
       <w:pPr>
@@ -3168,6 +3837,7 @@
           <w:b/>
           <w:bCs/>
         </w:rPr>
+        <w:lastRenderedPageBreak/>
         <w:t>7</w:t>
       </w:r>
       <w:r>
@@ -3640,8 +4310,17 @@
                 <w:b w:val="0"/>
                 <w:bCs w:val="0"/>
               </w:rPr>
-              <w:t>Assets/InventoryItems</w:t>
-            </w:r>
+              <w:t>Assets/</w:t>
+            </w:r>
+            <w:proofErr w:type="spellStart"/>
+            <w:r>
+              <w:rPr>
+                <w:b w:val="0"/>
+                <w:bCs w:val="0"/>
+              </w:rPr>
+              <w:t>InventoryItems</w:t>
+            </w:r>
+            <w:proofErr w:type="spellEnd"/>
             <w:r>
               <w:rPr>
                 <w:b w:val="0"/>
@@ -3688,15 +4367,33 @@
                 <w:b w:val="0"/>
                 <w:bCs w:val="0"/>
               </w:rPr>
-              <w:t>Assets/InventoryItems</w:t>
-            </w:r>
-            <w:r>
-              <w:rPr>
-                <w:b w:val="0"/>
-                <w:bCs w:val="0"/>
-              </w:rPr>
-              <w:t>/Fbx</w:t>
-            </w:r>
+              <w:t>Assets/</w:t>
+            </w:r>
+            <w:proofErr w:type="spellStart"/>
+            <w:r>
+              <w:rPr>
+                <w:b w:val="0"/>
+                <w:bCs w:val="0"/>
+              </w:rPr>
+              <w:t>InventoryItems</w:t>
+            </w:r>
+            <w:proofErr w:type="spellEnd"/>
+            <w:r>
+              <w:rPr>
+                <w:b w:val="0"/>
+                <w:bCs w:val="0"/>
+              </w:rPr>
+              <w:t>/</w:t>
+            </w:r>
+            <w:proofErr w:type="spellStart"/>
+            <w:r>
+              <w:rPr>
+                <w:b w:val="0"/>
+                <w:bCs w:val="0"/>
+              </w:rPr>
+              <w:t>Fbx</w:t>
+            </w:r>
+            <w:proofErr w:type="spellEnd"/>
           </w:p>
         </w:tc>
       </w:tr>
@@ -3714,7 +4411,6 @@
         </w:rPr>
       </w:pPr>
       <w:r>
-        <w:lastRenderedPageBreak/>
         <w:t xml:space="preserve">The designers have now completed their final draft of the UI for the new inventory system. </w:t>
       </w:r>
       <w:r>
@@ -3842,6 +4538,7 @@
         <w:rPr>
           <w:noProof/>
         </w:rPr>
+        <w:lastRenderedPageBreak/>
         <w:drawing>
           <wp:inline distT="0" distB="0" distL="0" distR="0" wp14:anchorId="1FC43680" wp14:editId="456B9541">
             <wp:extent cx="5731510" cy="3229610"/>
@@ -3907,7 +4604,6 @@
         <w:rPr>
           <w:noProof/>
         </w:rPr>
-        <w:lastRenderedPageBreak/>
         <w:drawing>
           <wp:inline distT="0" distB="0" distL="0" distR="0" wp14:anchorId="3135F3A9" wp14:editId="6DDB6ED1">
             <wp:extent cx="5731510" cy="3250565"/>

</xml_diff>

<commit_message>
Update NIIT Unity Developer Test.docx
</commit_message>
<xml_diff>
--- a/CodeTestDoc/NIIT Unity Developer Test.docx
+++ b/CodeTestDoc/NIIT Unity Developer Test.docx
@@ -80,13 +80,7 @@
         </w:numPr>
       </w:pPr>
       <w:r>
-        <w:t xml:space="preserve">All documentation containing answers, notes </w:t>
-      </w:r>
-      <w:r>
-        <w:t>and</w:t>
-      </w:r>
-      <w:r>
-        <w:t xml:space="preserve"> comments made during the test.</w:t>
+        <w:t>All documentation containing answers, notes and comments made during the test.</w:t>
       </w:r>
     </w:p>
     <w:p/>
@@ -138,25 +132,7 @@
     </w:p>
     <w:p>
       <w:r>
-        <w:t xml:space="preserve">When submitting your project, please include any documentation containing answers and notes that you made during the test. It is much easier to understand what someone was </w:t>
-      </w:r>
-      <w:r>
-        <w:t>thinking,</w:t>
-      </w:r>
-      <w:r>
-        <w:t xml:space="preserve"> and </w:t>
-      </w:r>
-      <w:r>
-        <w:t xml:space="preserve">why </w:t>
-      </w:r>
-      <w:r>
-        <w:t xml:space="preserve">they have </w:t>
-      </w:r>
-      <w:r>
-        <w:t>implemented</w:t>
-      </w:r>
-      <w:r>
-        <w:t xml:space="preserve"> something in a certain way if a few notes are included.</w:t>
+        <w:t>When submitting your project, please include any documentation containing answers and notes that you made during the test. It is much easier to understand what someone was thinking, and why they have implemented something in a certain way if a few notes are included.</w:t>
       </w:r>
     </w:p>
     <w:p>
@@ -179,13 +155,7 @@
     </w:p>
     <w:p>
       <w:r>
-        <w:t xml:space="preserve">WASD – Moves the </w:t>
-      </w:r>
-      <w:r>
-        <w:t>Ninja</w:t>
-      </w:r>
-      <w:r>
-        <w:t>.</w:t>
+        <w:t>WASD – Moves the Ninja.</w:t>
       </w:r>
     </w:p>
     <w:p>
@@ -198,65 +168,25 @@
     </w:p>
     <w:p>
       <w:r>
-        <w:t xml:space="preserve">The </w:t>
-      </w:r>
-      <w:r>
-        <w:t>Ninja</w:t>
-      </w:r>
-      <w:r>
-        <w:t xml:space="preserve"> can move around the environment.</w:t>
-      </w:r>
-    </w:p>
-    <w:p>
-      <w:r>
-        <w:t xml:space="preserve">The </w:t>
-      </w:r>
-      <w:r>
-        <w:t>Ninja</w:t>
-      </w:r>
-      <w:r>
-        <w:t xml:space="preserve"> can pick up </w:t>
-      </w:r>
-      <w:r>
-        <w:t>stars</w:t>
-      </w:r>
-      <w:r>
-        <w:t xml:space="preserve"> from the floor to </w:t>
-      </w:r>
-      <w:r>
-        <w:t>increase</w:t>
-      </w:r>
-      <w:r>
-        <w:t xml:space="preserve"> the score, pick up health packs to increase his health and can hit spears in the ground to decrease his health.</w:t>
-      </w:r>
-    </w:p>
-    <w:p>
-      <w:r>
-        <w:t>When moving close to some interactable object</w:t>
-      </w:r>
-      <w:r>
-        <w:t>s</w:t>
-      </w:r>
-      <w:r>
-        <w:t xml:space="preserve"> (e.g. </w:t>
-      </w:r>
-      <w:r>
-        <w:t>campfire</w:t>
-      </w:r>
-      <w:r>
-        <w:t>), the objects respon</w:t>
-      </w:r>
-      <w:r>
-        <w:t>d</w:t>
-      </w:r>
-      <w:r>
-        <w:t xml:space="preserve"> to the presence of the </w:t>
-      </w:r>
-      <w:r>
-        <w:t>Ninja</w:t>
-      </w:r>
-      <w:r>
-        <w:t>.</w:t>
+        <w:t>The Ninja can move around the environment.</w:t>
+      </w:r>
+    </w:p>
+    <w:p>
+      <w:r>
+        <w:t>The Ninja can pick up stars from the floor to increase the score, pick up health packs to increase his health and can hit spears in the ground to decrease his health.</w:t>
+      </w:r>
+    </w:p>
+    <w:p>
+      <w:r>
+        <w:t>When moving close to some interactable objects (</w:t>
+      </w:r>
+      <w:proofErr w:type="gramStart"/>
+      <w:r>
+        <w:t>e.g.</w:t>
+      </w:r>
+      <w:proofErr w:type="gramEnd"/>
+      <w:r>
+        <w:t xml:space="preserve"> campfire), the objects respond to the presence of the Ninja.</w:t>
       </w:r>
     </w:p>
     <w:p/>
@@ -273,39 +203,13 @@
           <w:b/>
           <w:bCs/>
         </w:rPr>
-        <w:t>1</w:t>
-      </w:r>
-      <w:r>
-        <w:rPr>
-          <w:b/>
-          <w:bCs/>
-        </w:rPr>
-        <w:t>.</w:t>
-      </w:r>
-      <w:r>
-        <w:rPr>
-          <w:b/>
-          <w:bCs/>
-        </w:rPr>
-        <w:t xml:space="preserve"> </w:t>
-      </w:r>
-      <w:r>
-        <w:rPr>
-          <w:b/>
-          <w:bCs/>
-        </w:rPr>
-        <w:t>Analysis</w:t>
-      </w:r>
-    </w:p>
-    <w:p>
-      <w:r>
-        <w:t xml:space="preserve">As the </w:t>
-      </w:r>
-      <w:r>
-        <w:t>Ninja</w:t>
-      </w:r>
-      <w:r>
-        <w:t xml:space="preserve"> moves around the environment, we wanted him to trigger interactions with certain objects. To facilitate this, a simple interaction system was created.</w:t>
+        <w:lastRenderedPageBreak/>
+        <w:t>1. Analysis</w:t>
+      </w:r>
+    </w:p>
+    <w:p>
+      <w:r>
+        <w:t>As the Ninja moves around the environment, we wanted him to trigger interactions with certain objects. To facilitate this, a simple interaction system was created.</w:t>
       </w:r>
     </w:p>
     <w:p>
@@ -317,22 +221,18 @@
         </w:numPr>
         <w:rPr>
           <w:rStyle w:val="IntenseEmphasis"/>
-          <w:b/>
-          <w:bCs/>
+          <w:b w:val="0"/>
+          <w:bCs w:val="0"/>
           <w:i w:val="0"/>
           <w:iCs w:val="0"/>
-          <w:color w:val="auto"/>
-        </w:rPr>
-      </w:pPr>
-      <w:r>
-        <w:lastRenderedPageBreak/>
+        </w:rPr>
+      </w:pPr>
+      <w:r>
         <w:t xml:space="preserve">Using the campfire as an example, please give a brief overview of how this system works? </w:t>
       </w:r>
       <w:r>
         <w:rPr>
           <w:rStyle w:val="IntenseEmphasis"/>
-          <w:b/>
-          <w:bCs/>
         </w:rPr>
         <w:t>(3 Marks)</w:t>
       </w:r>
@@ -342,11 +242,10 @@
         <w:pStyle w:val="ListParagraph"/>
         <w:rPr>
           <w:rStyle w:val="IntenseEmphasis"/>
-          <w:b/>
-          <w:bCs/>
+          <w:b w:val="0"/>
+          <w:bCs w:val="0"/>
           <w:i w:val="0"/>
           <w:iCs w:val="0"/>
-          <w:color w:val="auto"/>
         </w:rPr>
       </w:pPr>
       <w:r>
@@ -360,11 +259,8 @@
       <w:r>
         <w:rPr>
           <w:rStyle w:val="IntenseEmphasis"/>
-          <w:b/>
-          <w:bCs/>
           <w:i w:val="0"/>
           <w:iCs w:val="0"/>
-          <w:color w:val="auto"/>
         </w:rPr>
         <w:t xml:space="preserve"> </w:t>
       </w:r>
@@ -373,7 +269,6 @@
           <w:rStyle w:val="IntenseEmphasis"/>
           <w:i w:val="0"/>
           <w:iCs w:val="0"/>
-          <w:color w:val="auto"/>
         </w:rPr>
         <w:t>The campfire has the “</w:t>
       </w:r>
@@ -393,7 +288,6 @@
           <w:rStyle w:val="IntenseEmphasis"/>
           <w:i w:val="0"/>
           <w:iCs w:val="0"/>
-          <w:color w:val="auto"/>
         </w:rPr>
         <w:t>” class component attached to it. The class is a child class of “</w:t>
       </w:r>
@@ -413,7 +307,6 @@
           <w:rStyle w:val="IntenseEmphasis"/>
           <w:i w:val="0"/>
           <w:iCs w:val="0"/>
-          <w:color w:val="auto"/>
         </w:rPr>
         <w:t xml:space="preserve">” which is an abstract class. All </w:t>
       </w:r>
@@ -423,7 +316,6 @@
           <w:rStyle w:val="IntenseEmphasis"/>
           <w:i w:val="0"/>
           <w:iCs w:val="0"/>
-          <w:color w:val="auto"/>
         </w:rPr>
         <w:t>InteractableObject</w:t>
       </w:r>
@@ -433,7 +325,6 @@
           <w:rStyle w:val="IntenseEmphasis"/>
           <w:i w:val="0"/>
           <w:iCs w:val="0"/>
-          <w:color w:val="auto"/>
         </w:rPr>
         <w:t xml:space="preserve"> classes have an object called “action” of type “</w:t>
       </w:r>
@@ -453,78 +344,82 @@
           <w:rStyle w:val="IntenseEmphasis"/>
           <w:i w:val="0"/>
           <w:iCs w:val="0"/>
-          <w:color w:val="auto"/>
-        </w:rPr>
-        <w:t>” which have empty Start(), Stop() and Update() functions which are made to be called when the player enters, exits</w:t>
-      </w:r>
+        </w:rPr>
+        <w:t xml:space="preserve">” which have empty </w:t>
+      </w:r>
+      <w:proofErr w:type="gramStart"/>
       <w:r>
         <w:rPr>
           <w:rStyle w:val="IntenseEmphasis"/>
           <w:i w:val="0"/>
           <w:iCs w:val="0"/>
-          <w:color w:val="auto"/>
-        </w:rPr>
-        <w:t xml:space="preserve"> trigger collision box</w:t>
-      </w:r>
+        </w:rPr>
+        <w:t>Start(</w:t>
+      </w:r>
+      <w:proofErr w:type="gramEnd"/>
       <w:r>
         <w:rPr>
           <w:rStyle w:val="IntenseEmphasis"/>
           <w:i w:val="0"/>
           <w:iCs w:val="0"/>
-          <w:color w:val="auto"/>
-        </w:rPr>
-        <w:t xml:space="preserve"> and in Unity’s </w:t>
-      </w:r>
-      <w:proofErr w:type="spellStart"/>
+        </w:rPr>
+        <w:t>), Stop() and Update() functions which are made to be called when the player enters, exits</w:t>
+      </w:r>
       <w:r>
         <w:rPr>
           <w:rStyle w:val="IntenseEmphasis"/>
           <w:i w:val="0"/>
           <w:iCs w:val="0"/>
-          <w:color w:val="auto"/>
-        </w:rPr>
-        <w:t>MonoBehaviour’s</w:t>
-      </w:r>
-      <w:proofErr w:type="spellEnd"/>
+        </w:rPr>
+        <w:t xml:space="preserve"> trigger collision box</w:t>
+      </w:r>
       <w:r>
         <w:rPr>
           <w:rStyle w:val="IntenseEmphasis"/>
           <w:i w:val="0"/>
           <w:iCs w:val="0"/>
-          <w:color w:val="auto"/>
-        </w:rPr>
-        <w:t xml:space="preserve"> Update function which is called every frame respectively.</w:t>
-      </w:r>
-      <w:r>
-        <w:rPr>
-          <w:rStyle w:val="IntenseEmphasis"/>
-          <w:b/>
-          <w:bCs/>
+        </w:rPr>
+        <w:t xml:space="preserve"> and in Unity’s </w:t>
+      </w:r>
+      <w:proofErr w:type="spellStart"/>
+      <w:r>
+        <w:rPr>
+          <w:rStyle w:val="IntenseEmphasis"/>
           <w:i w:val="0"/>
           <w:iCs w:val="0"/>
-          <w:color w:val="auto"/>
-        </w:rPr>
-        <w:t xml:space="preserve">  </w:t>
-      </w:r>
-      <w:r>
-        <w:rPr>
-          <w:rStyle w:val="IntenseEmphasis"/>
-          <w:b/>
-          <w:bCs/>
+        </w:rPr>
+        <w:t>MonoBehaviour’s</w:t>
+      </w:r>
+      <w:proofErr w:type="spellEnd"/>
+      <w:r>
+        <w:rPr>
+          <w:rStyle w:val="IntenseEmphasis"/>
           <w:i w:val="0"/>
           <w:iCs w:val="0"/>
-          <w:color w:val="auto"/>
-        </w:rPr>
-        <w:br/>
-      </w:r>
-      <w:r>
-        <w:rPr>
-          <w:rStyle w:val="IntenseEmphasis"/>
-          <w:b/>
-          <w:bCs/>
+        </w:rPr>
+        <w:t xml:space="preserve"> Update function which is called every frame respectively.</w:t>
+      </w:r>
+      <w:r>
+        <w:rPr>
+          <w:rStyle w:val="IntenseEmphasis"/>
           <w:i w:val="0"/>
           <w:iCs w:val="0"/>
-          <w:color w:val="auto"/>
+        </w:rPr>
+        <w:t xml:space="preserve">  </w:t>
+      </w:r>
+      <w:r>
+        <w:rPr>
+          <w:rStyle w:val="IntenseEmphasis"/>
+          <w:i w:val="0"/>
+          <w:iCs w:val="0"/>
+        </w:rPr>
+        <w:br/>
+      </w:r>
+      <w:r>
+        <w:rPr>
+          <w:rStyle w:val="IntenseEmphasis"/>
+          <w:i w:val="0"/>
+          <w:iCs w:val="0"/>
         </w:rPr>
         <w:br/>
         <w:t xml:space="preserve">The </w:t>
@@ -534,7 +429,6 @@
           <w:rStyle w:val="IntenseEmphasis"/>
           <w:i w:val="0"/>
           <w:iCs w:val="0"/>
-          <w:color w:val="auto"/>
         </w:rPr>
         <w:t>“</w:t>
       </w:r>
@@ -554,7 +448,6 @@
           <w:rStyle w:val="IntenseEmphasis"/>
           <w:i w:val="0"/>
           <w:iCs w:val="0"/>
-          <w:color w:val="auto"/>
         </w:rPr>
         <w:t>”</w:t>
       </w:r>
@@ -563,7 +456,6 @@
           <w:rStyle w:val="IntenseEmphasis"/>
           <w:i w:val="0"/>
           <w:iCs w:val="0"/>
-          <w:color w:val="auto"/>
         </w:rPr>
         <w:t xml:space="preserve"> class creates a new object of type “</w:t>
       </w:r>
@@ -583,7 +475,6 @@
           <w:rStyle w:val="IntenseEmphasis"/>
           <w:i w:val="0"/>
           <w:iCs w:val="0"/>
-          <w:color w:val="auto"/>
         </w:rPr>
         <w:t>” which implements the interface “</w:t>
       </w:r>
@@ -603,7 +494,6 @@
           <w:rStyle w:val="IntenseEmphasis"/>
           <w:i w:val="0"/>
           <w:iCs w:val="0"/>
-          <w:color w:val="auto"/>
         </w:rPr>
         <w:t>” and assigns it to the “action” object which is declared in the base class “</w:t>
       </w:r>
@@ -623,7 +513,6 @@
           <w:rStyle w:val="IntenseEmphasis"/>
           <w:i w:val="0"/>
           <w:iCs w:val="0"/>
-          <w:color w:val="auto"/>
         </w:rPr>
         <w:t xml:space="preserve">”.  </w:t>
       </w:r>
@@ -632,28 +521,9 @@
           <w:rStyle w:val="IntenseEmphasis"/>
           <w:i w:val="0"/>
           <w:iCs w:val="0"/>
-          <w:color w:val="auto"/>
         </w:rPr>
         <w:br/>
-        <w:t xml:space="preserve">In the Start function, it the body is written to play the particle effects and in the Stop function code is written to Stop the particle effects which will be called when the player enters and </w:t>
-      </w:r>
-      <w:r>
-        <w:rPr>
-          <w:rStyle w:val="IntenseEmphasis"/>
-          <w:i w:val="0"/>
-          <w:iCs w:val="0"/>
-          <w:color w:val="auto"/>
-        </w:rPr>
-        <w:t>ex</w:t>
-      </w:r>
-      <w:r>
-        <w:rPr>
-          <w:rStyle w:val="IntenseEmphasis"/>
-          <w:i w:val="0"/>
-          <w:iCs w:val="0"/>
-          <w:color w:val="auto"/>
-        </w:rPr>
-        <w:t>its the trigger collider accordingly as defined in the “</w:t>
+        <w:t>In the Start function, it the body is written to play the particle effects and in the Stop function code is written to Stop the particle effects which will be called when the player enters and exits the trigger collider accordingly as defined in the “</w:t>
       </w:r>
       <w:proofErr w:type="spellStart"/>
       <w:r>
@@ -671,18 +541,14 @@
           <w:rStyle w:val="IntenseEmphasis"/>
           <w:i w:val="0"/>
           <w:iCs w:val="0"/>
-          <w:color w:val="auto"/>
         </w:rPr>
         <w:t>” class.</w:t>
       </w:r>
       <w:r>
         <w:rPr>
           <w:rStyle w:val="IntenseEmphasis"/>
-          <w:b/>
-          <w:bCs/>
           <w:i w:val="0"/>
           <w:iCs w:val="0"/>
-          <w:color w:val="auto"/>
         </w:rPr>
         <w:br/>
       </w:r>
@@ -698,7 +564,6 @@
           <w:rStyle w:val="IntenseEmphasis"/>
           <w:i w:val="0"/>
           <w:iCs w:val="0"/>
-          <w:color w:val="auto"/>
         </w:rPr>
       </w:pPr>
       <w:r>
@@ -706,54 +571,8 @@
           <w:rStyle w:val="IntenseEmphasis"/>
           <w:i w:val="0"/>
           <w:iCs w:val="0"/>
-          <w:color w:val="auto"/>
-        </w:rPr>
-        <w:t xml:space="preserve">The developer decided to </w:t>
-      </w:r>
-      <w:r>
-        <w:rPr>
-          <w:rStyle w:val="IntenseEmphasis"/>
-          <w:i w:val="0"/>
-          <w:iCs w:val="0"/>
-          <w:color w:val="auto"/>
-        </w:rPr>
-        <w:t>use</w:t>
-      </w:r>
-      <w:r>
-        <w:rPr>
-          <w:rStyle w:val="IntenseEmphasis"/>
-          <w:i w:val="0"/>
-          <w:iCs w:val="0"/>
-          <w:color w:val="auto"/>
-        </w:rPr>
-        <w:t xml:space="preserve"> a </w:t>
-      </w:r>
-      <w:r>
-        <w:rPr>
-          <w:rStyle w:val="IntenseEmphasis"/>
-          <w:i w:val="0"/>
-          <w:iCs w:val="0"/>
-          <w:color w:val="auto"/>
-        </w:rPr>
-        <w:t>well-known</w:t>
-      </w:r>
-      <w:r>
-        <w:rPr>
-          <w:rStyle w:val="IntenseEmphasis"/>
-          <w:i w:val="0"/>
-          <w:iCs w:val="0"/>
-          <w:color w:val="auto"/>
-        </w:rPr>
-        <w:t xml:space="preserve"> design pattern </w:t>
-      </w:r>
-      <w:r>
-        <w:rPr>
-          <w:rStyle w:val="IntenseEmphasis"/>
-          <w:i w:val="0"/>
-          <w:iCs w:val="0"/>
-          <w:color w:val="auto"/>
-        </w:rPr>
-        <w:t>to help implement the interaction system.</w:t>
+        </w:rPr>
+        <w:t>The developer decided to use a well-known design pattern to help implement the interaction system.</w:t>
       </w:r>
     </w:p>
     <w:p>
@@ -767,7 +586,6 @@
           <w:rStyle w:val="IntenseEmphasis"/>
           <w:i w:val="0"/>
           <w:iCs w:val="0"/>
-          <w:color w:val="auto"/>
         </w:rPr>
       </w:pPr>
       <w:r>
@@ -775,15 +593,12 @@
           <w:rStyle w:val="IntenseEmphasis"/>
           <w:i w:val="0"/>
           <w:iCs w:val="0"/>
-          <w:color w:val="auto"/>
         </w:rPr>
         <w:t xml:space="preserve">Can you identify and describe the design pattern used? </w:t>
       </w:r>
       <w:r>
         <w:rPr>
           <w:rStyle w:val="IntenseEmphasis"/>
-          <w:b/>
-          <w:bCs/>
         </w:rPr>
         <w:t>(2 Marks)</w:t>
       </w:r>
@@ -796,17 +611,13 @@
           <w:rStyle w:val="IntenseEmphasis"/>
           <w:i w:val="0"/>
           <w:iCs w:val="0"/>
-          <w:color w:val="auto"/>
-        </w:rPr>
-      </w:pPr>
-      <w:r>
-        <w:rPr>
-          <w:rStyle w:val="IntenseEmphasis"/>
-          <w:b/>
-          <w:bCs/>
+        </w:rPr>
+      </w:pPr>
+      <w:r>
+        <w:rPr>
+          <w:rStyle w:val="IntenseEmphasis"/>
           <w:i w:val="0"/>
           <w:iCs w:val="0"/>
-          <w:color w:val="auto"/>
           <w:u w:val="single"/>
         </w:rPr>
         <w:t>Ans:</w:t>
@@ -816,27 +627,42 @@
           <w:rStyle w:val="IntenseEmphasis"/>
           <w:i w:val="0"/>
           <w:iCs w:val="0"/>
-          <w:color w:val="auto"/>
-        </w:rPr>
-        <w:t xml:space="preserve"> All of the </w:t>
-      </w:r>
-      <w:proofErr w:type="spellStart"/>
+        </w:rPr>
+        <w:t xml:space="preserve"> </w:t>
+      </w:r>
+      <w:proofErr w:type="gramStart"/>
       <w:r>
         <w:rPr>
           <w:rStyle w:val="IntenseEmphasis"/>
           <w:i w:val="0"/>
           <w:iCs w:val="0"/>
-          <w:color w:val="auto"/>
-        </w:rPr>
-        <w:t>InteractableObject</w:t>
-      </w:r>
-      <w:proofErr w:type="spellEnd"/>
+        </w:rPr>
+        <w:t>All of</w:t>
+      </w:r>
+      <w:proofErr w:type="gramEnd"/>
       <w:r>
         <w:rPr>
           <w:rStyle w:val="IntenseEmphasis"/>
           <w:i w:val="0"/>
           <w:iCs w:val="0"/>
-          <w:color w:val="auto"/>
+        </w:rPr>
+        <w:t xml:space="preserve"> the </w:t>
+      </w:r>
+      <w:proofErr w:type="spellStart"/>
+      <w:r>
+        <w:rPr>
+          <w:rStyle w:val="IntenseEmphasis"/>
+          <w:i w:val="0"/>
+          <w:iCs w:val="0"/>
+        </w:rPr>
+        <w:t>InteractableObject</w:t>
+      </w:r>
+      <w:proofErr w:type="spellEnd"/>
+      <w:r>
+        <w:rPr>
+          <w:rStyle w:val="IntenseEmphasis"/>
+          <w:i w:val="0"/>
+          <w:iCs w:val="0"/>
         </w:rPr>
         <w:t xml:space="preserve"> classes in the project are using the Strategy pattern which utilises the interface segregation principle of the SOLID principles.</w:t>
       </w:r>
@@ -850,11 +676,10 @@
         </w:numPr>
         <w:rPr>
           <w:rStyle w:val="IntenseEmphasis"/>
-          <w:b/>
-          <w:bCs/>
+          <w:b w:val="0"/>
+          <w:bCs w:val="0"/>
           <w:i w:val="0"/>
           <w:iCs w:val="0"/>
-          <w:color w:val="auto"/>
         </w:rPr>
       </w:pPr>
       <w:r>
@@ -862,31 +687,24 @@
           <w:rStyle w:val="IntenseEmphasis"/>
           <w:i w:val="0"/>
           <w:iCs w:val="0"/>
-          <w:color w:val="auto"/>
         </w:rPr>
         <w:t xml:space="preserve">Why do you think this design pattern was chosen? </w:t>
       </w:r>
       <w:r>
         <w:rPr>
           <w:rStyle w:val="IntenseEmphasis"/>
-          <w:b/>
-          <w:bCs/>
         </w:rPr>
         <w:t>(</w:t>
       </w:r>
       <w:r>
         <w:rPr>
           <w:rStyle w:val="IntenseEmphasis"/>
-          <w:b/>
-          <w:bCs/>
         </w:rPr>
         <w:t>2</w:t>
       </w:r>
       <w:r>
         <w:rPr>
           <w:rStyle w:val="IntenseEmphasis"/>
-          <w:b/>
-          <w:bCs/>
         </w:rPr>
         <w:t xml:space="preserve"> Mark)</w:t>
       </w:r>
@@ -897,21 +715,17 @@
         <w:ind w:left="1440"/>
         <w:rPr>
           <w:rStyle w:val="IntenseEmphasis"/>
-          <w:b/>
-          <w:bCs/>
+          <w:b w:val="0"/>
+          <w:bCs w:val="0"/>
           <w:i w:val="0"/>
           <w:iCs w:val="0"/>
-          <w:color w:val="auto"/>
-        </w:rPr>
-      </w:pPr>
-      <w:r>
-        <w:rPr>
-          <w:rStyle w:val="IntenseEmphasis"/>
-          <w:b/>
-          <w:bCs/>
+        </w:rPr>
+      </w:pPr>
+      <w:r>
+        <w:rPr>
+          <w:rStyle w:val="IntenseEmphasis"/>
           <w:i w:val="0"/>
           <w:iCs w:val="0"/>
-          <w:color w:val="auto"/>
           <w:u w:val="single"/>
         </w:rPr>
         <w:t>Ans:</w:t>
@@ -919,11 +733,8 @@
       <w:r>
         <w:rPr>
           <w:rStyle w:val="IntenseEmphasis"/>
-          <w:b/>
-          <w:bCs/>
           <w:i w:val="0"/>
           <w:iCs w:val="0"/>
-          <w:color w:val="auto"/>
         </w:rPr>
         <w:t xml:space="preserve"> </w:t>
       </w:r>
@@ -932,148 +743,124 @@
           <w:rStyle w:val="IntenseEmphasis"/>
           <w:i w:val="0"/>
           <w:iCs w:val="0"/>
-          <w:color w:val="auto"/>
-        </w:rPr>
-        <w:t xml:space="preserve">Strategy and interface segregation principle are the </w:t>
-      </w:r>
+        </w:rPr>
+        <w:t xml:space="preserve">Strategy and interface segregation principle are the most used patterns in games when developing </w:t>
+      </w:r>
+      <w:proofErr w:type="spellStart"/>
       <w:r>
         <w:rPr>
           <w:rStyle w:val="IntenseEmphasis"/>
           <w:i w:val="0"/>
           <w:iCs w:val="0"/>
-          <w:color w:val="auto"/>
-        </w:rPr>
-        <w:t>most used</w:t>
-      </w:r>
+        </w:rPr>
+        <w:t>interactables</w:t>
+      </w:r>
+      <w:proofErr w:type="spellEnd"/>
       <w:r>
         <w:rPr>
           <w:rStyle w:val="IntenseEmphasis"/>
           <w:i w:val="0"/>
           <w:iCs w:val="0"/>
-          <w:color w:val="auto"/>
-        </w:rPr>
-        <w:t xml:space="preserve"> patterns in games when developing </w:t>
-      </w:r>
-      <w:proofErr w:type="spellStart"/>
+        </w:rPr>
+        <w:t>. It is mainly used because it abstracts</w:t>
+      </w:r>
       <w:r>
         <w:rPr>
           <w:rStyle w:val="IntenseEmphasis"/>
           <w:i w:val="0"/>
           <w:iCs w:val="0"/>
-          <w:color w:val="auto"/>
-        </w:rPr>
-        <w:t>interactables</w:t>
-      </w:r>
-      <w:proofErr w:type="spellEnd"/>
+        </w:rPr>
+        <w:t xml:space="preserve"> the behaviour</w:t>
+      </w:r>
       <w:r>
         <w:rPr>
           <w:rStyle w:val="IntenseEmphasis"/>
           <w:i w:val="0"/>
           <w:iCs w:val="0"/>
-          <w:color w:val="auto"/>
-        </w:rPr>
-        <w:t>. It is mainly used because it abstracts</w:t>
+        </w:rPr>
+        <w:t xml:space="preserve"> from the player and encapsulates</w:t>
       </w:r>
       <w:r>
         <w:rPr>
           <w:rStyle w:val="IntenseEmphasis"/>
           <w:i w:val="0"/>
           <w:iCs w:val="0"/>
-          <w:color w:val="auto"/>
-        </w:rPr>
-        <w:t xml:space="preserve"> the behaviour</w:t>
+        </w:rPr>
+        <w:t xml:space="preserve"> the </w:t>
       </w:r>
       <w:r>
         <w:rPr>
           <w:rStyle w:val="IntenseEmphasis"/>
           <w:i w:val="0"/>
           <w:iCs w:val="0"/>
-          <w:color w:val="auto"/>
-        </w:rPr>
-        <w:t xml:space="preserve"> from the player and encapsulates</w:t>
+        </w:rPr>
+        <w:t xml:space="preserve">behaviour to itself </w:t>
       </w:r>
       <w:r>
         <w:rPr>
           <w:rStyle w:val="IntenseEmphasis"/>
           <w:i w:val="0"/>
           <w:iCs w:val="0"/>
-          <w:color w:val="auto"/>
-        </w:rPr>
-        <w:t xml:space="preserve"> the </w:t>
+        </w:rPr>
+        <w:t>of</w:t>
       </w:r>
       <w:r>
         <w:rPr>
           <w:rStyle w:val="IntenseEmphasis"/>
           <w:i w:val="0"/>
           <w:iCs w:val="0"/>
-          <w:color w:val="auto"/>
-        </w:rPr>
-        <w:t>behaviour</w:t>
-      </w:r>
+        </w:rPr>
+        <w:t xml:space="preserve"> each interactable. For example, the player can have a function that triggers the interaction function of an interactable object. If there are two </w:t>
+      </w:r>
+      <w:proofErr w:type="spellStart"/>
       <w:r>
         <w:rPr>
           <w:rStyle w:val="IntenseEmphasis"/>
           <w:i w:val="0"/>
           <w:iCs w:val="0"/>
-          <w:color w:val="auto"/>
-        </w:rPr>
-        <w:t xml:space="preserve"> to itself </w:t>
-      </w:r>
+        </w:rPr>
+        <w:t>interactables</w:t>
+      </w:r>
+      <w:proofErr w:type="spellEnd"/>
       <w:r>
         <w:rPr>
           <w:rStyle w:val="IntenseEmphasis"/>
           <w:i w:val="0"/>
           <w:iCs w:val="0"/>
-          <w:color w:val="auto"/>
-        </w:rPr>
-        <w:t>of</w:t>
-      </w:r>
+        </w:rPr>
+        <w:t xml:space="preserve"> such as apple and a phone, when the player goes and interacts with them, the apple will tell the player that it needs to be eaten and the phone will tell the player that it needs to be picked up. This will ensure that the player only knows that they </w:t>
+      </w:r>
+      <w:proofErr w:type="gramStart"/>
       <w:r>
         <w:rPr>
           <w:rStyle w:val="IntenseEmphasis"/>
           <w:i w:val="0"/>
           <w:iCs w:val="0"/>
-          <w:color w:val="auto"/>
-        </w:rPr>
-        <w:t xml:space="preserve"> each interactable. For example, the player can have a function that triggers the interaction function of an interactable object. If there are two </w:t>
-      </w:r>
-      <w:proofErr w:type="spellStart"/>
+        </w:rPr>
+        <w:t>have to</w:t>
+      </w:r>
+      <w:proofErr w:type="gramEnd"/>
       <w:r>
         <w:rPr>
           <w:rStyle w:val="IntenseEmphasis"/>
           <w:i w:val="0"/>
           <w:iCs w:val="0"/>
-          <w:color w:val="auto"/>
-        </w:rPr>
-        <w:t>interactables</w:t>
-      </w:r>
-      <w:proofErr w:type="spellEnd"/>
+        </w:rPr>
+        <w:t xml:space="preserve"> interact but does not need to know how as those behaviours will be encapsulated in the interactable classes.</w:t>
+      </w:r>
       <w:r>
         <w:rPr>
           <w:rStyle w:val="IntenseEmphasis"/>
           <w:i w:val="0"/>
           <w:iCs w:val="0"/>
-          <w:color w:val="auto"/>
-        </w:rPr>
-        <w:t xml:space="preserve"> such as apple and a phone, when the player goes and interacts with them, the apple will tell the player that it needs to be eaten and the phone will tell the player that it needs to be picked up. This will ensure that the player only knows that they have to interact but does not need to know how as those behaviours will be encapsulated in the interactable classes.</w:t>
-      </w:r>
-      <w:r>
-        <w:rPr>
-          <w:rStyle w:val="IntenseEmphasis"/>
-          <w:b/>
-          <w:bCs/>
+        </w:rPr>
+        <w:t xml:space="preserve"> </w:t>
+      </w:r>
+      <w:r>
+        <w:rPr>
+          <w:rStyle w:val="IntenseEmphasis"/>
           <w:i w:val="0"/>
           <w:iCs w:val="0"/>
-          <w:color w:val="auto"/>
-        </w:rPr>
-        <w:t xml:space="preserve"> </w:t>
-      </w:r>
-      <w:r>
-        <w:rPr>
-          <w:rStyle w:val="IntenseEmphasis"/>
-          <w:i w:val="0"/>
-          <w:iCs w:val="0"/>
-          <w:color w:val="auto"/>
         </w:rPr>
         <w:t xml:space="preserve">If this approach is not used, the player will need to have a huge function to check what interactable are they trying to interact with and how to proceed accordingly. </w:t>
       </w:r>
@@ -1092,36 +879,15 @@
           <w:b/>
           <w:bCs/>
         </w:rPr>
-        <w:t>2</w:t>
-      </w:r>
-      <w:r>
-        <w:rPr>
-          <w:b/>
-          <w:bCs/>
-        </w:rPr>
-        <w:t>.</w:t>
-      </w:r>
-      <w:r>
-        <w:rPr>
-          <w:b/>
-          <w:bCs/>
-        </w:rPr>
-        <w:t xml:space="preserve"> </w:t>
-      </w:r>
-      <w:r>
-        <w:rPr>
-          <w:b/>
-          <w:bCs/>
-        </w:rPr>
-        <w:t>Compile Error</w:t>
-      </w:r>
-    </w:p>
-    <w:p>
-      <w:pPr>
-        <w:rPr>
-          <w:rStyle w:val="IntenseEmphasis"/>
-          <w:b/>
-          <w:bCs/>
+        <w:t>2. Compile Error</w:t>
+      </w:r>
+    </w:p>
+    <w:p>
+      <w:pPr>
+        <w:rPr>
+          <w:rStyle w:val="IntenseEmphasis"/>
+          <w:b w:val="0"/>
+          <w:bCs w:val="0"/>
         </w:rPr>
       </w:pPr>
       <w:r>
@@ -1130,8 +896,6 @@
       <w:r>
         <w:rPr>
           <w:rStyle w:val="IntenseEmphasis"/>
-          <w:b/>
-          <w:bCs/>
         </w:rPr>
         <w:t>(1 Mark)</w:t>
       </w:r>
@@ -1148,13 +912,12 @@
       <w:r>
         <w:rPr>
           <w:rStyle w:val="IntenseEmphasis"/>
-          <w:b/>
-          <w:bCs/>
           <w:i w:val="0"/>
           <w:iCs w:val="0"/>
           <w:color w:val="000000" w:themeColor="text1"/>
           <w:u w:val="single"/>
         </w:rPr>
+        <w:lastRenderedPageBreak/>
         <w:t>Ans:</w:t>
       </w:r>
       <w:r>
@@ -1201,62 +964,12 @@
           <w:b/>
           <w:bCs/>
         </w:rPr>
-        <w:lastRenderedPageBreak/>
-        <w:t>3</w:t>
-      </w:r>
-      <w:r>
-        <w:rPr>
-          <w:b/>
-          <w:bCs/>
-        </w:rPr>
-        <w:t>.</w:t>
-      </w:r>
-      <w:r>
-        <w:rPr>
-          <w:b/>
-          <w:bCs/>
-        </w:rPr>
-        <w:t xml:space="preserve"> </w:t>
-      </w:r>
-      <w:r>
-        <w:rPr>
-          <w:b/>
-          <w:bCs/>
-        </w:rPr>
-        <w:t>Navigation Issue</w:t>
-      </w:r>
-      <w:r>
-        <w:rPr>
-          <w:b/>
-          <w:bCs/>
-        </w:rPr>
-        <w:t>s</w:t>
-      </w:r>
-    </w:p>
-    <w:p>
-      <w:r>
-        <w:t>During some testing, the QA department is reporting that there are multiple issues with the current navigation system. As a result, the following bug reports have been filed. Can you</w:t>
-      </w:r>
-      <w:r>
-        <w:t xml:space="preserve"> </w:t>
-      </w:r>
-      <w:r>
-        <w:t>investigate</w:t>
-      </w:r>
-      <w:r>
-        <w:t xml:space="preserve"> and</w:t>
-      </w:r>
-      <w:r>
-        <w:t xml:space="preserve"> fix </w:t>
-      </w:r>
-      <w:r>
-        <w:t>them</w:t>
-      </w:r>
-      <w:r>
-        <w:t xml:space="preserve"> please</w:t>
-      </w:r>
-      <w:r>
-        <w:t>?</w:t>
+        <w:t>3. Navigation Issues</w:t>
+      </w:r>
+    </w:p>
+    <w:p>
+      <w:r>
+        <w:t>During some testing, the QA department is reporting that there are multiple issues with the current navigation system. As a result, the following bug reports have been filed. Can you investigate and fix them please?</w:t>
       </w:r>
     </w:p>
     <w:tbl>
@@ -1279,10 +992,7 @@
           </w:tcPr>
           <w:p>
             <w:r>
-              <w:t>Bug Report</w:t>
-            </w:r>
-            <w:r>
-              <w:t xml:space="preserve"> </w:t>
+              <w:t xml:space="preserve">Bug Report </w:t>
             </w:r>
             <w:r>
               <w:rPr>
@@ -1732,10 +1442,7 @@
           </w:tcPr>
           <w:p>
             <w:r>
-              <w:t>Bug Report</w:t>
-            </w:r>
-            <w:r>
-              <w:t xml:space="preserve"> </w:t>
+              <w:t xml:space="preserve">Bug Report </w:t>
             </w:r>
             <w:r>
               <w:rPr>
@@ -1780,21 +1487,7 @@
                 <w:b w:val="0"/>
                 <w:bCs w:val="0"/>
               </w:rPr>
-              <w:t xml:space="preserve">Obstacles in the environment do not block the </w:t>
-            </w:r>
-            <w:r>
-              <w:rPr>
-                <w:b w:val="0"/>
-                <w:bCs w:val="0"/>
-              </w:rPr>
-              <w:t>player</w:t>
-            </w:r>
-            <w:r>
-              <w:rPr>
-                <w:b w:val="0"/>
-                <w:bCs w:val="0"/>
-              </w:rPr>
-              <w:t xml:space="preserve"> from walking.</w:t>
+              <w:t>Obstacles in the environment do not block the player from walking.</w:t>
             </w:r>
           </w:p>
         </w:tc>
@@ -1833,49 +1526,7 @@
                 <w:b w:val="0"/>
                 <w:bCs w:val="0"/>
               </w:rPr>
-              <w:t xml:space="preserve">The </w:t>
-            </w:r>
-            <w:r>
-              <w:rPr>
-                <w:b w:val="0"/>
-                <w:bCs w:val="0"/>
-              </w:rPr>
-              <w:t>Ninja</w:t>
-            </w:r>
-            <w:r>
-              <w:rPr>
-                <w:b w:val="0"/>
-                <w:bCs w:val="0"/>
-              </w:rPr>
-              <w:t xml:space="preserve"> should not be able to walk through </w:t>
-            </w:r>
-            <w:r>
-              <w:rPr>
-                <w:b w:val="0"/>
-                <w:bCs w:val="0"/>
-              </w:rPr>
-              <w:t>the pond</w:t>
-            </w:r>
-            <w:r>
-              <w:rPr>
-                <w:b w:val="0"/>
-                <w:bCs w:val="0"/>
-              </w:rPr>
-              <w:t>, tree</w:t>
-            </w:r>
-            <w:r>
-              <w:rPr>
-                <w:b w:val="0"/>
-                <w:bCs w:val="0"/>
-              </w:rPr>
-              <w:t>s</w:t>
-            </w:r>
-            <w:r>
-              <w:rPr>
-                <w:b w:val="0"/>
-                <w:bCs w:val="0"/>
-              </w:rPr>
-              <w:t>, walls etc.</w:t>
+              <w:t>The Ninja should not be able to walk through the pond, trees, walls etc.</w:t>
             </w:r>
           </w:p>
         </w:tc>
@@ -1914,21 +1565,7 @@
                 <w:b w:val="0"/>
                 <w:bCs w:val="0"/>
               </w:rPr>
-              <w:t xml:space="preserve">The </w:t>
-            </w:r>
-            <w:r>
-              <w:rPr>
-                <w:b w:val="0"/>
-                <w:bCs w:val="0"/>
-              </w:rPr>
-              <w:t>Ninja</w:t>
-            </w:r>
-            <w:r>
-              <w:rPr>
-                <w:b w:val="0"/>
-                <w:bCs w:val="0"/>
-              </w:rPr>
-              <w:t xml:space="preserve"> character can walk straight through objects that should block his way.</w:t>
+              <w:t>The Ninja character can walk straight through objects that should block his way.</w:t>
             </w:r>
           </w:p>
         </w:tc>
@@ -1992,21 +1629,23 @@
                 <w:b w:val="0"/>
                 <w:bCs w:val="0"/>
               </w:rPr>
-              <w:t xml:space="preserve">Walk towards an object that should block navigation (i.e. </w:t>
+              <w:t>Walk towards an object that should block navigation (</w:t>
             </w:r>
+            <w:proofErr w:type="gramStart"/>
             <w:r>
               <w:rPr>
                 <w:b w:val="0"/>
                 <w:bCs w:val="0"/>
               </w:rPr>
-              <w:t>the pond</w:t>
+              <w:t>i.e.</w:t>
             </w:r>
+            <w:proofErr w:type="gramEnd"/>
             <w:r>
               <w:rPr>
                 <w:b w:val="0"/>
                 <w:bCs w:val="0"/>
               </w:rPr>
-              <w:t>, wall, tree).</w:t>
+              <w:t xml:space="preserve"> the pond, wall, tree).</w:t>
             </w:r>
           </w:p>
           <w:p>
@@ -2127,13 +1766,14 @@
           <w:rFonts w:ascii="Calibri" w:hAnsi="Calibri" w:cs="Calibri"/>
         </w:rPr>
         <w:br/>
-        <w:t>To fix the issue, I introduced box colliders to the trees, sphere colliders to the big rocks (I did not put colliders to the small rocks as they were causing un-necessary obstruction when moving around), box collider to the pond and the castle walls</w:t>
+        <w:t xml:space="preserve">To fix the issue, I introduced box colliders to the trees, sphere colliders to the big rocks (I did not put </w:t>
       </w:r>
       <w:r>
         <w:rPr>
           <w:rFonts w:ascii="Calibri" w:hAnsi="Calibri" w:cs="Calibri"/>
         </w:rPr>
-        <w:t>.</w:t>
+        <w:lastRenderedPageBreak/>
+        <w:t>colliders to the small rocks as they were causing un-necessary obstruction when moving around), box collider to the pond and the castle walls.</w:t>
       </w:r>
       <w:r>
         <w:rPr>
@@ -2182,103 +1822,63 @@
           <w:b/>
           <w:bCs/>
         </w:rPr>
-        <w:lastRenderedPageBreak/>
-        <w:t>4</w:t>
-      </w:r>
-      <w:r>
-        <w:rPr>
-          <w:b/>
-          <w:bCs/>
-        </w:rPr>
-        <w:t>.</w:t>
-      </w:r>
-      <w:r>
-        <w:rPr>
-          <w:b/>
-          <w:bCs/>
+        <w:t>4. Health Bar and Character Controller</w:t>
+      </w:r>
+    </w:p>
+    <w:p>
+      <w:r>
+        <w:t>The designers asked for a “Hard Mode” to be added where the Ninja starts with half his maximum health. This mode can be toggled using a Boolean value in the game controller. Testers are reporting that this feature is not working and that the Ninjas health is always full when they start playing.</w:t>
+      </w:r>
+    </w:p>
+    <w:p>
+      <w:pPr>
+        <w:rPr>
+          <w:rStyle w:val="IntenseEmphasis"/>
+        </w:rPr>
+      </w:pPr>
+      <w:r>
+        <w:t xml:space="preserve">Can you explain why this is happening and fix it? </w:t>
+      </w:r>
+      <w:r>
+        <w:rPr>
+          <w:rStyle w:val="IntenseEmphasis"/>
+        </w:rPr>
+        <w:t>(3 Marks)</w:t>
+      </w:r>
+    </w:p>
+    <w:p>
+      <w:pPr>
+        <w:rPr>
+          <w:b/>
+          <w:bCs/>
+        </w:rPr>
+      </w:pPr>
+      <w:r>
+        <w:rPr>
+          <w:b/>
+          <w:bCs/>
+          <w:u w:val="single"/>
+        </w:rPr>
+        <w:t>Ans:</w:t>
+      </w:r>
+      <w:r>
+        <w:rPr>
+          <w:b/>
+          <w:bCs/>
+          <w:u w:val="single"/>
         </w:rPr>
         <w:t xml:space="preserve"> </w:t>
       </w:r>
       <w:r>
-        <w:rPr>
-          <w:b/>
-          <w:bCs/>
-        </w:rPr>
-        <w:t>Health Bar and Character Controller</w:t>
-      </w:r>
-    </w:p>
-    <w:p>
-      <w:r>
-        <w:t xml:space="preserve">The designers asked for a </w:t>
-      </w:r>
-      <w:r>
-        <w:t>“</w:t>
-      </w:r>
-      <w:r>
-        <w:t>Hard Mode</w:t>
-      </w:r>
-      <w:r>
-        <w:t xml:space="preserve">” </w:t>
-      </w:r>
-      <w:r>
-        <w:t xml:space="preserve">to be added where the </w:t>
-      </w:r>
-      <w:r>
-        <w:t>Ninja</w:t>
-      </w:r>
-      <w:r>
-        <w:t xml:space="preserve"> starts with half his maximum health. This mode can be toggled using a Boolean value in the game controller. Testers are reporting that this feature is not working and that the </w:t>
-      </w:r>
-      <w:r>
-        <w:t>Ninja</w:t>
-      </w:r>
-      <w:r>
-        <w:t>s health is always full when they start playing.</w:t>
-      </w:r>
-    </w:p>
-    <w:p>
-      <w:pPr>
-        <w:rPr>
-          <w:rStyle w:val="IntenseEmphasis"/>
-        </w:rPr>
-      </w:pPr>
-      <w:r>
-        <w:t xml:space="preserve">Can you explain why this is happening and fix it? </w:t>
-      </w:r>
-      <w:r>
-        <w:rPr>
-          <w:rStyle w:val="IntenseEmphasis"/>
-          <w:b/>
-          <w:bCs/>
-        </w:rPr>
-        <w:t>(3 Marks)</w:t>
-      </w:r>
-    </w:p>
-    <w:p>
-      <w:pPr>
-        <w:rPr>
-          <w:b/>
-          <w:bCs/>
-        </w:rPr>
-      </w:pPr>
-      <w:r>
-        <w:rPr>
-          <w:b/>
-          <w:bCs/>
-          <w:u w:val="single"/>
-        </w:rPr>
-        <w:t>Ans:</w:t>
-      </w:r>
-      <w:r>
-        <w:rPr>
-          <w:b/>
-          <w:bCs/>
-          <w:u w:val="single"/>
-        </w:rPr>
-        <w:t xml:space="preserve"> </w:t>
-      </w:r>
-      <w:r>
-        <w:t xml:space="preserve">This is happening because the value of the variable “health” is being set in Start() and the </w:t>
+        <w:t xml:space="preserve">This is happening because the value of the variable “health” is being set in </w:t>
+      </w:r>
+      <w:proofErr w:type="gramStart"/>
+      <w:r>
+        <w:t>Start(</w:t>
+      </w:r>
+      <w:proofErr w:type="gramEnd"/>
+      <w:r>
+        <w:t xml:space="preserve">) and the </w:t>
       </w:r>
       <w:proofErr w:type="spellStart"/>
       <w:r>
@@ -2310,6 +1910,7 @@
         <w:t>In the “</w:t>
       </w:r>
       <w:proofErr w:type="spellStart"/>
+      <w:proofErr w:type="gramStart"/>
       <w:r>
         <w:rPr>
           <w:rFonts w:ascii="Consolas" w:hAnsi="Consolas" w:cs="Consolas"/>
@@ -2321,7 +1922,11 @@
       </w:r>
       <w:proofErr w:type="spellEnd"/>
       <w:r>
-        <w:t xml:space="preserve">”  class, in Awake, the </w:t>
+        <w:t>”  class</w:t>
+      </w:r>
+      <w:proofErr w:type="gramEnd"/>
+      <w:r>
+        <w:t xml:space="preserve">, in Awake, the </w:t>
       </w:r>
       <w:proofErr w:type="spellStart"/>
       <w:r>
@@ -2337,10 +1942,15 @@
       </w:r>
       <w:proofErr w:type="spellEnd"/>
       <w:r>
-        <w:t xml:space="preserve">. But then in the of the Start() function of the </w:t>
-      </w:r>
-      <w:r>
-        <w:t>“</w:t>
+        <w:t xml:space="preserve">. But then in the of the </w:t>
+      </w:r>
+      <w:proofErr w:type="gramStart"/>
+      <w:r>
+        <w:t>Start(</w:t>
+      </w:r>
+      <w:proofErr w:type="gramEnd"/>
+      <w:r>
+        <w:t>) function of the “</w:t>
       </w:r>
       <w:proofErr w:type="spellStart"/>
       <w:r>
@@ -2354,10 +1964,7 @@
       </w:r>
       <w:proofErr w:type="spellEnd"/>
       <w:r>
-        <w:t xml:space="preserve">” </w:t>
-      </w:r>
-      <w:r>
-        <w:t xml:space="preserve">class the health is set to the value of the max health. </w:t>
+        <w:t xml:space="preserve">” class the health is set to the value of the max health. </w:t>
       </w:r>
       <w:r>
         <w:br/>
@@ -2372,7 +1979,15 @@
         </w:r>
       </w:hyperlink>
       <w:r>
-        <w:t xml:space="preserve">, we can see that Awake is always called before Start. So even if the value of health is being set to the half of the max health, it then later executes Start() function which sets the health back to max. </w:t>
+        <w:t xml:space="preserve">, we can see that Awake is always called before Start. So even if the value of health is being set to the half of the max health, it then later executes </w:t>
+      </w:r>
+      <w:proofErr w:type="gramStart"/>
+      <w:r>
+        <w:t>Start(</w:t>
+      </w:r>
+      <w:proofErr w:type="gramEnd"/>
+      <w:r>
+        <w:t xml:space="preserve">) function which sets the health back to max. </w:t>
       </w:r>
       <w:r>
         <w:br/>
@@ -2401,13 +2016,15 @@
         <w:t>” class.</w:t>
       </w:r>
       <w:r>
-        <w:t xml:space="preserve"> As a general rule of thumb, Awake should be used to assign </w:t>
-      </w:r>
-      <w:r>
-        <w:t xml:space="preserve">class </w:t>
-      </w:r>
-      <w:r>
-        <w:t xml:space="preserve">variables and Start should be used to modify the variables of those which were assigned in awake. </w:t>
+        <w:t xml:space="preserve"> As a general rule of thumb, Awake should be used to assign class variables and </w:t>
+      </w:r>
+      <w:proofErr w:type="gramStart"/>
+      <w:r>
+        <w:t>Start</w:t>
+      </w:r>
+      <w:proofErr w:type="gramEnd"/>
+      <w:r>
+        <w:t xml:space="preserve"> should be used to modify the variables of those which were assigned in awake. </w:t>
       </w:r>
     </w:p>
     <w:p>
@@ -2423,62 +2040,17 @@
           <w:b/>
           <w:bCs/>
         </w:rPr>
-        <w:t>5</w:t>
-      </w:r>
-      <w:r>
-        <w:rPr>
-          <w:b/>
-          <w:bCs/>
-        </w:rPr>
-        <w:t>.</w:t>
-      </w:r>
-      <w:r>
-        <w:rPr>
-          <w:b/>
-          <w:bCs/>
-        </w:rPr>
-        <w:t xml:space="preserve"> </w:t>
-      </w:r>
-      <w:r>
-        <w:rPr>
-          <w:b/>
-          <w:bCs/>
-        </w:rPr>
-        <w:t>Collectable System</w:t>
-      </w:r>
-    </w:p>
-    <w:p>
-      <w:r>
-        <w:t xml:space="preserve">The </w:t>
-      </w:r>
-      <w:r>
-        <w:t>c</w:t>
-      </w:r>
-      <w:r>
-        <w:t xml:space="preserve">ollectable system is used for </w:t>
-      </w:r>
-      <w:r>
-        <w:t>star</w:t>
-      </w:r>
-      <w:r>
-        <w:t xml:space="preserve"> pickup</w:t>
-      </w:r>
-      <w:r>
-        <w:t>s</w:t>
-      </w:r>
-      <w:r>
-        <w:t xml:space="preserve"> and scoring as well as player hazards and health pickups.</w:t>
-      </w:r>
-    </w:p>
-    <w:p>
-      <w:r>
-        <w:t xml:space="preserve">We received the following bug reports for our QA team. Can you </w:t>
-      </w:r>
-      <w:r>
-        <w:t xml:space="preserve">investigate </w:t>
-      </w:r>
-      <w:r>
-        <w:t>and fix these issues?</w:t>
+        <w:t>5. Collectable System</w:t>
+      </w:r>
+    </w:p>
+    <w:p>
+      <w:r>
+        <w:t>The collectable system is used for star pickups and scoring as well as player hazards and health pickups.</w:t>
+      </w:r>
+    </w:p>
+    <w:p>
+      <w:r>
+        <w:t>We received the following bug reports for our QA team. Can you investigate and fix these issues?</w:t>
       </w:r>
     </w:p>
     <w:tbl>
@@ -2501,10 +2073,7 @@
           </w:tcPr>
           <w:p>
             <w:r>
-              <w:t>Bug Report</w:t>
-            </w:r>
-            <w:r>
-              <w:t xml:space="preserve"> </w:t>
+              <w:t xml:space="preserve">Bug Report </w:t>
             </w:r>
             <w:r>
               <w:rPr>
@@ -2549,35 +2118,7 @@
                 <w:b w:val="0"/>
                 <w:bCs w:val="0"/>
               </w:rPr>
-              <w:t xml:space="preserve">Each </w:t>
-            </w:r>
-            <w:r>
-              <w:rPr>
-                <w:b w:val="0"/>
-                <w:bCs w:val="0"/>
-              </w:rPr>
-              <w:t>star</w:t>
-            </w:r>
-            <w:r>
-              <w:rPr>
-                <w:b w:val="0"/>
-                <w:bCs w:val="0"/>
-              </w:rPr>
-              <w:t xml:space="preserve"> should only be worth 1 point but every time a </w:t>
-            </w:r>
-            <w:r>
-              <w:rPr>
-                <w:b w:val="0"/>
-                <w:bCs w:val="0"/>
-              </w:rPr>
-              <w:t>star</w:t>
-            </w:r>
-            <w:r>
-              <w:rPr>
-                <w:b w:val="0"/>
-                <w:bCs w:val="0"/>
-              </w:rPr>
-              <w:t xml:space="preserve"> is picked up, 2 is added to the score.</w:t>
+              <w:t>Each star should only be worth 1 point but every time a star is picked up, 2 is added to the score.</w:t>
             </w:r>
           </w:p>
         </w:tc>
@@ -2616,21 +2157,7 @@
                 <w:b w:val="0"/>
                 <w:bCs w:val="0"/>
               </w:rPr>
-              <w:t xml:space="preserve">Only 1 point should be added to the score everything a </w:t>
-            </w:r>
-            <w:r>
-              <w:rPr>
-                <w:b w:val="0"/>
-                <w:bCs w:val="0"/>
-              </w:rPr>
-              <w:t>star</w:t>
-            </w:r>
-            <w:r>
-              <w:rPr>
-                <w:b w:val="0"/>
-                <w:bCs w:val="0"/>
-              </w:rPr>
-              <w:t xml:space="preserve"> is picked up.</w:t>
+              <w:t>Only 1 point should be added to the score everything a star is picked up.</w:t>
             </w:r>
           </w:p>
         </w:tc>
@@ -2669,21 +2196,7 @@
                 <w:b w:val="0"/>
                 <w:bCs w:val="0"/>
               </w:rPr>
-              <w:t xml:space="preserve">2 points are being added to the score every time a </w:t>
-            </w:r>
-            <w:r>
-              <w:rPr>
-                <w:b w:val="0"/>
-                <w:bCs w:val="0"/>
-              </w:rPr>
-              <w:t>star</w:t>
-            </w:r>
-            <w:r>
-              <w:rPr>
-                <w:b w:val="0"/>
-                <w:bCs w:val="0"/>
-              </w:rPr>
-              <w:t xml:space="preserve"> is picked up.</w:t>
+              <w:t>2 points are being added to the score every time a star is picked up.</w:t>
             </w:r>
           </w:p>
         </w:tc>
@@ -2747,21 +2260,7 @@
                 <w:b w:val="0"/>
                 <w:bCs w:val="0"/>
               </w:rPr>
-              <w:t xml:space="preserve">Run over to a </w:t>
-            </w:r>
-            <w:r>
-              <w:rPr>
-                <w:b w:val="0"/>
-                <w:bCs w:val="0"/>
-              </w:rPr>
-              <w:t>star</w:t>
-            </w:r>
-            <w:r>
-              <w:rPr>
-                <w:b w:val="0"/>
-                <w:bCs w:val="0"/>
-              </w:rPr>
-              <w:t>.</w:t>
+              <w:t>Run over to a star.</w:t>
             </w:r>
           </w:p>
           <w:p>
@@ -2781,21 +2280,7 @@
                 <w:b w:val="0"/>
                 <w:bCs w:val="0"/>
               </w:rPr>
-              <w:t xml:space="preserve">Collect the </w:t>
-            </w:r>
-            <w:r>
-              <w:rPr>
-                <w:b w:val="0"/>
-                <w:bCs w:val="0"/>
-              </w:rPr>
-              <w:t>star</w:t>
-            </w:r>
-            <w:r>
-              <w:rPr>
-                <w:b w:val="0"/>
-                <w:bCs w:val="0"/>
-              </w:rPr>
-              <w:t xml:space="preserve"> by colliding with it.</w:t>
+              <w:t>Collect the star by colliding with it.</w:t>
             </w:r>
           </w:p>
         </w:tc>
@@ -2848,7 +2333,7 @@
                   <w:b w:val="0"/>
                   <w:bCs w:val="0"/>
                 </w:rPr>
-                <w:t>/Doubl</w:t>
+                <w:t>/DoubleScore</w:t>
               </w:r>
               <w:r>
                 <w:rPr>
@@ -2857,34 +2342,7 @@
                   <w:b w:val="0"/>
                   <w:bCs w:val="0"/>
                 </w:rPr>
-                <w:t>eS</w:t>
-              </w:r>
-              <w:r>
-                <w:rPr>
-                  <w:rStyle w:val="Hyperlink"/>
-                  <w:rFonts w:ascii="Calibri" w:hAnsi="Calibri" w:cs="Calibri"/>
-                  <w:b w:val="0"/>
-                  <w:bCs w:val="0"/>
-                </w:rPr>
-                <w:t>core</w:t>
-              </w:r>
-              <w:r>
-                <w:rPr>
-                  <w:rStyle w:val="Hyperlink"/>
-                  <w:rFonts w:ascii="Calibri" w:hAnsi="Calibri" w:cs="Calibri"/>
-                  <w:b w:val="0"/>
-                  <w:bCs w:val="0"/>
-                </w:rPr>
-                <w:t>Star</w:t>
-              </w:r>
-              <w:r>
-                <w:rPr>
-                  <w:rStyle w:val="Hyperlink"/>
-                  <w:rFonts w:ascii="Calibri" w:hAnsi="Calibri" w:cs="Calibri"/>
-                  <w:b w:val="0"/>
-                  <w:bCs w:val="0"/>
-                </w:rPr>
-                <w:t>s</w:t>
+                <w:t>Stars</w:t>
               </w:r>
               <w:r>
                 <w:rPr>
@@ -2970,14 +2428,7 @@
                 <w:b w:val="0"/>
                 <w:bCs w:val="0"/>
               </w:rPr>
-              <w:t>Stars</w:t>
-            </w:r>
-            <w:r>
-              <w:rPr>
-                <w:b w:val="0"/>
-                <w:bCs w:val="0"/>
-              </w:rPr>
-              <w:t xml:space="preserve"> can be picked up multiple times while they are animating away.</w:t>
+              <w:t>Stars can be picked up multiple times while they are animating away.</w:t>
             </w:r>
           </w:p>
         </w:tc>
@@ -3016,21 +2467,7 @@
                 <w:b w:val="0"/>
                 <w:bCs w:val="0"/>
               </w:rPr>
-              <w:t xml:space="preserve">Only 1 point is added for each </w:t>
-            </w:r>
-            <w:r>
-              <w:rPr>
-                <w:b w:val="0"/>
-                <w:bCs w:val="0"/>
-              </w:rPr>
-              <w:t>star</w:t>
-            </w:r>
-            <w:r>
-              <w:rPr>
-                <w:b w:val="0"/>
-                <w:bCs w:val="0"/>
-              </w:rPr>
-              <w:t>.</w:t>
+              <w:t>Only 1 point is added for each star.</w:t>
             </w:r>
           </w:p>
         </w:tc>
@@ -3069,21 +2506,7 @@
                 <w:b w:val="0"/>
                 <w:bCs w:val="0"/>
               </w:rPr>
-              <w:t xml:space="preserve">Multiple points can be added for each </w:t>
-            </w:r>
-            <w:r>
-              <w:rPr>
-                <w:b w:val="0"/>
-                <w:bCs w:val="0"/>
-              </w:rPr>
-              <w:t>star</w:t>
-            </w:r>
-            <w:r>
-              <w:rPr>
-                <w:b w:val="0"/>
-                <w:bCs w:val="0"/>
-              </w:rPr>
-              <w:t>.</w:t>
+              <w:t>Multiple points can be added for each star.</w:t>
             </w:r>
           </w:p>
         </w:tc>
@@ -3147,22 +2570,7 @@
                 <w:b w:val="0"/>
                 <w:bCs w:val="0"/>
               </w:rPr>
-              <w:lastRenderedPageBreak/>
-              <w:t xml:space="preserve">Run over to a </w:t>
-            </w:r>
-            <w:r>
-              <w:rPr>
-                <w:b w:val="0"/>
-                <w:bCs w:val="0"/>
-              </w:rPr>
-              <w:t>star</w:t>
-            </w:r>
-            <w:r>
-              <w:rPr>
-                <w:b w:val="0"/>
-                <w:bCs w:val="0"/>
-              </w:rPr>
-              <w:t xml:space="preserve"> and collect it.</w:t>
+              <w:t>Run over to a star and collect it.</w:t>
             </w:r>
           </w:p>
           <w:p>
@@ -3182,21 +2590,7 @@
                 <w:b w:val="0"/>
                 <w:bCs w:val="0"/>
               </w:rPr>
-              <w:t xml:space="preserve">While the </w:t>
-            </w:r>
-            <w:r>
-              <w:rPr>
-                <w:b w:val="0"/>
-                <w:bCs w:val="0"/>
-              </w:rPr>
-              <w:t>star</w:t>
-            </w:r>
-            <w:r>
-              <w:rPr>
-                <w:b w:val="0"/>
-                <w:bCs w:val="0"/>
-              </w:rPr>
-              <w:t xml:space="preserve"> is animating away, move out of the area and back in to score additional point.</w:t>
+              <w:t>While the star is animating away, move out of the area and back in to score additional point.</w:t>
             </w:r>
           </w:p>
         </w:tc>
@@ -3212,7 +2606,6 @@
           </w:tcPr>
           <w:p>
             <w:r>
-              <w:lastRenderedPageBreak/>
               <w:t>Accompanying Files</w:t>
             </w:r>
           </w:p>
@@ -3264,23 +2657,7 @@
                   <w:b w:val="0"/>
                   <w:bCs w:val="0"/>
                 </w:rPr>
-                <w:t>ollect</w:t>
-              </w:r>
-              <w:r>
-                <w:rPr>
-                  <w:rStyle w:val="Hyperlink"/>
-                  <w:b w:val="0"/>
-                  <w:bCs w:val="0"/>
-                </w:rPr>
-                <w:t>Star</w:t>
-              </w:r>
-              <w:r>
-                <w:rPr>
-                  <w:rStyle w:val="Hyperlink"/>
-                  <w:b w:val="0"/>
-                  <w:bCs w:val="0"/>
-                </w:rPr>
-                <w:t>.</w:t>
+                <w:t>ollectStar.</w:t>
               </w:r>
               <w:r>
                 <w:rPr>
@@ -3323,10 +2700,7 @@
       </w:r>
       <w:r>
         <w:br/>
-        <w:t xml:space="preserve">The second bug was occurring because </w:t>
-      </w:r>
-      <w:r>
-        <w:t xml:space="preserve">when the player triggers the </w:t>
+        <w:t xml:space="preserve">The second bug was occurring because when the player triggers the </w:t>
       </w:r>
       <w:proofErr w:type="spellStart"/>
       <w:r>
@@ -3347,7 +2721,15 @@
     </w:p>
     <w:p>
       <w:r>
-        <w:t xml:space="preserve">For both of these bug the solution was to disable the box collider inside the </w:t>
+        <w:t xml:space="preserve">For both of </w:t>
+      </w:r>
+      <w:proofErr w:type="gramStart"/>
+      <w:r>
+        <w:t>these bug</w:t>
+      </w:r>
+      <w:proofErr w:type="gramEnd"/>
+      <w:r>
+        <w:t xml:space="preserve"> the solution was to disable the box collider inside the </w:t>
       </w:r>
       <w:proofErr w:type="spellStart"/>
       <w:r>
@@ -3371,28 +2753,7 @@
           <w:b/>
           <w:bCs/>
         </w:rPr>
-        <w:t>6</w:t>
-      </w:r>
-      <w:r>
-        <w:rPr>
-          <w:b/>
-          <w:bCs/>
-        </w:rPr>
-        <w:t>.</w:t>
-      </w:r>
-      <w:r>
-        <w:rPr>
-          <w:b/>
-          <w:bCs/>
-        </w:rPr>
-        <w:t xml:space="preserve"> </w:t>
-      </w:r>
-      <w:r>
-        <w:rPr>
-          <w:b/>
-          <w:bCs/>
-        </w:rPr>
-        <w:t>Refactor</w:t>
+        <w:t>6. Refactor</w:t>
       </w:r>
     </w:p>
     <w:p>
@@ -3431,11 +2792,10 @@
         </w:numPr>
         <w:rPr>
           <w:rStyle w:val="IntenseEmphasis"/>
-          <w:b/>
-          <w:bCs/>
+          <w:b w:val="0"/>
+          <w:bCs w:val="0"/>
           <w:i w:val="0"/>
           <w:iCs w:val="0"/>
-          <w:color w:val="auto"/>
         </w:rPr>
       </w:pPr>
       <w:r>
@@ -3444,8 +2804,6 @@
       <w:r>
         <w:rPr>
           <w:rStyle w:val="IntenseEmphasis"/>
-          <w:b/>
-          <w:bCs/>
         </w:rPr>
         <w:t>(3 Marks)</w:t>
       </w:r>
@@ -3471,7 +2829,15 @@
         <w:t xml:space="preserve"> </w:t>
       </w:r>
       <w:r>
-        <w:t>Circular dependency is a condition in software architecture where two modules/classes depend on each other to be setup initially. If both of them rely on each other to be set up, it will never be possible for either of them to be setup as none of them can setup without relying on the other.</w:t>
+        <w:t xml:space="preserve">Circular dependency is a condition in software architecture where two modules/classes depend on each other to be setup initially. If </w:t>
+      </w:r>
+      <w:proofErr w:type="gramStart"/>
+      <w:r>
+        <w:t>both of them</w:t>
+      </w:r>
+      <w:proofErr w:type="gramEnd"/>
+      <w:r>
+        <w:t xml:space="preserve"> rely on each other to be set up, it will never be possible for either of them to be setup as none of them can setup without relying on the other.</w:t>
       </w:r>
     </w:p>
     <w:p>
@@ -3483,11 +2849,10 @@
         </w:numPr>
         <w:rPr>
           <w:rStyle w:val="IntenseEmphasis"/>
-          <w:b/>
-          <w:bCs/>
+          <w:b w:val="0"/>
+          <w:bCs w:val="0"/>
           <w:i w:val="0"/>
           <w:iCs w:val="0"/>
-          <w:color w:val="auto"/>
         </w:rPr>
       </w:pPr>
       <w:r>
@@ -3496,8 +2861,6 @@
       <w:r>
         <w:rPr>
           <w:rStyle w:val="IntenseEmphasis"/>
-          <w:b/>
-          <w:bCs/>
         </w:rPr>
         <w:t>(5 Marks)</w:t>
       </w:r>
@@ -3557,10 +2920,7 @@
       </w:r>
       <w:proofErr w:type="spellEnd"/>
       <w:r>
-        <w:t xml:space="preserve">” class implements the interface, it fills the body of the interface function to invoke the </w:t>
-      </w:r>
-      <w:r>
-        <w:t xml:space="preserve">event. </w:t>
+        <w:t xml:space="preserve">” class implements the interface, it fills the body of the interface function to invoke the event. </w:t>
       </w:r>
       <w:r>
         <w:br/>
@@ -3607,10 +2967,7 @@
       </w:r>
       <w:proofErr w:type="spellEnd"/>
       <w:r>
-        <w:t>”</w:t>
-      </w:r>
-      <w:r>
-        <w:t xml:space="preserve"> and has a variable of type “</w:t>
+        <w:t>” and has a variable of type “</w:t>
       </w:r>
       <w:proofErr w:type="spellStart"/>
       <w:r>
@@ -3672,13 +3029,7 @@
         </w:numPr>
       </w:pPr>
       <w:r>
-        <w:t xml:space="preserve">Can you explain </w:t>
-      </w:r>
-      <w:r>
-        <w:t xml:space="preserve">the </w:t>
-      </w:r>
-      <w:r>
-        <w:t>following?</w:t>
+        <w:t>Can you explain the following?</w:t>
       </w:r>
     </w:p>
     <w:p>
@@ -3692,23 +3043,15 @@
           <w:rStyle w:val="IntenseEmphasis"/>
           <w:i w:val="0"/>
           <w:iCs w:val="0"/>
-          <w:color w:val="auto"/>
-        </w:rPr>
-      </w:pPr>
-      <w:r>
-        <w:t>Why is th</w:t>
-      </w:r>
-      <w:r>
-        <w:t>is</w:t>
-      </w:r>
-      <w:r>
-        <w:t xml:space="preserve"> observer pattern solution better than the original? </w:t>
-      </w:r>
-      <w:r>
-        <w:rPr>
-          <w:rStyle w:val="IntenseEmphasis"/>
-          <w:b/>
-          <w:bCs/>
+        </w:rPr>
+      </w:pPr>
+      <w:r>
+        <w:lastRenderedPageBreak/>
+        <w:t xml:space="preserve">Why is this observer pattern solution better than the original? </w:t>
+      </w:r>
+      <w:r>
+        <w:rPr>
+          <w:rStyle w:val="IntenseEmphasis"/>
         </w:rPr>
         <w:t>(1 Mark)</w:t>
       </w:r>
@@ -3749,50 +3092,22 @@
           <w:rStyle w:val="IntenseEmphasis"/>
           <w:i w:val="0"/>
           <w:iCs w:val="0"/>
-          <w:color w:val="auto"/>
         </w:rPr>
       </w:pPr>
       <w:r>
         <w:t xml:space="preserve">Why </w:t>
       </w:r>
+      <w:proofErr w:type="gramStart"/>
       <w:r>
         <w:t>is</w:t>
       </w:r>
-      <w:r>
-        <w:t xml:space="preserve"> t</w:t>
-      </w:r>
-      <w:r>
-        <w:t>he observer pattern</w:t>
-      </w:r>
-      <w:r>
-        <w:t xml:space="preserve"> </w:t>
-      </w:r>
-      <w:r>
-        <w:t>a</w:t>
-      </w:r>
-      <w:r>
-        <w:t xml:space="preserve"> </w:t>
-      </w:r>
-      <w:r>
-        <w:t xml:space="preserve">suitable </w:t>
-      </w:r>
-      <w:r>
-        <w:t>solution</w:t>
-      </w:r>
-      <w:r>
-        <w:t xml:space="preserve"> </w:t>
-      </w:r>
-      <w:r>
-        <w:t>to</w:t>
-      </w:r>
-      <w:r>
-        <w:t xml:space="preserve"> this problem? </w:t>
-      </w:r>
-      <w:r>
-        <w:rPr>
-          <w:rStyle w:val="IntenseEmphasis"/>
-          <w:b/>
-          <w:bCs/>
+      <w:proofErr w:type="gramEnd"/>
+      <w:r>
+        <w:t xml:space="preserve"> the observer pattern a suitable solution to this problem? </w:t>
+      </w:r>
+      <w:r>
+        <w:rPr>
+          <w:rStyle w:val="IntenseEmphasis"/>
         </w:rPr>
         <w:t>(1 Mark)</w:t>
       </w:r>
@@ -3805,7 +3120,6 @@
           <w:rStyle w:val="IntenseEmphasis"/>
           <w:i w:val="0"/>
           <w:iCs w:val="0"/>
-          <w:color w:val="auto"/>
         </w:rPr>
       </w:pPr>
       <w:r>
@@ -3817,10 +3131,7 @@
         <w:t xml:space="preserve">Answer: </w:t>
       </w:r>
       <w:r>
-        <w:t>It is suitable because the controller should not be responsible for the behaviour of what each of the collectables should do after they have been picked up.</w:t>
-      </w:r>
-      <w:r>
-        <w:t xml:space="preserve"> </w:t>
+        <w:t xml:space="preserve">It is suitable because the controller should not be responsible for the behaviour of what each of the collectables should do after they have been picked up. </w:t>
       </w:r>
     </w:p>
     <w:p/>
@@ -3837,40 +3148,12 @@
           <w:b/>
           <w:bCs/>
         </w:rPr>
-        <w:lastRenderedPageBreak/>
-        <w:t>7</w:t>
-      </w:r>
-      <w:r>
-        <w:rPr>
-          <w:b/>
-          <w:bCs/>
-        </w:rPr>
-        <w:t>.</w:t>
-      </w:r>
-      <w:r>
-        <w:rPr>
-          <w:b/>
-          <w:bCs/>
-        </w:rPr>
-        <w:t xml:space="preserve"> </w:t>
-      </w:r>
-      <w:r>
-        <w:rPr>
-          <w:b/>
-          <w:bCs/>
-        </w:rPr>
-        <w:t>Inventory System</w:t>
-      </w:r>
-    </w:p>
-    <w:p>
-      <w:r>
-        <w:t xml:space="preserve">The game is playing a lot better now and the QA department is reporting fewer bugs. Now is a good time to add an inventory system to keep track of the items the </w:t>
-      </w:r>
-      <w:r>
-        <w:t>player</w:t>
-      </w:r>
-      <w:r>
-        <w:t xml:space="preserve"> has collected.</w:t>
+        <w:t>7. Inventory System</w:t>
+      </w:r>
+    </w:p>
+    <w:p>
+      <w:r>
+        <w:t>The game is playing a lot better now and the QA department is reporting fewer bugs. Now is a good time to add an inventory system to keep track of the items the player has collected.</w:t>
       </w:r>
     </w:p>
     <w:p>
@@ -3882,60 +3165,18 @@
         </w:numPr>
         <w:rPr>
           <w:rStyle w:val="IntenseEmphasis"/>
-          <w:b/>
-          <w:bCs/>
-        </w:rPr>
-      </w:pPr>
-      <w:r>
-        <w:t xml:space="preserve">The </w:t>
-      </w:r>
-      <w:r>
-        <w:t xml:space="preserve">section of the </w:t>
-      </w:r>
-      <w:r>
-        <w:t>Game Design Document</w:t>
-      </w:r>
-      <w:r>
-        <w:t xml:space="preserve"> below</w:t>
-      </w:r>
-      <w:r>
-        <w:t xml:space="preserve"> describes how the inventory system </w:t>
-      </w:r>
-      <w:r>
-        <w:t>should work;</w:t>
-      </w:r>
-      <w:r>
-        <w:t xml:space="preserve"> can you implement a working version the fits </w:t>
-      </w:r>
-      <w:r>
-        <w:t>these specifications</w:t>
-      </w:r>
-      <w:r>
-        <w:t xml:space="preserve">? </w:t>
-      </w:r>
-      <w:r>
-        <w:rPr>
-          <w:rStyle w:val="IntenseEmphasis"/>
-          <w:b/>
-          <w:bCs/>
-        </w:rPr>
-        <w:t>(1</w:t>
-      </w:r>
-      <w:r>
-        <w:rPr>
-          <w:rStyle w:val="IntenseEmphasis"/>
-          <w:b/>
-          <w:bCs/>
-        </w:rPr>
-        <w:t>2</w:t>
-      </w:r>
-      <w:r>
-        <w:rPr>
-          <w:rStyle w:val="IntenseEmphasis"/>
-          <w:b/>
-          <w:bCs/>
-        </w:rPr>
-        <w:t xml:space="preserve"> Marks)</w:t>
+          <w:b w:val="0"/>
+          <w:bCs w:val="0"/>
+        </w:rPr>
+      </w:pPr>
+      <w:r>
+        <w:t xml:space="preserve">The section of the Game Design Document below describes how the inventory system should work; can you implement a working version the fits these specifications? </w:t>
+      </w:r>
+      <w:r>
+        <w:rPr>
+          <w:rStyle w:val="IntenseEmphasis"/>
+        </w:rPr>
+        <w:t>(12 Marks)</w:t>
       </w:r>
     </w:p>
     <w:p>
@@ -3943,8 +3184,8 @@
         <w:pStyle w:val="ListParagraph"/>
         <w:rPr>
           <w:rStyle w:val="IntenseEmphasis"/>
-          <w:b/>
-          <w:bCs/>
+          <w:b w:val="0"/>
+          <w:bCs w:val="0"/>
         </w:rPr>
       </w:pPr>
       <w:r>
@@ -3953,10 +3194,30 @@
       <w:r>
         <w:rPr>
           <w:rStyle w:val="IntenseEmphasis"/>
-          <w:b/>
-          <w:bCs/>
         </w:rPr>
         <w:t>(2 Marks)</w:t>
+      </w:r>
+    </w:p>
+    <w:p>
+      <w:pPr>
+        <w:pStyle w:val="ListParagraph"/>
+        <w:rPr>
+          <w:rStyle w:val="IntenseEmphasis"/>
+          <w:b w:val="0"/>
+          <w:bCs w:val="0"/>
+          <w:i w:val="0"/>
+          <w:iCs w:val="0"/>
+        </w:rPr>
+      </w:pPr>
+      <w:r>
+        <w:rPr>
+          <w:rStyle w:val="IntenseEmphasis"/>
+          <w:b w:val="0"/>
+          <w:bCs w:val="0"/>
+          <w:i w:val="0"/>
+          <w:iCs w:val="0"/>
+        </w:rPr>
+        <w:t xml:space="preserve"> </w:t>
       </w:r>
     </w:p>
     <w:tbl>
@@ -4010,28 +3271,7 @@
                 <w:b w:val="0"/>
                 <w:bCs w:val="0"/>
               </w:rPr>
-              <w:t xml:space="preserve">The player </w:t>
-            </w:r>
-            <w:r>
-              <w:rPr>
-                <w:b w:val="0"/>
-                <w:bCs w:val="0"/>
-              </w:rPr>
-              <w:t xml:space="preserve">runs around the environment collecting items that </w:t>
-            </w:r>
-            <w:r>
-              <w:rPr>
-                <w:b w:val="0"/>
-                <w:bCs w:val="0"/>
-              </w:rPr>
-              <w:t xml:space="preserve">then </w:t>
-            </w:r>
-            <w:r>
-              <w:rPr>
-                <w:b w:val="0"/>
-                <w:bCs w:val="0"/>
-              </w:rPr>
-              <w:t>appear in their inventory.</w:t>
+              <w:t>The player runs around the environment collecting items that then appear in their inventory.</w:t>
             </w:r>
           </w:p>
           <w:p/>
@@ -4043,10 +3283,7 @@
               </w:rPr>
             </w:pPr>
             <w:r>
-              <w:t>Requirement</w:t>
-            </w:r>
-            <w:r>
-              <w:t>s</w:t>
+              <w:t>Requirements</w:t>
             </w:r>
           </w:p>
           <w:p>
@@ -4153,14 +3390,7 @@
                 <w:b w:val="0"/>
                 <w:bCs w:val="0"/>
               </w:rPr>
-              <w:t>Picked up</w:t>
-            </w:r>
-            <w:r>
-              <w:rPr>
-                <w:b w:val="0"/>
-                <w:bCs w:val="0"/>
-              </w:rPr>
-              <w:t xml:space="preserve"> and added to the inventory.</w:t>
+              <w:t>Picked up and added to the inventory.</w:t>
             </w:r>
           </w:p>
           <w:p>
@@ -4180,7 +3410,23 @@
                 <w:b w:val="0"/>
                 <w:bCs w:val="0"/>
               </w:rPr>
-              <w:t>Equipped from the inventory into the players hand.</w:t>
+              <w:t xml:space="preserve">Equipped from the inventory into the </w:t>
+            </w:r>
+            <w:proofErr w:type="gramStart"/>
+            <w:r>
+              <w:rPr>
+                <w:b w:val="0"/>
+                <w:bCs w:val="0"/>
+              </w:rPr>
+              <w:t>players</w:t>
+            </w:r>
+            <w:proofErr w:type="gramEnd"/>
+            <w:r>
+              <w:rPr>
+                <w:b w:val="0"/>
+                <w:bCs w:val="0"/>
+              </w:rPr>
+              <w:t xml:space="preserve"> hand.</w:t>
             </w:r>
           </w:p>
           <w:p>
@@ -4200,14 +3446,7 @@
                 <w:b w:val="0"/>
                 <w:bCs w:val="0"/>
               </w:rPr>
-              <w:t>Dropped</w:t>
-            </w:r>
-            <w:r>
-              <w:rPr>
-                <w:b w:val="0"/>
-                <w:bCs w:val="0"/>
-              </w:rPr>
-              <w:t xml:space="preserve"> back onto the environment.</w:t>
+              <w:t>Dropped back onto the environment.</w:t>
             </w:r>
           </w:p>
           <w:p>
@@ -4266,10 +3505,7 @@
               </w:rPr>
             </w:pPr>
             <w:r>
-              <w:t>Resource</w:t>
-            </w:r>
-            <w:r>
-              <w:t>s Location</w:t>
+              <w:t>Resources Location</w:t>
             </w:r>
           </w:p>
           <w:p>
@@ -4289,21 +3525,7 @@
                 <w:b w:val="0"/>
                 <w:bCs w:val="0"/>
               </w:rPr>
-              <w:t xml:space="preserve">UI </w:t>
-            </w:r>
-            <w:r>
-              <w:rPr>
-                <w:b w:val="0"/>
-                <w:bCs w:val="0"/>
-              </w:rPr>
-              <w:t>–</w:t>
-            </w:r>
-            <w:r>
-              <w:rPr>
-                <w:b w:val="0"/>
-                <w:bCs w:val="0"/>
-              </w:rPr>
-              <w:t xml:space="preserve"> </w:t>
+              <w:t xml:space="preserve">UI – </w:t>
             </w:r>
             <w:r>
               <w:rPr>
@@ -4346,21 +3568,7 @@
                 <w:b w:val="0"/>
                 <w:bCs w:val="0"/>
               </w:rPr>
-              <w:t xml:space="preserve">Models </w:t>
-            </w:r>
-            <w:r>
-              <w:rPr>
-                <w:b w:val="0"/>
-                <w:bCs w:val="0"/>
-              </w:rPr>
-              <w:t>–</w:t>
-            </w:r>
-            <w:r>
-              <w:rPr>
-                <w:b w:val="0"/>
-                <w:bCs w:val="0"/>
-              </w:rPr>
-              <w:t xml:space="preserve"> </w:t>
+              <w:t xml:space="preserve">Models – </w:t>
             </w:r>
             <w:r>
               <w:rPr>
@@ -4411,49 +3619,13 @@
         </w:rPr>
       </w:pPr>
       <w:r>
-        <w:t xml:space="preserve">The designers have now completed their final draft of the UI for the new inventory system. </w:t>
-      </w:r>
-      <w:r>
-        <w:t>Can you follow these designs and implement the inventory system UI into the game please?</w:t>
-      </w:r>
-      <w:r>
-        <w:t xml:space="preserve"> The UI should remain visually consistent </w:t>
-      </w:r>
-      <w:r>
-        <w:t>across</w:t>
-      </w:r>
-      <w:r>
-        <w:t xml:space="preserve"> all screen sizes</w:t>
-      </w:r>
-      <w:r>
-        <w:t xml:space="preserve"> and aspect ratios</w:t>
-      </w:r>
-      <w:r>
-        <w:t xml:space="preserve"> so bear this is mind. </w:t>
-      </w:r>
-      <w:r>
-        <w:rPr>
-          <w:rStyle w:val="IntenseEmphasis"/>
-          <w:b/>
-          <w:bCs/>
-        </w:rPr>
-        <w:t>(</w:t>
-      </w:r>
-      <w:r>
-        <w:rPr>
-          <w:rStyle w:val="IntenseEmphasis"/>
-          <w:b/>
-          <w:bCs/>
-        </w:rPr>
-        <w:t>6</w:t>
-      </w:r>
-      <w:r>
-        <w:rPr>
-          <w:rStyle w:val="IntenseEmphasis"/>
-          <w:b/>
-          <w:bCs/>
-        </w:rPr>
-        <w:t xml:space="preserve"> Marks)</w:t>
+        <w:t xml:space="preserve">The designers have now completed their final draft of the UI for the new inventory system. Can you follow these designs and implement the inventory system UI into the game please? The UI should remain visually consistent across all screen sizes and aspect ratios so bear this is mind. </w:t>
+      </w:r>
+      <w:r>
+        <w:rPr>
+          <w:rStyle w:val="IntenseEmphasis"/>
+        </w:rPr>
+        <w:t>(6 Marks)</w:t>
       </w:r>
       <w:r>
         <w:rPr>
@@ -4538,9 +3710,8 @@
         <w:rPr>
           <w:noProof/>
         </w:rPr>
-        <w:lastRenderedPageBreak/>
         <w:drawing>
-          <wp:inline distT="0" distB="0" distL="0" distR="0" wp14:anchorId="1FC43680" wp14:editId="456B9541">
+          <wp:inline distT="0" distB="0" distL="0" distR="0" wp14:anchorId="5E866B27" wp14:editId="65C9A828">
             <wp:extent cx="5731510" cy="3229610"/>
             <wp:effectExtent l="0" t="0" r="2540" b="8890"/>
             <wp:docPr id="1" name="Picture 1"/>
@@ -4605,7 +3776,7 @@
           <w:noProof/>
         </w:rPr>
         <w:drawing>
-          <wp:inline distT="0" distB="0" distL="0" distR="0" wp14:anchorId="3135F3A9" wp14:editId="6DDB6ED1">
+          <wp:inline distT="0" distB="0" distL="0" distR="0" wp14:anchorId="04450371" wp14:editId="66A1B1A8">
             <wp:extent cx="5731510" cy="3250565"/>
             <wp:effectExtent l="0" t="0" r="2540" b="6985"/>
             <wp:docPr id="5" name="Picture 5"/>
@@ -4657,6 +3828,604 @@
         <w:t xml:space="preserve"> </w:t>
       </w:r>
     </w:p>
+    <w:p>
+      <w:pPr>
+        <w:pStyle w:val="ListParagraph"/>
+        <w:rPr>
+          <w:b/>
+          <w:bCs/>
+        </w:rPr>
+      </w:pPr>
+      <w:r>
+        <w:rPr>
+          <w:b/>
+          <w:bCs/>
+          <w:i/>
+          <w:iCs/>
+          <w:u w:val="single"/>
+        </w:rPr>
+        <w:t xml:space="preserve">Answer: </w:t>
+      </w:r>
+      <w:r>
+        <w:rPr>
+          <w:b/>
+          <w:bCs/>
+        </w:rPr>
+        <w:t xml:space="preserve">I have created </w:t>
+      </w:r>
+      <w:proofErr w:type="gramStart"/>
+      <w:r>
+        <w:rPr>
+          <w:b/>
+          <w:bCs/>
+        </w:rPr>
+        <w:t>a an</w:t>
+      </w:r>
+      <w:proofErr w:type="gramEnd"/>
+      <w:r>
+        <w:rPr>
+          <w:b/>
+          <w:bCs/>
+        </w:rPr>
+        <w:t xml:space="preserve"> inventory system where the player can collect the inventory collectables.</w:t>
+      </w:r>
+      <w:r>
+        <w:rPr>
+          <w:b/>
+          <w:bCs/>
+          <w:i/>
+          <w:iCs/>
+        </w:rPr>
+        <w:t xml:space="preserve"> </w:t>
+      </w:r>
+      <w:r>
+        <w:rPr>
+          <w:b/>
+          <w:bCs/>
+        </w:rPr>
+        <w:t>The inventory can be accessed by either pressing the “</w:t>
+      </w:r>
+      <w:proofErr w:type="spellStart"/>
+      <w:r>
+        <w:rPr>
+          <w:b/>
+          <w:bCs/>
+        </w:rPr>
+        <w:t>i</w:t>
+      </w:r>
+      <w:proofErr w:type="spellEnd"/>
+      <w:r>
+        <w:rPr>
+          <w:b/>
+          <w:bCs/>
+        </w:rPr>
+        <w:t xml:space="preserve">” button on the keyboard or clicking on the inventory icon on the bottom right of the screen. </w:t>
+      </w:r>
+    </w:p>
+    <w:p>
+      <w:pPr>
+        <w:ind w:firstLine="720"/>
+      </w:pPr>
+      <w:r>
+        <w:lastRenderedPageBreak/>
+        <w:t>When the player picks up the</w:t>
+      </w:r>
+      <w:r>
+        <w:t xml:space="preserve"> any of the inventory items, they are collected and can be seen on the inventory screen. If the item being picked up already exists in the inventory, it will just increase the number of instances we have. If a new item is picked up, it will create a new slot. </w:t>
+      </w:r>
+    </w:p>
+    <w:p>
+      <w:pPr>
+        <w:ind w:firstLine="720"/>
+      </w:pPr>
+    </w:p>
+    <w:p>
+      <w:pPr>
+        <w:ind w:firstLine="720"/>
+        <w:rPr>
+          <w:b/>
+          <w:bCs/>
+        </w:rPr>
+      </w:pPr>
+      <w:r>
+        <w:t>Clicking on those item slots will make it display more information on the right side of the inventory.</w:t>
+      </w:r>
+      <w:r>
+        <w:br/>
+      </w:r>
+      <w:r>
+        <w:br/>
+      </w:r>
+      <w:r>
+        <w:rPr>
+          <w:rFonts w:asciiTheme="majorHAnsi" w:eastAsiaTheme="majorEastAsia" w:hAnsiTheme="majorHAnsi" w:cstheme="majorBidi"/>
+          <w:b/>
+          <w:bCs/>
+          <w:color w:val="1F3864" w:themeColor="accent1" w:themeShade="80"/>
+          <w:sz w:val="36"/>
+          <w:szCs w:val="36"/>
+        </w:rPr>
+        <w:t>Conclusion:</w:t>
+      </w:r>
+      <w:r>
+        <w:rPr>
+          <w:b/>
+          <w:bCs/>
+        </w:rPr>
+        <w:br/>
+        <w:t xml:space="preserve">I was not able to work on the Equip and the Drop button functionalities but besides that I have attempted every other challenge. </w:t>
+      </w:r>
+      <w:r>
+        <w:rPr>
+          <w:b/>
+          <w:bCs/>
+        </w:rPr>
+        <w:br/>
+      </w:r>
+      <w:r>
+        <w:rPr>
+          <w:b/>
+          <w:bCs/>
+        </w:rPr>
+        <w:br/>
+      </w:r>
+      <w:r>
+        <w:rPr>
+          <w:rFonts w:asciiTheme="majorHAnsi" w:eastAsiaTheme="majorEastAsia" w:hAnsiTheme="majorHAnsi" w:cstheme="majorBidi"/>
+          <w:b/>
+          <w:bCs/>
+          <w:color w:val="1F3864" w:themeColor="accent1" w:themeShade="80"/>
+          <w:sz w:val="36"/>
+          <w:szCs w:val="36"/>
+        </w:rPr>
+        <w:t>Test Thoughts:</w:t>
+      </w:r>
+    </w:p>
+    <w:p>
+      <w:pPr>
+        <w:ind w:left="720"/>
+        <w:rPr>
+          <w:b/>
+          <w:bCs/>
+        </w:rPr>
+      </w:pPr>
+      <w:r>
+        <w:rPr>
+          <w:b/>
+          <w:bCs/>
+        </w:rPr>
+        <w:t xml:space="preserve">1) Use of prefabs. I had to change every single instance of </w:t>
+      </w:r>
+      <w:proofErr w:type="spellStart"/>
+      <w:r>
+        <w:rPr>
+          <w:b/>
+          <w:bCs/>
+        </w:rPr>
+        <w:t>gameobjects</w:t>
+      </w:r>
+      <w:proofErr w:type="spellEnd"/>
+      <w:r>
+        <w:rPr>
+          <w:b/>
+          <w:bCs/>
+        </w:rPr>
+        <w:t xml:space="preserve"> in the scene even though they are literally the same objects.</w:t>
+      </w:r>
+    </w:p>
+    <w:p>
+      <w:pPr>
+        <w:ind w:firstLine="720"/>
+        <w:rPr>
+          <w:b/>
+          <w:bCs/>
+        </w:rPr>
+      </w:pPr>
+      <w:r>
+        <w:rPr>
+          <w:b/>
+          <w:bCs/>
+        </w:rPr>
+        <w:t>2) Some of the code is unnecessary: Simple use of OOP is enough for most cases.</w:t>
+      </w:r>
+    </w:p>
+    <w:p>
+      <w:pPr>
+        <w:ind w:left="720"/>
+        <w:rPr>
+          <w:b/>
+          <w:bCs/>
+        </w:rPr>
+      </w:pPr>
+      <w:r>
+        <w:rPr>
+          <w:b/>
+          <w:bCs/>
+        </w:rPr>
+        <w:t xml:space="preserve">I found Collectable controller to be an extra step that could have worked without it. I see can see the MVC pattern being used here is good for </w:t>
+      </w:r>
+      <w:proofErr w:type="gramStart"/>
+      <w:r>
+        <w:rPr>
+          <w:b/>
+          <w:bCs/>
+        </w:rPr>
+        <w:t>UI</w:t>
+      </w:r>
+      <w:proofErr w:type="gramEnd"/>
+      <w:r>
+        <w:rPr>
+          <w:b/>
+          <w:bCs/>
+        </w:rPr>
+        <w:t xml:space="preserve"> but I don't think it really fits well with </w:t>
+      </w:r>
+    </w:p>
+    <w:p>
+      <w:pPr>
+        <w:ind w:left="720"/>
+        <w:rPr>
+          <w:b/>
+          <w:bCs/>
+        </w:rPr>
+      </w:pPr>
+      <w:r>
+        <w:rPr>
+          <w:b/>
+          <w:bCs/>
+        </w:rPr>
+        <w:t xml:space="preserve">other use </w:t>
+      </w:r>
+      <w:proofErr w:type="spellStart"/>
+      <w:proofErr w:type="gramStart"/>
+      <w:r>
+        <w:rPr>
+          <w:b/>
+          <w:bCs/>
+        </w:rPr>
+        <w:t>cases.For</w:t>
+      </w:r>
+      <w:proofErr w:type="spellEnd"/>
+      <w:proofErr w:type="gramEnd"/>
+      <w:r>
+        <w:rPr>
+          <w:b/>
+          <w:bCs/>
+        </w:rPr>
+        <w:t xml:space="preserve"> the UI, it makes sense as the object holding the data and the UI are two different things. But for other cases like the </w:t>
+      </w:r>
+    </w:p>
+    <w:p>
+      <w:pPr>
+        <w:ind w:left="720"/>
+        <w:rPr>
+          <w:b/>
+          <w:bCs/>
+        </w:rPr>
+      </w:pPr>
+      <w:r>
+        <w:rPr>
+          <w:b/>
+          <w:bCs/>
+        </w:rPr>
+        <w:t xml:space="preserve">collectables, it seems forced as everything that happens to the collectables are </w:t>
+      </w:r>
+      <w:proofErr w:type="spellStart"/>
+      <w:r>
+        <w:rPr>
+          <w:b/>
+          <w:bCs/>
+        </w:rPr>
+        <w:t>self encapsulated</w:t>
+      </w:r>
+      <w:proofErr w:type="spellEnd"/>
+      <w:r>
+        <w:rPr>
+          <w:b/>
+          <w:bCs/>
+        </w:rPr>
+        <w:t xml:space="preserve">. </w:t>
+      </w:r>
+    </w:p>
+    <w:p>
+      <w:pPr>
+        <w:ind w:firstLine="720"/>
+        <w:rPr>
+          <w:b/>
+          <w:bCs/>
+        </w:rPr>
+      </w:pPr>
+      <w:r>
+        <w:rPr>
+          <w:b/>
+          <w:bCs/>
+        </w:rPr>
+        <w:t>If there are 50 other types of collectables other than Stars, it would not be fit to create c</w:t>
+      </w:r>
+      <w:r>
+        <w:rPr>
+          <w:b/>
+          <w:bCs/>
+        </w:rPr>
+        <w:tab/>
+      </w:r>
+      <w:proofErr w:type="spellStart"/>
+      <w:r>
+        <w:rPr>
+          <w:b/>
+          <w:bCs/>
+        </w:rPr>
+        <w:t>ontrollers</w:t>
+      </w:r>
+      <w:proofErr w:type="spellEnd"/>
+      <w:r>
+        <w:rPr>
+          <w:b/>
+          <w:bCs/>
+        </w:rPr>
+        <w:t xml:space="preserve"> for each of those objects. </w:t>
+      </w:r>
+    </w:p>
+    <w:p>
+      <w:pPr>
+        <w:ind w:firstLine="720"/>
+        <w:rPr>
+          <w:b/>
+          <w:bCs/>
+        </w:rPr>
+      </w:pPr>
+    </w:p>
+    <w:p>
+      <w:pPr>
+        <w:ind w:left="720"/>
+        <w:rPr>
+          <w:b/>
+          <w:bCs/>
+        </w:rPr>
+      </w:pPr>
+      <w:r>
+        <w:rPr>
+          <w:b/>
+          <w:bCs/>
+        </w:rPr>
+        <w:t xml:space="preserve">3) Too many dynamically referenced code usages: Things like </w:t>
+      </w:r>
+      <w:proofErr w:type="spellStart"/>
+      <w:r>
+        <w:rPr>
+          <w:b/>
+          <w:bCs/>
+        </w:rPr>
+        <w:t>getcomponent</w:t>
+      </w:r>
+      <w:proofErr w:type="spellEnd"/>
+      <w:r>
+        <w:rPr>
+          <w:b/>
+          <w:bCs/>
+        </w:rPr>
+        <w:t>, add component, find are very expensive and kills the performance. It also allocates</w:t>
+      </w:r>
+    </w:p>
+    <w:p>
+      <w:pPr>
+        <w:ind w:left="720" w:firstLine="4320"/>
+        <w:rPr>
+          <w:b/>
+          <w:bCs/>
+        </w:rPr>
+      </w:pPr>
+      <w:r>
+        <w:rPr>
+          <w:b/>
+          <w:bCs/>
+        </w:rPr>
+        <w:t xml:space="preserve">unnecessary garbage. In the Character controller, I found the movement variable being created every frame. </w:t>
+      </w:r>
+    </w:p>
+    <w:p>
+      <w:pPr>
+        <w:ind w:firstLine="720"/>
+        <w:rPr>
+          <w:b/>
+          <w:bCs/>
+        </w:rPr>
+      </w:pPr>
+      <w:r>
+        <w:rPr>
+          <w:b/>
+          <w:bCs/>
+        </w:rPr>
+        <w:tab/>
+      </w:r>
+      <w:r>
+        <w:rPr>
+          <w:b/>
+          <w:bCs/>
+        </w:rPr>
+        <w:tab/>
+      </w:r>
+      <w:r>
+        <w:rPr>
+          <w:b/>
+          <w:bCs/>
+        </w:rPr>
+        <w:tab/>
+      </w:r>
+      <w:r>
+        <w:rPr>
+          <w:b/>
+          <w:bCs/>
+        </w:rPr>
+        <w:tab/>
+      </w:r>
+      <w:r>
+        <w:rPr>
+          <w:b/>
+          <w:bCs/>
+        </w:rPr>
+        <w:tab/>
+      </w:r>
+      <w:r>
+        <w:rPr>
+          <w:b/>
+          <w:bCs/>
+        </w:rPr>
+        <w:tab/>
+      </w:r>
+    </w:p>
+    <w:p>
+      <w:pPr>
+        <w:ind w:firstLine="720"/>
+        <w:rPr>
+          <w:b/>
+          <w:bCs/>
+        </w:rPr>
+      </w:pPr>
+      <w:r>
+        <w:rPr>
+          <w:b/>
+          <w:bCs/>
+        </w:rPr>
+        <w:t xml:space="preserve">4) Physics events should be called from inside the </w:t>
+      </w:r>
+      <w:proofErr w:type="spellStart"/>
+      <w:r>
+        <w:rPr>
+          <w:b/>
+          <w:bCs/>
+        </w:rPr>
+        <w:t>FixedUpdate</w:t>
+      </w:r>
+      <w:proofErr w:type="spellEnd"/>
+      <w:r>
+        <w:rPr>
+          <w:b/>
+          <w:bCs/>
+        </w:rPr>
+        <w:t xml:space="preserve"> </w:t>
+      </w:r>
+    </w:p>
+    <w:p>
+      <w:pPr>
+        <w:ind w:left="720"/>
+        <w:rPr>
+          <w:b/>
+          <w:bCs/>
+        </w:rPr>
+      </w:pPr>
+      <w:r>
+        <w:rPr>
+          <w:b/>
+          <w:bCs/>
+        </w:rPr>
+        <w:t xml:space="preserve">5) I think some places have kind of "forced" the MVC pattern in Unity. For example, the </w:t>
+      </w:r>
+      <w:proofErr w:type="spellStart"/>
+      <w:r>
+        <w:rPr>
+          <w:b/>
+          <w:bCs/>
+        </w:rPr>
+        <w:t>UIController.cs</w:t>
+      </w:r>
+      <w:proofErr w:type="spellEnd"/>
+      <w:r>
+        <w:rPr>
+          <w:b/>
+          <w:bCs/>
+        </w:rPr>
+        <w:t xml:space="preserve"> class is using the Find function to find </w:t>
+      </w:r>
+      <w:proofErr w:type="spellStart"/>
+      <w:r>
+        <w:rPr>
+          <w:b/>
+          <w:bCs/>
+        </w:rPr>
+        <w:t>gameobjects</w:t>
+      </w:r>
+      <w:proofErr w:type="spellEnd"/>
+      <w:r>
+        <w:rPr>
+          <w:b/>
+          <w:bCs/>
+        </w:rPr>
+        <w:t xml:space="preserve"> t</w:t>
+      </w:r>
+      <w:r>
+        <w:rPr>
+          <w:b/>
+          <w:bCs/>
+        </w:rPr>
+        <w:t xml:space="preserve">o manipulate. This is extremely expensive and could have been made into a </w:t>
+      </w:r>
+      <w:proofErr w:type="spellStart"/>
+      <w:r>
+        <w:rPr>
+          <w:b/>
+          <w:bCs/>
+        </w:rPr>
+        <w:t>monobehaviour</w:t>
+      </w:r>
+      <w:proofErr w:type="spellEnd"/>
+      <w:r>
+        <w:rPr>
+          <w:b/>
+          <w:bCs/>
+        </w:rPr>
+        <w:t xml:space="preserve"> where each of these </w:t>
+      </w:r>
+      <w:proofErr w:type="spellStart"/>
+      <w:r>
+        <w:rPr>
+          <w:b/>
+          <w:bCs/>
+        </w:rPr>
+        <w:t>refereneces</w:t>
+      </w:r>
+      <w:proofErr w:type="spellEnd"/>
+      <w:r>
+        <w:rPr>
+          <w:b/>
+          <w:bCs/>
+        </w:rPr>
+        <w:t xml:space="preserve"> could be setup in the inspector</w:t>
+      </w:r>
+    </w:p>
+    <w:p>
+      <w:pPr>
+        <w:ind w:left="720"/>
+        <w:rPr>
+          <w:b/>
+          <w:bCs/>
+        </w:rPr>
+      </w:pPr>
+      <w:r>
+        <w:rPr>
+          <w:b/>
+          <w:bCs/>
+        </w:rPr>
+        <w:t xml:space="preserve">instead of having to dynamically find them. Instead, in Unity instead of using the traditional C# class constructors we could have just used </w:t>
+      </w:r>
+      <w:proofErr w:type="spellStart"/>
+      <w:r>
+        <w:rPr>
+          <w:b/>
+          <w:bCs/>
+        </w:rPr>
+        <w:t>Monobehaviour</w:t>
+      </w:r>
+      <w:proofErr w:type="spellEnd"/>
+      <w:r>
+        <w:rPr>
+          <w:b/>
+          <w:bCs/>
+        </w:rPr>
+        <w:t xml:space="preserve"> and use hard referenced set in the inspector.</w:t>
+      </w:r>
+    </w:p>
+    <w:p/>
     <w:sectPr>
       <w:pgSz w:w="11906" w:h="16838"/>
       <w:pgMar w:top="1440" w:right="1440" w:bottom="1440" w:left="1440" w:header="708" w:footer="708" w:gutter="0"/>
@@ -6735,7 +6504,7 @@
   <w:docDefaults>
     <w:rPrDefault>
       <w:rPr>
-        <w:rFonts w:asciiTheme="minorHAnsi" w:eastAsiaTheme="minorHAnsi" w:hAnsiTheme="minorHAnsi" w:cstheme="minorBidi"/>
+        <w:rFonts w:asciiTheme="minorHAnsi" w:eastAsiaTheme="minorEastAsia" w:hAnsiTheme="minorHAnsi" w:cstheme="minorBidi"/>
         <w:sz w:val="22"/>
         <w:szCs w:val="22"/>
         <w:lang w:val="en-GB" w:eastAsia="en-US" w:bidi="ar-SA"/>
@@ -7128,7 +6897,7 @@
   <w:style w:type="paragraph" w:default="1" w:styleId="Normal">
     <w:name w:val="Normal"/>
     <w:qFormat/>
-    <w:rsid w:val="007E72B6"/>
+    <w:rsid w:val="002C5AA7"/>
   </w:style>
   <w:style w:type="paragraph" w:styleId="Heading1">
     <w:name w:val="heading 1"/>
@@ -7137,18 +6906,18 @@
     <w:link w:val="Heading1Char"/>
     <w:uiPriority w:val="9"/>
     <w:qFormat/>
-    <w:rsid w:val="00836309"/>
+    <w:rsid w:val="002C5AA7"/>
     <w:pPr>
       <w:keepNext/>
       <w:keepLines/>
-      <w:spacing w:before="240" w:after="0"/>
+      <w:spacing w:before="400" w:after="40" w:line="240" w:lineRule="auto"/>
       <w:outlineLvl w:val="0"/>
     </w:pPr>
     <w:rPr>
       <w:rFonts w:asciiTheme="majorHAnsi" w:eastAsiaTheme="majorEastAsia" w:hAnsiTheme="majorHAnsi" w:cstheme="majorBidi"/>
-      <w:color w:val="2F5496" w:themeColor="accent1" w:themeShade="BF"/>
-      <w:sz w:val="32"/>
-      <w:szCs w:val="32"/>
+      <w:color w:val="1F3864" w:themeColor="accent1" w:themeShade="80"/>
+      <w:sz w:val="36"/>
+      <w:szCs w:val="36"/>
     </w:rPr>
   </w:style>
   <w:style w:type="paragraph" w:styleId="Heading2">
@@ -7159,18 +6928,18 @@
     <w:uiPriority w:val="9"/>
     <w:unhideWhenUsed/>
     <w:qFormat/>
-    <w:rsid w:val="00836309"/>
+    <w:rsid w:val="002C5AA7"/>
     <w:pPr>
       <w:keepNext/>
       <w:keepLines/>
-      <w:spacing w:before="40" w:after="0"/>
+      <w:spacing w:before="40" w:after="0" w:line="240" w:lineRule="auto"/>
       <w:outlineLvl w:val="1"/>
     </w:pPr>
     <w:rPr>
       <w:rFonts w:asciiTheme="majorHAnsi" w:eastAsiaTheme="majorEastAsia" w:hAnsiTheme="majorHAnsi" w:cstheme="majorBidi"/>
       <w:color w:val="2F5496" w:themeColor="accent1" w:themeShade="BF"/>
-      <w:sz w:val="26"/>
-      <w:szCs w:val="26"/>
+      <w:sz w:val="32"/>
+      <w:szCs w:val="32"/>
     </w:rPr>
   </w:style>
   <w:style w:type="paragraph" w:styleId="Heading3">
@@ -7181,18 +6950,158 @@
     <w:uiPriority w:val="9"/>
     <w:unhideWhenUsed/>
     <w:qFormat/>
-    <w:rsid w:val="00836309"/>
+    <w:rsid w:val="002C5AA7"/>
+    <w:pPr>
+      <w:keepNext/>
+      <w:keepLines/>
+      <w:spacing w:before="40" w:after="0" w:line="240" w:lineRule="auto"/>
+      <w:outlineLvl w:val="2"/>
+    </w:pPr>
+    <w:rPr>
+      <w:rFonts w:asciiTheme="majorHAnsi" w:eastAsiaTheme="majorEastAsia" w:hAnsiTheme="majorHAnsi" w:cstheme="majorBidi"/>
+      <w:color w:val="2F5496" w:themeColor="accent1" w:themeShade="BF"/>
+      <w:sz w:val="28"/>
+      <w:szCs w:val="28"/>
+    </w:rPr>
+  </w:style>
+  <w:style w:type="paragraph" w:styleId="Heading4">
+    <w:name w:val="heading 4"/>
+    <w:basedOn w:val="Normal"/>
+    <w:next w:val="Normal"/>
+    <w:link w:val="Heading4Char"/>
+    <w:uiPriority w:val="9"/>
+    <w:semiHidden/>
+    <w:unhideWhenUsed/>
+    <w:qFormat/>
+    <w:rsid w:val="002C5AA7"/>
     <w:pPr>
       <w:keepNext/>
       <w:keepLines/>
       <w:spacing w:before="40" w:after="0"/>
-      <w:outlineLvl w:val="2"/>
+      <w:outlineLvl w:val="3"/>
     </w:pPr>
     <w:rPr>
       <w:rFonts w:asciiTheme="majorHAnsi" w:eastAsiaTheme="majorEastAsia" w:hAnsiTheme="majorHAnsi" w:cstheme="majorBidi"/>
-      <w:color w:val="1F3763" w:themeColor="accent1" w:themeShade="7F"/>
+      <w:color w:val="2F5496" w:themeColor="accent1" w:themeShade="BF"/>
       <w:sz w:val="24"/>
       <w:szCs w:val="24"/>
+    </w:rPr>
+  </w:style>
+  <w:style w:type="paragraph" w:styleId="Heading5">
+    <w:name w:val="heading 5"/>
+    <w:basedOn w:val="Normal"/>
+    <w:next w:val="Normal"/>
+    <w:link w:val="Heading5Char"/>
+    <w:uiPriority w:val="9"/>
+    <w:semiHidden/>
+    <w:unhideWhenUsed/>
+    <w:qFormat/>
+    <w:rsid w:val="002C5AA7"/>
+    <w:pPr>
+      <w:keepNext/>
+      <w:keepLines/>
+      <w:spacing w:before="40" w:after="0"/>
+      <w:outlineLvl w:val="4"/>
+    </w:pPr>
+    <w:rPr>
+      <w:rFonts w:asciiTheme="majorHAnsi" w:eastAsiaTheme="majorEastAsia" w:hAnsiTheme="majorHAnsi" w:cstheme="majorBidi"/>
+      <w:caps/>
+      <w:color w:val="2F5496" w:themeColor="accent1" w:themeShade="BF"/>
+    </w:rPr>
+  </w:style>
+  <w:style w:type="paragraph" w:styleId="Heading6">
+    <w:name w:val="heading 6"/>
+    <w:basedOn w:val="Normal"/>
+    <w:next w:val="Normal"/>
+    <w:link w:val="Heading6Char"/>
+    <w:uiPriority w:val="9"/>
+    <w:semiHidden/>
+    <w:unhideWhenUsed/>
+    <w:qFormat/>
+    <w:rsid w:val="002C5AA7"/>
+    <w:pPr>
+      <w:keepNext/>
+      <w:keepLines/>
+      <w:spacing w:before="40" w:after="0"/>
+      <w:outlineLvl w:val="5"/>
+    </w:pPr>
+    <w:rPr>
+      <w:rFonts w:asciiTheme="majorHAnsi" w:eastAsiaTheme="majorEastAsia" w:hAnsiTheme="majorHAnsi" w:cstheme="majorBidi"/>
+      <w:i/>
+      <w:iCs/>
+      <w:caps/>
+      <w:color w:val="1F3864" w:themeColor="accent1" w:themeShade="80"/>
+    </w:rPr>
+  </w:style>
+  <w:style w:type="paragraph" w:styleId="Heading7">
+    <w:name w:val="heading 7"/>
+    <w:basedOn w:val="Normal"/>
+    <w:next w:val="Normal"/>
+    <w:link w:val="Heading7Char"/>
+    <w:uiPriority w:val="9"/>
+    <w:semiHidden/>
+    <w:unhideWhenUsed/>
+    <w:qFormat/>
+    <w:rsid w:val="002C5AA7"/>
+    <w:pPr>
+      <w:keepNext/>
+      <w:keepLines/>
+      <w:spacing w:before="40" w:after="0"/>
+      <w:outlineLvl w:val="6"/>
+    </w:pPr>
+    <w:rPr>
+      <w:rFonts w:asciiTheme="majorHAnsi" w:eastAsiaTheme="majorEastAsia" w:hAnsiTheme="majorHAnsi" w:cstheme="majorBidi"/>
+      <w:b/>
+      <w:bCs/>
+      <w:color w:val="1F3864" w:themeColor="accent1" w:themeShade="80"/>
+    </w:rPr>
+  </w:style>
+  <w:style w:type="paragraph" w:styleId="Heading8">
+    <w:name w:val="heading 8"/>
+    <w:basedOn w:val="Normal"/>
+    <w:next w:val="Normal"/>
+    <w:link w:val="Heading8Char"/>
+    <w:uiPriority w:val="9"/>
+    <w:semiHidden/>
+    <w:unhideWhenUsed/>
+    <w:qFormat/>
+    <w:rsid w:val="002C5AA7"/>
+    <w:pPr>
+      <w:keepNext/>
+      <w:keepLines/>
+      <w:spacing w:before="40" w:after="0"/>
+      <w:outlineLvl w:val="7"/>
+    </w:pPr>
+    <w:rPr>
+      <w:rFonts w:asciiTheme="majorHAnsi" w:eastAsiaTheme="majorEastAsia" w:hAnsiTheme="majorHAnsi" w:cstheme="majorBidi"/>
+      <w:b/>
+      <w:bCs/>
+      <w:i/>
+      <w:iCs/>
+      <w:color w:val="1F3864" w:themeColor="accent1" w:themeShade="80"/>
+    </w:rPr>
+  </w:style>
+  <w:style w:type="paragraph" w:styleId="Heading9">
+    <w:name w:val="heading 9"/>
+    <w:basedOn w:val="Normal"/>
+    <w:next w:val="Normal"/>
+    <w:link w:val="Heading9Char"/>
+    <w:uiPriority w:val="9"/>
+    <w:semiHidden/>
+    <w:unhideWhenUsed/>
+    <w:qFormat/>
+    <w:rsid w:val="002C5AA7"/>
+    <w:pPr>
+      <w:keepNext/>
+      <w:keepLines/>
+      <w:spacing w:before="40" w:after="0"/>
+      <w:outlineLvl w:val="8"/>
+    </w:pPr>
+    <w:rPr>
+      <w:rFonts w:asciiTheme="majorHAnsi" w:eastAsiaTheme="majorEastAsia" w:hAnsiTheme="majorHAnsi" w:cstheme="majorBidi"/>
+      <w:i/>
+      <w:iCs/>
+      <w:color w:val="1F3864" w:themeColor="accent1" w:themeShade="80"/>
     </w:rPr>
   </w:style>
   <w:style w:type="character" w:default="1" w:styleId="DefaultParagraphFont">
@@ -7227,7 +7136,20 @@
     <w:basedOn w:val="DefaultParagraphFont"/>
     <w:link w:val="Heading1"/>
     <w:uiPriority w:val="9"/>
-    <w:rsid w:val="00836309"/>
+    <w:rsid w:val="002C5AA7"/>
+    <w:rPr>
+      <w:rFonts w:asciiTheme="majorHAnsi" w:eastAsiaTheme="majorEastAsia" w:hAnsiTheme="majorHAnsi" w:cstheme="majorBidi"/>
+      <w:color w:val="1F3864" w:themeColor="accent1" w:themeShade="80"/>
+      <w:sz w:val="36"/>
+      <w:szCs w:val="36"/>
+    </w:rPr>
+  </w:style>
+  <w:style w:type="character" w:customStyle="1" w:styleId="Heading2Char">
+    <w:name w:val="Heading 2 Char"/>
+    <w:basedOn w:val="DefaultParagraphFont"/>
+    <w:link w:val="Heading2"/>
+    <w:uiPriority w:val="9"/>
+    <w:rsid w:val="002C5AA7"/>
     <w:rPr>
       <w:rFonts w:asciiTheme="majorHAnsi" w:eastAsiaTheme="majorEastAsia" w:hAnsiTheme="majorHAnsi" w:cstheme="majorBidi"/>
       <w:color w:val="2F5496" w:themeColor="accent1" w:themeShade="BF"/>
@@ -7235,30 +7157,17 @@
       <w:szCs w:val="32"/>
     </w:rPr>
   </w:style>
-  <w:style w:type="character" w:customStyle="1" w:styleId="Heading2Char">
-    <w:name w:val="Heading 2 Char"/>
-    <w:basedOn w:val="DefaultParagraphFont"/>
-    <w:link w:val="Heading2"/>
-    <w:uiPriority w:val="9"/>
-    <w:rsid w:val="00836309"/>
-    <w:rPr>
-      <w:rFonts w:asciiTheme="majorHAnsi" w:eastAsiaTheme="majorEastAsia" w:hAnsiTheme="majorHAnsi" w:cstheme="majorBidi"/>
-      <w:color w:val="2F5496" w:themeColor="accent1" w:themeShade="BF"/>
-      <w:sz w:val="26"/>
-      <w:szCs w:val="26"/>
-    </w:rPr>
-  </w:style>
   <w:style w:type="character" w:customStyle="1" w:styleId="Heading3Char">
     <w:name w:val="Heading 3 Char"/>
     <w:basedOn w:val="DefaultParagraphFont"/>
     <w:link w:val="Heading3"/>
     <w:uiPriority w:val="9"/>
-    <w:rsid w:val="00836309"/>
+    <w:rsid w:val="002C5AA7"/>
     <w:rPr>
       <w:rFonts w:asciiTheme="majorHAnsi" w:eastAsiaTheme="majorEastAsia" w:hAnsiTheme="majorHAnsi" w:cstheme="majorBidi"/>
-      <w:color w:val="1F3763" w:themeColor="accent1" w:themeShade="7F"/>
-      <w:sz w:val="24"/>
-      <w:szCs w:val="24"/>
+      <w:color w:val="2F5496" w:themeColor="accent1" w:themeShade="BF"/>
+      <w:sz w:val="28"/>
+      <w:szCs w:val="28"/>
     </w:rPr>
   </w:style>
   <w:style w:type="paragraph" w:styleId="NormalWeb">
@@ -7284,17 +7193,18 @@
     <w:link w:val="TitleChar"/>
     <w:uiPriority w:val="10"/>
     <w:qFormat/>
-    <w:rsid w:val="00356DBA"/>
+    <w:rsid w:val="002C5AA7"/>
     <w:pPr>
-      <w:spacing w:after="0" w:line="240" w:lineRule="auto"/>
+      <w:spacing w:after="0" w:line="204" w:lineRule="auto"/>
       <w:contextualSpacing/>
     </w:pPr>
     <w:rPr>
       <w:rFonts w:asciiTheme="majorHAnsi" w:eastAsiaTheme="majorEastAsia" w:hAnsiTheme="majorHAnsi" w:cstheme="majorBidi"/>
-      <w:spacing w:val="-10"/>
-      <w:kern w:val="28"/>
-      <w:sz w:val="56"/>
-      <w:szCs w:val="56"/>
+      <w:caps/>
+      <w:color w:val="44546A" w:themeColor="text2"/>
+      <w:spacing w:val="-15"/>
+      <w:sz w:val="72"/>
+      <w:szCs w:val="72"/>
     </w:rPr>
   </w:style>
   <w:style w:type="character" w:customStyle="1" w:styleId="TitleChar">
@@ -7302,13 +7212,14 @@
     <w:basedOn w:val="DefaultParagraphFont"/>
     <w:link w:val="Title"/>
     <w:uiPriority w:val="10"/>
-    <w:rsid w:val="00356DBA"/>
+    <w:rsid w:val="002C5AA7"/>
     <w:rPr>
       <w:rFonts w:asciiTheme="majorHAnsi" w:eastAsiaTheme="majorEastAsia" w:hAnsiTheme="majorHAnsi" w:cstheme="majorBidi"/>
-      <w:spacing w:val="-10"/>
-      <w:kern w:val="28"/>
-      <w:sz w:val="56"/>
-      <w:szCs w:val="56"/>
+      <w:caps/>
+      <w:color w:val="44546A" w:themeColor="text2"/>
+      <w:spacing w:val="-15"/>
+      <w:sz w:val="72"/>
+      <w:szCs w:val="72"/>
     </w:rPr>
   </w:style>
   <w:style w:type="character" w:styleId="IntenseEmphasis">
@@ -7316,18 +7227,19 @@
     <w:basedOn w:val="DefaultParagraphFont"/>
     <w:uiPriority w:val="21"/>
     <w:qFormat/>
-    <w:rsid w:val="00B94111"/>
+    <w:rsid w:val="002C5AA7"/>
     <w:rPr>
+      <w:b/>
+      <w:bCs/>
       <w:i/>
       <w:iCs/>
-      <w:color w:val="4472C4" w:themeColor="accent1"/>
     </w:rPr>
   </w:style>
   <w:style w:type="paragraph" w:styleId="NoSpacing">
     <w:name w:val="No Spacing"/>
     <w:uiPriority w:val="1"/>
     <w:qFormat/>
-    <w:rsid w:val="00B94111"/>
+    <w:rsid w:val="002C5AA7"/>
     <w:pPr>
       <w:spacing w:after="0" w:line="240" w:lineRule="auto"/>
     </w:pPr>
@@ -7669,6 +7581,297 @@
       <w:u w:val="single"/>
     </w:rPr>
   </w:style>
+  <w:style w:type="character" w:customStyle="1" w:styleId="Heading4Char">
+    <w:name w:val="Heading 4 Char"/>
+    <w:basedOn w:val="DefaultParagraphFont"/>
+    <w:link w:val="Heading4"/>
+    <w:uiPriority w:val="9"/>
+    <w:semiHidden/>
+    <w:rsid w:val="002C5AA7"/>
+    <w:rPr>
+      <w:rFonts w:asciiTheme="majorHAnsi" w:eastAsiaTheme="majorEastAsia" w:hAnsiTheme="majorHAnsi" w:cstheme="majorBidi"/>
+      <w:color w:val="2F5496" w:themeColor="accent1" w:themeShade="BF"/>
+      <w:sz w:val="24"/>
+      <w:szCs w:val="24"/>
+    </w:rPr>
+  </w:style>
+  <w:style w:type="character" w:customStyle="1" w:styleId="Heading5Char">
+    <w:name w:val="Heading 5 Char"/>
+    <w:basedOn w:val="DefaultParagraphFont"/>
+    <w:link w:val="Heading5"/>
+    <w:uiPriority w:val="9"/>
+    <w:semiHidden/>
+    <w:rsid w:val="002C5AA7"/>
+    <w:rPr>
+      <w:rFonts w:asciiTheme="majorHAnsi" w:eastAsiaTheme="majorEastAsia" w:hAnsiTheme="majorHAnsi" w:cstheme="majorBidi"/>
+      <w:caps/>
+      <w:color w:val="2F5496" w:themeColor="accent1" w:themeShade="BF"/>
+    </w:rPr>
+  </w:style>
+  <w:style w:type="character" w:customStyle="1" w:styleId="Heading6Char">
+    <w:name w:val="Heading 6 Char"/>
+    <w:basedOn w:val="DefaultParagraphFont"/>
+    <w:link w:val="Heading6"/>
+    <w:uiPriority w:val="9"/>
+    <w:semiHidden/>
+    <w:rsid w:val="002C5AA7"/>
+    <w:rPr>
+      <w:rFonts w:asciiTheme="majorHAnsi" w:eastAsiaTheme="majorEastAsia" w:hAnsiTheme="majorHAnsi" w:cstheme="majorBidi"/>
+      <w:i/>
+      <w:iCs/>
+      <w:caps/>
+      <w:color w:val="1F3864" w:themeColor="accent1" w:themeShade="80"/>
+    </w:rPr>
+  </w:style>
+  <w:style w:type="character" w:customStyle="1" w:styleId="Heading7Char">
+    <w:name w:val="Heading 7 Char"/>
+    <w:basedOn w:val="DefaultParagraphFont"/>
+    <w:link w:val="Heading7"/>
+    <w:uiPriority w:val="9"/>
+    <w:semiHidden/>
+    <w:rsid w:val="002C5AA7"/>
+    <w:rPr>
+      <w:rFonts w:asciiTheme="majorHAnsi" w:eastAsiaTheme="majorEastAsia" w:hAnsiTheme="majorHAnsi" w:cstheme="majorBidi"/>
+      <w:b/>
+      <w:bCs/>
+      <w:color w:val="1F3864" w:themeColor="accent1" w:themeShade="80"/>
+    </w:rPr>
+  </w:style>
+  <w:style w:type="character" w:customStyle="1" w:styleId="Heading8Char">
+    <w:name w:val="Heading 8 Char"/>
+    <w:basedOn w:val="DefaultParagraphFont"/>
+    <w:link w:val="Heading8"/>
+    <w:uiPriority w:val="9"/>
+    <w:semiHidden/>
+    <w:rsid w:val="002C5AA7"/>
+    <w:rPr>
+      <w:rFonts w:asciiTheme="majorHAnsi" w:eastAsiaTheme="majorEastAsia" w:hAnsiTheme="majorHAnsi" w:cstheme="majorBidi"/>
+      <w:b/>
+      <w:bCs/>
+      <w:i/>
+      <w:iCs/>
+      <w:color w:val="1F3864" w:themeColor="accent1" w:themeShade="80"/>
+    </w:rPr>
+  </w:style>
+  <w:style w:type="character" w:customStyle="1" w:styleId="Heading9Char">
+    <w:name w:val="Heading 9 Char"/>
+    <w:basedOn w:val="DefaultParagraphFont"/>
+    <w:link w:val="Heading9"/>
+    <w:uiPriority w:val="9"/>
+    <w:semiHidden/>
+    <w:rsid w:val="002C5AA7"/>
+    <w:rPr>
+      <w:rFonts w:asciiTheme="majorHAnsi" w:eastAsiaTheme="majorEastAsia" w:hAnsiTheme="majorHAnsi" w:cstheme="majorBidi"/>
+      <w:i/>
+      <w:iCs/>
+      <w:color w:val="1F3864" w:themeColor="accent1" w:themeShade="80"/>
+    </w:rPr>
+  </w:style>
+  <w:style w:type="paragraph" w:styleId="Caption">
+    <w:name w:val="caption"/>
+    <w:basedOn w:val="Normal"/>
+    <w:next w:val="Normal"/>
+    <w:uiPriority w:val="35"/>
+    <w:semiHidden/>
+    <w:unhideWhenUsed/>
+    <w:qFormat/>
+    <w:rsid w:val="002C5AA7"/>
+    <w:pPr>
+      <w:spacing w:line="240" w:lineRule="auto"/>
+    </w:pPr>
+    <w:rPr>
+      <w:b/>
+      <w:bCs/>
+      <w:smallCaps/>
+      <w:color w:val="44546A" w:themeColor="text2"/>
+    </w:rPr>
+  </w:style>
+  <w:style w:type="paragraph" w:styleId="Subtitle">
+    <w:name w:val="Subtitle"/>
+    <w:basedOn w:val="Normal"/>
+    <w:next w:val="Normal"/>
+    <w:link w:val="SubtitleChar"/>
+    <w:uiPriority w:val="11"/>
+    <w:qFormat/>
+    <w:rsid w:val="002C5AA7"/>
+    <w:pPr>
+      <w:numPr>
+        <w:ilvl w:val="1"/>
+      </w:numPr>
+      <w:spacing w:after="240" w:line="240" w:lineRule="auto"/>
+    </w:pPr>
+    <w:rPr>
+      <w:rFonts w:asciiTheme="majorHAnsi" w:eastAsiaTheme="majorEastAsia" w:hAnsiTheme="majorHAnsi" w:cstheme="majorBidi"/>
+      <w:color w:val="4472C4" w:themeColor="accent1"/>
+      <w:sz w:val="28"/>
+      <w:szCs w:val="28"/>
+    </w:rPr>
+  </w:style>
+  <w:style w:type="character" w:customStyle="1" w:styleId="SubtitleChar">
+    <w:name w:val="Subtitle Char"/>
+    <w:basedOn w:val="DefaultParagraphFont"/>
+    <w:link w:val="Subtitle"/>
+    <w:uiPriority w:val="11"/>
+    <w:rsid w:val="002C5AA7"/>
+    <w:rPr>
+      <w:rFonts w:asciiTheme="majorHAnsi" w:eastAsiaTheme="majorEastAsia" w:hAnsiTheme="majorHAnsi" w:cstheme="majorBidi"/>
+      <w:color w:val="4472C4" w:themeColor="accent1"/>
+      <w:sz w:val="28"/>
+      <w:szCs w:val="28"/>
+    </w:rPr>
+  </w:style>
+  <w:style w:type="character" w:styleId="Strong">
+    <w:name w:val="Strong"/>
+    <w:basedOn w:val="DefaultParagraphFont"/>
+    <w:uiPriority w:val="22"/>
+    <w:qFormat/>
+    <w:rsid w:val="002C5AA7"/>
+    <w:rPr>
+      <w:b/>
+      <w:bCs/>
+    </w:rPr>
+  </w:style>
+  <w:style w:type="character" w:styleId="Emphasis">
+    <w:name w:val="Emphasis"/>
+    <w:basedOn w:val="DefaultParagraphFont"/>
+    <w:uiPriority w:val="20"/>
+    <w:qFormat/>
+    <w:rsid w:val="002C5AA7"/>
+    <w:rPr>
+      <w:i/>
+      <w:iCs/>
+    </w:rPr>
+  </w:style>
+  <w:style w:type="paragraph" w:styleId="Quote">
+    <w:name w:val="Quote"/>
+    <w:basedOn w:val="Normal"/>
+    <w:next w:val="Normal"/>
+    <w:link w:val="QuoteChar"/>
+    <w:uiPriority w:val="29"/>
+    <w:qFormat/>
+    <w:rsid w:val="002C5AA7"/>
+    <w:pPr>
+      <w:spacing w:before="120" w:after="120"/>
+      <w:ind w:left="720"/>
+    </w:pPr>
+    <w:rPr>
+      <w:color w:val="44546A" w:themeColor="text2"/>
+      <w:sz w:val="24"/>
+      <w:szCs w:val="24"/>
+    </w:rPr>
+  </w:style>
+  <w:style w:type="character" w:customStyle="1" w:styleId="QuoteChar">
+    <w:name w:val="Quote Char"/>
+    <w:basedOn w:val="DefaultParagraphFont"/>
+    <w:link w:val="Quote"/>
+    <w:uiPriority w:val="29"/>
+    <w:rsid w:val="002C5AA7"/>
+    <w:rPr>
+      <w:color w:val="44546A" w:themeColor="text2"/>
+      <w:sz w:val="24"/>
+      <w:szCs w:val="24"/>
+    </w:rPr>
+  </w:style>
+  <w:style w:type="paragraph" w:styleId="IntenseQuote">
+    <w:name w:val="Intense Quote"/>
+    <w:basedOn w:val="Normal"/>
+    <w:next w:val="Normal"/>
+    <w:link w:val="IntenseQuoteChar"/>
+    <w:uiPriority w:val="30"/>
+    <w:qFormat/>
+    <w:rsid w:val="002C5AA7"/>
+    <w:pPr>
+      <w:spacing w:before="100" w:beforeAutospacing="1" w:after="240" w:line="240" w:lineRule="auto"/>
+      <w:ind w:left="720"/>
+      <w:jc w:val="center"/>
+    </w:pPr>
+    <w:rPr>
+      <w:rFonts w:asciiTheme="majorHAnsi" w:eastAsiaTheme="majorEastAsia" w:hAnsiTheme="majorHAnsi" w:cstheme="majorBidi"/>
+      <w:color w:val="44546A" w:themeColor="text2"/>
+      <w:spacing w:val="-6"/>
+      <w:sz w:val="32"/>
+      <w:szCs w:val="32"/>
+    </w:rPr>
+  </w:style>
+  <w:style w:type="character" w:customStyle="1" w:styleId="IntenseQuoteChar">
+    <w:name w:val="Intense Quote Char"/>
+    <w:basedOn w:val="DefaultParagraphFont"/>
+    <w:link w:val="IntenseQuote"/>
+    <w:uiPriority w:val="30"/>
+    <w:rsid w:val="002C5AA7"/>
+    <w:rPr>
+      <w:rFonts w:asciiTheme="majorHAnsi" w:eastAsiaTheme="majorEastAsia" w:hAnsiTheme="majorHAnsi" w:cstheme="majorBidi"/>
+      <w:color w:val="44546A" w:themeColor="text2"/>
+      <w:spacing w:val="-6"/>
+      <w:sz w:val="32"/>
+      <w:szCs w:val="32"/>
+    </w:rPr>
+  </w:style>
+  <w:style w:type="character" w:styleId="SubtleEmphasis">
+    <w:name w:val="Subtle Emphasis"/>
+    <w:basedOn w:val="DefaultParagraphFont"/>
+    <w:uiPriority w:val="19"/>
+    <w:qFormat/>
+    <w:rsid w:val="002C5AA7"/>
+    <w:rPr>
+      <w:i/>
+      <w:iCs/>
+      <w:color w:val="595959" w:themeColor="text1" w:themeTint="A6"/>
+    </w:rPr>
+  </w:style>
+  <w:style w:type="character" w:styleId="SubtleReference">
+    <w:name w:val="Subtle Reference"/>
+    <w:basedOn w:val="DefaultParagraphFont"/>
+    <w:uiPriority w:val="31"/>
+    <w:qFormat/>
+    <w:rsid w:val="002C5AA7"/>
+    <w:rPr>
+      <w:smallCaps/>
+      <w:color w:val="595959" w:themeColor="text1" w:themeTint="A6"/>
+      <w:u w:val="none" w:color="7F7F7F" w:themeColor="text1" w:themeTint="80"/>
+      <w:bdr w:val="none" w:sz="0" w:space="0" w:color="auto"/>
+    </w:rPr>
+  </w:style>
+  <w:style w:type="character" w:styleId="IntenseReference">
+    <w:name w:val="Intense Reference"/>
+    <w:basedOn w:val="DefaultParagraphFont"/>
+    <w:uiPriority w:val="32"/>
+    <w:qFormat/>
+    <w:rsid w:val="002C5AA7"/>
+    <w:rPr>
+      <w:b/>
+      <w:bCs/>
+      <w:smallCaps/>
+      <w:color w:val="44546A" w:themeColor="text2"/>
+      <w:u w:val="single"/>
+    </w:rPr>
+  </w:style>
+  <w:style w:type="character" w:styleId="BookTitle">
+    <w:name w:val="Book Title"/>
+    <w:basedOn w:val="DefaultParagraphFont"/>
+    <w:uiPriority w:val="33"/>
+    <w:qFormat/>
+    <w:rsid w:val="002C5AA7"/>
+    <w:rPr>
+      <w:b/>
+      <w:bCs/>
+      <w:smallCaps/>
+      <w:spacing w:val="10"/>
+    </w:rPr>
+  </w:style>
+  <w:style w:type="paragraph" w:styleId="TOCHeading">
+    <w:name w:val="TOC Heading"/>
+    <w:basedOn w:val="Heading1"/>
+    <w:next w:val="Normal"/>
+    <w:uiPriority w:val="39"/>
+    <w:semiHidden/>
+    <w:unhideWhenUsed/>
+    <w:qFormat/>
+    <w:rsid w:val="002C5AA7"/>
+    <w:pPr>
+      <w:outlineLvl w:val="9"/>
+    </w:pPr>
+  </w:style>
 </w:styles>
 </file>
 

</xml_diff>